<commit_message>
Ajout du dossier de solutions des TP WS
</commit_message>
<xml_diff>
--- a/11-SOA-web-services/SOAP - D. Defrance.docx
+++ b/11-SOA-web-services/SOAP - D. Defrance.docx
@@ -230,6 +230,14 @@
     </w:p>
     <w:p/>
     <w:p>
+      <w:pPr>
+        <w:pStyle w:val="Titre2"/>
+      </w:pPr>
+      <w:r>
+        <w:t>Présentation de base des web-services</w:t>
+      </w:r>
+    </w:p>
+    <w:p>
       <w:r>
         <w:t>SOAP : passe par XML</w:t>
       </w:r>
@@ -281,11 +289,453 @@
       <w:r>
         <w:t>ogrammée pour lancer un process, que les applications appellent pour obtenir le service.</w:t>
       </w:r>
+    </w:p>
+    <w:p>
+      <w:r>
+        <w:t>Les classes java DTO</w:t>
+      </w:r>
+      <w:r>
+        <w:t xml:space="preserve"> permettent de véhiculer les données entre les serveurs d’application.</w:t>
+      </w:r>
+      <w:r>
+        <w:br/>
+        <w:t>DTO : Data Transfert Object.</w:t>
+      </w:r>
+    </w:p>
+    <w:p>
+      <w:r>
+        <w:t>Existence d’un serveur intermédiaire parfois, justifié par le côté sécurités ou le côté statistique.</w:t>
+      </w:r>
+    </w:p>
+    <w:p>
+      <w:r>
+        <w:t>CXF : technologie Java permettant de programmer de ws REST et SOAP.</w:t>
+      </w:r>
+      <w:r>
+        <w:br/>
+        <w:t>On peut aussi utiliser Spring MVC.</w:t>
+      </w:r>
+    </w:p>
+    <w:p>
+      <w:r>
+        <w:br/>
+        <w:t>SOAP : les requêtes sont encodées en XML et reviennent en XML</w:t>
+      </w:r>
+      <w:r>
+        <w:br/>
+      </w:r>
+      <w:r>
+        <w:t>WSDL : Web Service Description Language</w:t>
+      </w:r>
+    </w:p>
+    <w:p>
+      <w:r>
+        <w:t>REST : utilisent http au maximum, pas de format de données (moins typé que SOAD du coup).</w:t>
+      </w:r>
+      <w:r>
+        <w:br/>
+      </w:r>
+    </w:p>
+    <w:p>
+      <w:r>
+        <w:t>Les services REST sont plus simples et efficaces, ce qui explique le déclin du SOAP en faveur du REST.</w:t>
+      </w:r>
+    </w:p>
+    <w:p>
+      <w:r>
+        <w:t>SOA récents :</w:t>
+      </w:r>
+    </w:p>
+    <w:p>
+      <w:pPr>
+        <w:pStyle w:val="Paragraphedeliste"/>
+        <w:numPr>
+          <w:ilvl w:val="0"/>
+          <w:numId w:val="1"/>
+        </w:numPr>
+      </w:pPr>
+      <w:r>
+        <w:t xml:space="preserve">Client </w:t>
+      </w:r>
+      <w:r>
+        <w:t>SPA : Single Page Application</w:t>
+      </w:r>
+      <w:r>
+        <w:t xml:space="preserve"> </w:t>
+      </w:r>
+      <w:r>
+        <w:sym w:font="Wingdings" w:char="F0E0"/>
+      </w:r>
+      <w:r>
+        <w:t xml:space="preserve"> comme Angular, appelle un ws REST.</w:t>
+      </w:r>
+    </w:p>
+    <w:p>
+      <w:pPr>
+        <w:pStyle w:val="Paragraphedeliste"/>
+        <w:numPr>
+          <w:ilvl w:val="0"/>
+          <w:numId w:val="1"/>
+        </w:numPr>
+      </w:pPr>
+      <w:r>
+        <w:t>WOA : Web Oriented Architecture</w:t>
+      </w:r>
+    </w:p>
+    <w:p>
+      <w:pPr>
+        <w:pStyle w:val="Paragraphedeliste"/>
+        <w:numPr>
+          <w:ilvl w:val="0"/>
+          <w:numId w:val="1"/>
+        </w:numPr>
+      </w:pPr>
+      <w:r>
+        <w:t>Architecture « micro-service »</w:t>
+      </w:r>
+    </w:p>
+    <w:p/>
+    <w:p/>
+    <w:p>
+      <w:pPr>
+        <w:pStyle w:val="Titre2"/>
+      </w:pPr>
+      <w:r>
+        <w:lastRenderedPageBreak/>
+        <w:t>RMI – page 113 du pdf</w:t>
+      </w:r>
+      <w:r>
+        <w:t xml:space="preserve"> </w:t>
+      </w:r>
+      <w:r>
+        <w:t>EJB3_JPA_RMI_JMS_CDI_jboss7_et_wildFly9</w:t>
+      </w:r>
+    </w:p>
+    <w:p>
+      <w:r>
+        <w:t>RMI : Remote Method Invoc</w:t>
+      </w:r>
+      <w:r>
+        <w:t>ation</w:t>
+      </w:r>
+      <w:r>
+        <w:tab/>
+      </w:r>
+    </w:p>
+    <w:p>
+      <w:r>
+        <w:t xml:space="preserve">On va lancer un serveur de noms, </w:t>
+      </w:r>
+    </w:p>
+    <w:p>
+      <w:r>
+        <w:t>Exception technique : java.rmi.remoteException</w:t>
+      </w:r>
+      <w:r>
+        <w:br/>
+        <w:t>On peut avoir un cable mal branché par ex.</w:t>
+      </w:r>
+    </w:p>
+    <w:p>
+      <w:r>
+        <w:t xml:space="preserve">On doit implémenter dans les interfaces : remote et </w:t>
+      </w:r>
+      <w:r>
+        <w:t>satellisable</w:t>
+      </w:r>
+    </w:p>
+    <w:p/>
+    <w:p>
+      <w:pPr>
+        <w:pStyle w:val="Titre2"/>
+      </w:pPr>
+      <w:r>
+        <w:t>TP sur les RMI (remote method invocation)</w:t>
+      </w:r>
+    </w:p>
+    <w:p/>
+    <w:p>
+      <w:r>
+        <w:drawing>
+          <wp:inline distT="0" distB="0" distL="0" distR="0" wp14:anchorId="48A0435B" wp14:editId="065E8990">
+            <wp:extent cx="2456987" cy="2464130"/>
+            <wp:effectExtent l="0" t="0" r="635" b="0"/>
+            <wp:docPr id="1" name="Image 1"/>
+            <wp:cNvGraphicFramePr>
+              <a:graphicFrameLocks xmlns:a="http://schemas.openxmlformats.org/drawingml/2006/main" noChangeAspect="1"/>
+            </wp:cNvGraphicFramePr>
+            <a:graphic xmlns:a="http://schemas.openxmlformats.org/drawingml/2006/main">
+              <a:graphicData uri="http://schemas.openxmlformats.org/drawingml/2006/picture">
+                <pic:pic xmlns:pic="http://schemas.openxmlformats.org/drawingml/2006/picture">
+                  <pic:nvPicPr>
+                    <pic:cNvPr id="1" name=""/>
+                    <pic:cNvPicPr/>
+                  </pic:nvPicPr>
+                  <pic:blipFill>
+                    <a:blip r:embed="rId8"/>
+                    <a:stretch>
+                      <a:fillRect/>
+                    </a:stretch>
+                  </pic:blipFill>
+                  <pic:spPr>
+                    <a:xfrm>
+                      <a:off x="0" y="0"/>
+                      <a:ext cx="2462313" cy="2469472"/>
+                    </a:xfrm>
+                    <a:prstGeom prst="rect">
+                      <a:avLst/>
+                    </a:prstGeom>
+                  </pic:spPr>
+                </pic:pic>
+              </a:graphicData>
+            </a:graphic>
+          </wp:inline>
+        </w:drawing>
+      </w:r>
+    </w:p>
+    <w:p>
+      <w:r>
+        <w:t>On configure le pom.xml</w:t>
+      </w:r>
+    </w:p>
+    <w:p>
+      <w:r>
+        <w:t>On ajoute un package pour les interfaces, et on y crée notre première interface qui extends l'interface java.rmi.remote :</w:t>
+      </w:r>
+      <w:r>
+        <w:br/>
+      </w:r>
+      <w:r>
+        <w:drawing>
+          <wp:inline distT="0" distB="0" distL="0" distR="0" wp14:anchorId="4415EDCE" wp14:editId="2E093DF9">
+            <wp:extent cx="2400635" cy="1952898"/>
+            <wp:effectExtent l="0" t="0" r="0" b="9525"/>
+            <wp:docPr id="2" name="Image 2"/>
+            <wp:cNvGraphicFramePr>
+              <a:graphicFrameLocks xmlns:a="http://schemas.openxmlformats.org/drawingml/2006/main" noChangeAspect="1"/>
+            </wp:cNvGraphicFramePr>
+            <a:graphic xmlns:a="http://schemas.openxmlformats.org/drawingml/2006/main">
+              <a:graphicData uri="http://schemas.openxmlformats.org/drawingml/2006/picture">
+                <pic:pic xmlns:pic="http://schemas.openxmlformats.org/drawingml/2006/picture">
+                  <pic:nvPicPr>
+                    <pic:cNvPr id="1" name=""/>
+                    <pic:cNvPicPr/>
+                  </pic:nvPicPr>
+                  <pic:blipFill>
+                    <a:blip r:embed="rId9"/>
+                    <a:stretch>
+                      <a:fillRect/>
+                    </a:stretch>
+                  </pic:blipFill>
+                  <pic:spPr>
+                    <a:xfrm>
+                      <a:off x="0" y="0"/>
+                      <a:ext cx="2400635" cy="1952898"/>
+                    </a:xfrm>
+                    <a:prstGeom prst="rect">
+                      <a:avLst/>
+                    </a:prstGeom>
+                  </pic:spPr>
+                </pic:pic>
+              </a:graphicData>
+            </a:graphic>
+          </wp:inline>
+        </w:drawing>
+      </w:r>
+    </w:p>
+    <w:p>
+      <w:r>
+        <w:drawing>
+          <wp:inline distT="0" distB="0" distL="0" distR="0" wp14:anchorId="20AB8CCC" wp14:editId="51899C31">
+            <wp:extent cx="5760720" cy="1038860"/>
+            <wp:effectExtent l="0" t="0" r="0" b="8890"/>
+            <wp:docPr id="3" name="Image 3"/>
+            <wp:cNvGraphicFramePr>
+              <a:graphicFrameLocks xmlns:a="http://schemas.openxmlformats.org/drawingml/2006/main" noChangeAspect="1"/>
+            </wp:cNvGraphicFramePr>
+            <a:graphic xmlns:a="http://schemas.openxmlformats.org/drawingml/2006/main">
+              <a:graphicData uri="http://schemas.openxmlformats.org/drawingml/2006/picture">
+                <pic:pic xmlns:pic="http://schemas.openxmlformats.org/drawingml/2006/picture">
+                  <pic:nvPicPr>
+                    <pic:cNvPr id="1" name=""/>
+                    <pic:cNvPicPr/>
+                  </pic:nvPicPr>
+                  <pic:blipFill>
+                    <a:blip r:embed="rId10"/>
+                    <a:stretch>
+                      <a:fillRect/>
+                    </a:stretch>
+                  </pic:blipFill>
+                  <pic:spPr>
+                    <a:xfrm>
+                      <a:off x="0" y="0"/>
+                      <a:ext cx="5760720" cy="1038860"/>
+                    </a:xfrm>
+                    <a:prstGeom prst="rect">
+                      <a:avLst/>
+                    </a:prstGeom>
+                  </pic:spPr>
+                </pic:pic>
+              </a:graphicData>
+            </a:graphic>
+          </wp:inline>
+        </w:drawing>
+      </w:r>
+    </w:p>
+    <w:p>
+      <w:r>
+        <w:lastRenderedPageBreak/>
+        <w:t>Création de la classe Devise dans un autre package :</w:t>
+      </w:r>
+      <w:r>
+        <w:br/>
+      </w:r>
+      <w:r>
+        <w:drawing>
+          <wp:inline distT="0" distB="0" distL="0" distR="0" wp14:anchorId="01B63429" wp14:editId="0481C83C">
+            <wp:extent cx="2238687" cy="1390844"/>
+            <wp:effectExtent l="0" t="0" r="9525" b="0"/>
+            <wp:docPr id="4" name="Image 4"/>
+            <wp:cNvGraphicFramePr>
+              <a:graphicFrameLocks xmlns:a="http://schemas.openxmlformats.org/drawingml/2006/main" noChangeAspect="1"/>
+            </wp:cNvGraphicFramePr>
+            <a:graphic xmlns:a="http://schemas.openxmlformats.org/drawingml/2006/main">
+              <a:graphicData uri="http://schemas.openxmlformats.org/drawingml/2006/picture">
+                <pic:pic xmlns:pic="http://schemas.openxmlformats.org/drawingml/2006/picture">
+                  <pic:nvPicPr>
+                    <pic:cNvPr id="1" name=""/>
+                    <pic:cNvPicPr/>
+                  </pic:nvPicPr>
+                  <pic:blipFill>
+                    <a:blip r:embed="rId11"/>
+                    <a:stretch>
+                      <a:fillRect/>
+                    </a:stretch>
+                  </pic:blipFill>
+                  <pic:spPr>
+                    <a:xfrm>
+                      <a:off x="0" y="0"/>
+                      <a:ext cx="2238687" cy="1390844"/>
+                    </a:xfrm>
+                    <a:prstGeom prst="rect">
+                      <a:avLst/>
+                    </a:prstGeom>
+                  </pic:spPr>
+                </pic:pic>
+              </a:graphicData>
+            </a:graphic>
+          </wp:inline>
+        </w:drawing>
+      </w:r>
+    </w:p>
+    <w:p/>
+    <w:p>
+      <w:r>
+        <w:t>Implémentation :</w:t>
+      </w:r>
+    </w:p>
+    <w:p>
+      <w:r>
+        <w:drawing>
+          <wp:inline distT="0" distB="0" distL="0" distR="0" wp14:anchorId="5E01E5B7" wp14:editId="6FD74AE9">
+            <wp:extent cx="5760720" cy="4958080"/>
+            <wp:effectExtent l="0" t="0" r="0" b="0"/>
+            <wp:docPr id="5" name="Image 5"/>
+            <wp:cNvGraphicFramePr>
+              <a:graphicFrameLocks xmlns:a="http://schemas.openxmlformats.org/drawingml/2006/main" noChangeAspect="1"/>
+            </wp:cNvGraphicFramePr>
+            <a:graphic xmlns:a="http://schemas.openxmlformats.org/drawingml/2006/main">
+              <a:graphicData uri="http://schemas.openxmlformats.org/drawingml/2006/picture">
+                <pic:pic xmlns:pic="http://schemas.openxmlformats.org/drawingml/2006/picture">
+                  <pic:nvPicPr>
+                    <pic:cNvPr id="1" name=""/>
+                    <pic:cNvPicPr/>
+                  </pic:nvPicPr>
+                  <pic:blipFill>
+                    <a:blip r:embed="rId12"/>
+                    <a:stretch>
+                      <a:fillRect/>
+                    </a:stretch>
+                  </pic:blipFill>
+                  <pic:spPr>
+                    <a:xfrm>
+                      <a:off x="0" y="0"/>
+                      <a:ext cx="5760720" cy="4958080"/>
+                    </a:xfrm>
+                    <a:prstGeom prst="rect">
+                      <a:avLst/>
+                    </a:prstGeom>
+                  </pic:spPr>
+                </pic:pic>
+              </a:graphicData>
+            </a:graphic>
+          </wp:inline>
+        </w:drawing>
+      </w:r>
+    </w:p>
+    <w:p>
+      <w:r>
+        <w:lastRenderedPageBreak/>
+        <w:t>Création ensuite dans un package fr.afcepf.al32.devise.server d'un main</w:t>
+      </w:r>
+      <w:r>
+        <w:br/>
+      </w:r>
+      <w:r>
+        <w:drawing>
+          <wp:inline distT="0" distB="0" distL="0" distR="0" wp14:anchorId="5E05F0BB" wp14:editId="3A8BAB32">
+            <wp:extent cx="3240739" cy="2452255"/>
+            <wp:effectExtent l="0" t="0" r="0" b="5715"/>
+            <wp:docPr id="6" name="Image 6"/>
+            <wp:cNvGraphicFramePr>
+              <a:graphicFrameLocks xmlns:a="http://schemas.openxmlformats.org/drawingml/2006/main" noChangeAspect="1"/>
+            </wp:cNvGraphicFramePr>
+            <a:graphic xmlns:a="http://schemas.openxmlformats.org/drawingml/2006/main">
+              <a:graphicData uri="http://schemas.openxmlformats.org/drawingml/2006/picture">
+                <pic:pic xmlns:pic="http://schemas.openxmlformats.org/drawingml/2006/picture">
+                  <pic:nvPicPr>
+                    <pic:cNvPr id="1" name=""/>
+                    <pic:cNvPicPr/>
+                  </pic:nvPicPr>
+                  <pic:blipFill>
+                    <a:blip r:embed="rId13"/>
+                    <a:stretch>
+                      <a:fillRect/>
+                    </a:stretch>
+                  </pic:blipFill>
+                  <pic:spPr>
+                    <a:xfrm>
+                      <a:off x="0" y="0"/>
+                      <a:ext cx="3254073" cy="2462345"/>
+                    </a:xfrm>
+                    <a:prstGeom prst="rect">
+                      <a:avLst/>
+                    </a:prstGeom>
+                  </pic:spPr>
+                </pic:pic>
+              </a:graphicData>
+            </a:graphic>
+          </wp:inline>
+        </w:drawing>
+      </w:r>
+    </w:p>
+    <w:p>
+      <w:pPr>
+        <w:tabs>
+          <w:tab w:val="left" w:pos="6321"/>
+        </w:tabs>
+      </w:pPr>
+      <w:r>
+        <w:t xml:space="preserve">Il manquait dans notre code </w:t>
+      </w:r>
+      <w:r>
+        <w:t>des throws exception etc.</w:t>
+      </w:r>
       <w:bookmarkStart w:id="2" w:name="_GoBack"/>
       <w:bookmarkEnd w:id="2"/>
     </w:p>
     <w:sectPr>
-      <w:footerReference w:type="default" r:id="rId7"/>
+      <w:footerReference w:type="default" r:id="rId14"/>
       <w:pgSz w:w="11906" w:h="16838"/>
       <w:pgMar w:top="1417" w:right="1417" w:bottom="1417" w:left="1417" w:header="708" w:footer="708" w:gutter="0"/>
       <w:cols w:space="708"/>
@@ -366,6 +816,127 @@
     </w:p>
   </w:footnote>
 </w:footnotes>
+</file>
+
+<file path=word/numbering.xml><?xml version="1.0" encoding="utf-8"?>
+<w:numbering xmlns:wpc="http://schemas.microsoft.com/office/word/2010/wordprocessingCanvas" xmlns:cx="http://schemas.microsoft.com/office/drawing/2014/chartex" xmlns:cx1="http://schemas.microsoft.com/office/drawing/2015/9/8/chartex" xmlns:cx2="http://schemas.microsoft.com/office/drawing/2015/10/21/chartex" xmlns:cx3="http://schemas.microsoft.com/office/drawing/2016/5/9/chartex" xmlns:cx4="http://schemas.microsoft.com/office/drawing/2016/5/10/chartex" xmlns:cx5="http://schemas.microsoft.com/office/drawing/2016/5/11/chartex" xmlns:cx6="http://schemas.microsoft.com/office/drawing/2016/5/12/chartex" xmlns:cx7="http://schemas.microsoft.com/office/drawing/2016/5/13/chartex" xmlns:cx8="http://schemas.microsoft.com/office/drawing/2016/5/14/chartex" xmlns:mc="http://schemas.openxmlformats.org/markup-compatibility/2006" xmlns:aink="http://schemas.microsoft.com/office/drawing/2016/ink" xmlns:am3d="http://schemas.microsoft.com/office/drawing/2017/model3d" xmlns:o="urn:schemas-microsoft-com:office:office" xmlns:r="http://schemas.openxmlformats.org/officeDocument/2006/relationships" xmlns:m="http://schemas.openxmlformats.org/officeDocument/2006/math" xmlns:v="urn:schemas-microsoft-com:vml" xmlns:wp14="http://schemas.microsoft.com/office/word/2010/wordprocessingDrawing" xmlns:wp="http://schemas.openxmlformats.org/drawingml/2006/wordprocessingDrawing" xmlns:w10="urn:schemas-microsoft-com:office:word" xmlns:w="http://schemas.openxmlformats.org/wordprocessingml/2006/main" xmlns:w14="http://schemas.microsoft.com/office/word/2010/wordml" xmlns:w15="http://schemas.microsoft.com/office/word/2012/wordml" xmlns:w16cid="http://schemas.microsoft.com/office/word/2016/wordml/cid" xmlns:w16se="http://schemas.microsoft.com/office/word/2015/wordml/symex" xmlns:wpg="http://schemas.microsoft.com/office/word/2010/wordprocessingGroup" xmlns:wpi="http://schemas.microsoft.com/office/word/2010/wordprocessingInk" xmlns:wne="http://schemas.microsoft.com/office/word/2006/wordml" xmlns:wps="http://schemas.microsoft.com/office/word/2010/wordprocessingShape" mc:Ignorable="w14 w15 w16se w16cid wp14">
+  <w:abstractNum w:abstractNumId="0" w15:restartNumberingAfterBreak="0">
+    <w:nsid w:val="5D7A6409"/>
+    <w:multiLevelType w:val="hybridMultilevel"/>
+    <w:tmpl w:val="00948D06"/>
+    <w:lvl w:ilvl="0" w:tplc="040C0001">
+      <w:start w:val="1"/>
+      <w:numFmt w:val="bullet"/>
+      <w:lvlText w:val=""/>
+      <w:lvlJc w:val="left"/>
+      <w:pPr>
+        <w:ind w:left="720" w:hanging="360"/>
+      </w:pPr>
+      <w:rPr>
+        <w:rFonts w:ascii="Symbol" w:hAnsi="Symbol" w:hint="default"/>
+      </w:rPr>
+    </w:lvl>
+    <w:lvl w:ilvl="1" w:tplc="040C0003" w:tentative="1">
+      <w:start w:val="1"/>
+      <w:numFmt w:val="bullet"/>
+      <w:lvlText w:val="o"/>
+      <w:lvlJc w:val="left"/>
+      <w:pPr>
+        <w:ind w:left="1440" w:hanging="360"/>
+      </w:pPr>
+      <w:rPr>
+        <w:rFonts w:ascii="Courier New" w:hAnsi="Courier New" w:cs="Courier New" w:hint="default"/>
+      </w:rPr>
+    </w:lvl>
+    <w:lvl w:ilvl="2" w:tplc="040C0005" w:tentative="1">
+      <w:start w:val="1"/>
+      <w:numFmt w:val="bullet"/>
+      <w:lvlText w:val=""/>
+      <w:lvlJc w:val="left"/>
+      <w:pPr>
+        <w:ind w:left="2160" w:hanging="360"/>
+      </w:pPr>
+      <w:rPr>
+        <w:rFonts w:ascii="Wingdings" w:hAnsi="Wingdings" w:hint="default"/>
+      </w:rPr>
+    </w:lvl>
+    <w:lvl w:ilvl="3" w:tplc="040C0001" w:tentative="1">
+      <w:start w:val="1"/>
+      <w:numFmt w:val="bullet"/>
+      <w:lvlText w:val=""/>
+      <w:lvlJc w:val="left"/>
+      <w:pPr>
+        <w:ind w:left="2880" w:hanging="360"/>
+      </w:pPr>
+      <w:rPr>
+        <w:rFonts w:ascii="Symbol" w:hAnsi="Symbol" w:hint="default"/>
+      </w:rPr>
+    </w:lvl>
+    <w:lvl w:ilvl="4" w:tplc="040C0003" w:tentative="1">
+      <w:start w:val="1"/>
+      <w:numFmt w:val="bullet"/>
+      <w:lvlText w:val="o"/>
+      <w:lvlJc w:val="left"/>
+      <w:pPr>
+        <w:ind w:left="3600" w:hanging="360"/>
+      </w:pPr>
+      <w:rPr>
+        <w:rFonts w:ascii="Courier New" w:hAnsi="Courier New" w:cs="Courier New" w:hint="default"/>
+      </w:rPr>
+    </w:lvl>
+    <w:lvl w:ilvl="5" w:tplc="040C0005" w:tentative="1">
+      <w:start w:val="1"/>
+      <w:numFmt w:val="bullet"/>
+      <w:lvlText w:val=""/>
+      <w:lvlJc w:val="left"/>
+      <w:pPr>
+        <w:ind w:left="4320" w:hanging="360"/>
+      </w:pPr>
+      <w:rPr>
+        <w:rFonts w:ascii="Wingdings" w:hAnsi="Wingdings" w:hint="default"/>
+      </w:rPr>
+    </w:lvl>
+    <w:lvl w:ilvl="6" w:tplc="040C0001" w:tentative="1">
+      <w:start w:val="1"/>
+      <w:numFmt w:val="bullet"/>
+      <w:lvlText w:val=""/>
+      <w:lvlJc w:val="left"/>
+      <w:pPr>
+        <w:ind w:left="5040" w:hanging="360"/>
+      </w:pPr>
+      <w:rPr>
+        <w:rFonts w:ascii="Symbol" w:hAnsi="Symbol" w:hint="default"/>
+      </w:rPr>
+    </w:lvl>
+    <w:lvl w:ilvl="7" w:tplc="040C0003" w:tentative="1">
+      <w:start w:val="1"/>
+      <w:numFmt w:val="bullet"/>
+      <w:lvlText w:val="o"/>
+      <w:lvlJc w:val="left"/>
+      <w:pPr>
+        <w:ind w:left="5760" w:hanging="360"/>
+      </w:pPr>
+      <w:rPr>
+        <w:rFonts w:ascii="Courier New" w:hAnsi="Courier New" w:cs="Courier New" w:hint="default"/>
+      </w:rPr>
+    </w:lvl>
+    <w:lvl w:ilvl="8" w:tplc="040C0005" w:tentative="1">
+      <w:start w:val="1"/>
+      <w:numFmt w:val="bullet"/>
+      <w:lvlText w:val=""/>
+      <w:lvlJc w:val="left"/>
+      <w:pPr>
+        <w:ind w:left="6480" w:hanging="360"/>
+      </w:pPr>
+      <w:rPr>
+        <w:rFonts w:ascii="Wingdings" w:hAnsi="Wingdings" w:hint="default"/>
+      </w:rPr>
+    </w:lvl>
+  </w:abstractNum>
+  <w:num w:numId="1">
+    <w:abstractNumId w:val="0"/>
+  </w:num>
+</w:numbering>
 </file>
 
 <file path=word/styles.xml><?xml version="1.0" encoding="utf-8"?>
@@ -788,6 +1359,28 @@
       <w:szCs w:val="32"/>
     </w:rPr>
   </w:style>
+  <w:style w:type="paragraph" w:styleId="Titre2">
+    <w:name w:val="heading 2"/>
+    <w:basedOn w:val="Normal"/>
+    <w:next w:val="Normal"/>
+    <w:link w:val="Titre2Car"/>
+    <w:uiPriority w:val="9"/>
+    <w:unhideWhenUsed/>
+    <w:qFormat/>
+    <w:rsid w:val="00811B94"/>
+    <w:pPr>
+      <w:keepNext/>
+      <w:keepLines/>
+      <w:spacing w:before="40" w:after="0"/>
+      <w:outlineLvl w:val="1"/>
+    </w:pPr>
+    <w:rPr>
+      <w:rFonts w:asciiTheme="majorHAnsi" w:eastAsiaTheme="majorEastAsia" w:hAnsiTheme="majorHAnsi" w:cstheme="majorBidi"/>
+      <w:color w:val="2F5496" w:themeColor="accent1" w:themeShade="BF"/>
+      <w:sz w:val="26"/>
+      <w:szCs w:val="26"/>
+    </w:rPr>
+  </w:style>
   <w:style w:type="character" w:default="1" w:styleId="Policepardfaut">
     <w:name w:val="Default Paragraph Font"/>
     <w:uiPriority w:val="1"/>
@@ -908,6 +1501,30 @@
     <w:rPr>
       <w:color w:val="0563C1" w:themeColor="hyperlink"/>
       <w:u w:val="single"/>
+    </w:rPr>
+  </w:style>
+  <w:style w:type="paragraph" w:styleId="Paragraphedeliste">
+    <w:name w:val="List Paragraph"/>
+    <w:basedOn w:val="Normal"/>
+    <w:uiPriority w:val="34"/>
+    <w:qFormat/>
+    <w:rsid w:val="00C02E74"/>
+    <w:pPr>
+      <w:ind w:left="720"/>
+      <w:contextualSpacing/>
+    </w:pPr>
+  </w:style>
+  <w:style w:type="character" w:customStyle="1" w:styleId="Titre2Car">
+    <w:name w:val="Titre 2 Car"/>
+    <w:basedOn w:val="Policepardfaut"/>
+    <w:link w:val="Titre2"/>
+    <w:uiPriority w:val="9"/>
+    <w:rsid w:val="00811B94"/>
+    <w:rPr>
+      <w:rFonts w:asciiTheme="majorHAnsi" w:eastAsiaTheme="majorEastAsia" w:hAnsiTheme="majorHAnsi" w:cstheme="majorBidi"/>
+      <w:color w:val="2F5496" w:themeColor="accent1" w:themeShade="BF"/>
+      <w:sz w:val="26"/>
+      <w:szCs w:val="26"/>
     </w:rPr>
   </w:style>
 </w:styles>
@@ -1213,7 +1830,7 @@
 </file>
 
 <file path=customXml/itemProps1.xml><?xml version="1.0" encoding="utf-8"?>
-<ds:datastoreItem xmlns:ds="http://schemas.openxmlformats.org/officeDocument/2006/customXml" ds:itemID="{AA6373A5-54BD-48B7-9BF6-D22DD0898DA1}">
+<ds:datastoreItem xmlns:ds="http://schemas.openxmlformats.org/officeDocument/2006/customXml" ds:itemID="{D572A36B-09EF-42EA-96AD-AF9FACFF5D48}">
   <ds:schemaRefs>
     <ds:schemaRef ds:uri="http://schemas.openxmlformats.org/officeDocument/2006/bibliography"/>
   </ds:schemaRefs>

</xml_diff>

<commit_message>
commit de fin de journée
</commit_message>
<xml_diff>
--- a/11-SOA-web-services/SOAP - D. Defrance.docx
+++ b/11-SOA-web-services/SOAP - D. Defrance.docx
@@ -105,7 +105,9 @@
               <w:tab w:val="right" w:leader="dot" w:pos="9062"/>
             </w:tabs>
             <w:rPr>
+              <w:rFonts w:eastAsiaTheme="minorEastAsia"/>
               <w:noProof/>
+              <w:lang w:eastAsia="fr-FR"/>
             </w:rPr>
           </w:pPr>
           <w:r>
@@ -117,7 +119,7 @@
           <w:r>
             <w:fldChar w:fldCharType="separate"/>
           </w:r>
-          <w:hyperlink w:anchor="_Toc528569776" w:history="1">
+          <w:hyperlink w:anchor="_Toc528595295" w:history="1">
             <w:r>
               <w:rPr>
                 <w:rStyle w:val="Lienhypertexte"/>
@@ -144,7 +146,7 @@
                 <w:noProof/>
                 <w:webHidden/>
               </w:rPr>
-              <w:instrText xml:space="preserve"> PAGEREF _Toc528569776 \h </w:instrText>
+              <w:instrText xml:space="preserve"> PAGEREF _Toc528595295 \h </w:instrText>
             </w:r>
             <w:r>
               <w:rPr>
@@ -165,6 +167,414 @@
                 <w:webHidden/>
               </w:rPr>
               <w:t>2</w:t>
+            </w:r>
+            <w:r>
+              <w:rPr>
+                <w:noProof/>
+                <w:webHidden/>
+              </w:rPr>
+              <w:fldChar w:fldCharType="end"/>
+            </w:r>
+          </w:hyperlink>
+        </w:p>
+        <w:p>
+          <w:pPr>
+            <w:pStyle w:val="TM2"/>
+            <w:tabs>
+              <w:tab w:val="right" w:leader="dot" w:pos="9062"/>
+            </w:tabs>
+            <w:rPr>
+              <w:noProof/>
+            </w:rPr>
+          </w:pPr>
+          <w:hyperlink w:anchor="_Toc528595296" w:history="1">
+            <w:r>
+              <w:rPr>
+                <w:rStyle w:val="Lienhypertexte"/>
+                <w:noProof/>
+              </w:rPr>
+              <w:t>Présentation de base des web-services</w:t>
+            </w:r>
+            <w:r>
+              <w:rPr>
+                <w:noProof/>
+                <w:webHidden/>
+              </w:rPr>
+              <w:tab/>
+            </w:r>
+            <w:r>
+              <w:rPr>
+                <w:noProof/>
+                <w:webHidden/>
+              </w:rPr>
+              <w:fldChar w:fldCharType="begin"/>
+            </w:r>
+            <w:r>
+              <w:rPr>
+                <w:noProof/>
+                <w:webHidden/>
+              </w:rPr>
+              <w:instrText xml:space="preserve"> PAGEREF _Toc528595296 \h </w:instrText>
+            </w:r>
+            <w:r>
+              <w:rPr>
+                <w:noProof/>
+                <w:webHidden/>
+              </w:rPr>
+            </w:r>
+            <w:r>
+              <w:rPr>
+                <w:noProof/>
+                <w:webHidden/>
+              </w:rPr>
+              <w:fldChar w:fldCharType="separate"/>
+            </w:r>
+            <w:r>
+              <w:rPr>
+                <w:noProof/>
+                <w:webHidden/>
+              </w:rPr>
+              <w:t>2</w:t>
+            </w:r>
+            <w:r>
+              <w:rPr>
+                <w:noProof/>
+                <w:webHidden/>
+              </w:rPr>
+              <w:fldChar w:fldCharType="end"/>
+            </w:r>
+          </w:hyperlink>
+        </w:p>
+        <w:p>
+          <w:pPr>
+            <w:pStyle w:val="TM2"/>
+            <w:tabs>
+              <w:tab w:val="right" w:leader="dot" w:pos="9062"/>
+            </w:tabs>
+            <w:rPr>
+              <w:noProof/>
+            </w:rPr>
+          </w:pPr>
+          <w:hyperlink w:anchor="_Toc528595297" w:history="1">
+            <w:r>
+              <w:rPr>
+                <w:rStyle w:val="Lienhypertexte"/>
+                <w:noProof/>
+              </w:rPr>
+              <w:t>RMI – page 113 du pdf EJB3_JPA_RMI_JMS_CDI_jboss7_et_wildFly9</w:t>
+            </w:r>
+            <w:r>
+              <w:rPr>
+                <w:noProof/>
+                <w:webHidden/>
+              </w:rPr>
+              <w:tab/>
+            </w:r>
+            <w:r>
+              <w:rPr>
+                <w:noProof/>
+                <w:webHidden/>
+              </w:rPr>
+              <w:fldChar w:fldCharType="begin"/>
+            </w:r>
+            <w:r>
+              <w:rPr>
+                <w:noProof/>
+                <w:webHidden/>
+              </w:rPr>
+              <w:instrText xml:space="preserve"> PAGEREF _Toc528595297 \h </w:instrText>
+            </w:r>
+            <w:r>
+              <w:rPr>
+                <w:noProof/>
+                <w:webHidden/>
+              </w:rPr>
+            </w:r>
+            <w:r>
+              <w:rPr>
+                <w:noProof/>
+                <w:webHidden/>
+              </w:rPr>
+              <w:fldChar w:fldCharType="separate"/>
+            </w:r>
+            <w:r>
+              <w:rPr>
+                <w:noProof/>
+                <w:webHidden/>
+              </w:rPr>
+              <w:t>3</w:t>
+            </w:r>
+            <w:r>
+              <w:rPr>
+                <w:noProof/>
+                <w:webHidden/>
+              </w:rPr>
+              <w:fldChar w:fldCharType="end"/>
+            </w:r>
+          </w:hyperlink>
+        </w:p>
+        <w:p>
+          <w:pPr>
+            <w:pStyle w:val="TM2"/>
+            <w:tabs>
+              <w:tab w:val="right" w:leader="dot" w:pos="9062"/>
+            </w:tabs>
+            <w:rPr>
+              <w:noProof/>
+            </w:rPr>
+          </w:pPr>
+          <w:hyperlink w:anchor="_Toc528595298" w:history="1">
+            <w:r>
+              <w:rPr>
+                <w:rStyle w:val="Lienhypertexte"/>
+                <w:noProof/>
+              </w:rPr>
+              <w:t>TP sur les RMI (remote method invocation)</w:t>
+            </w:r>
+            <w:r>
+              <w:rPr>
+                <w:noProof/>
+                <w:webHidden/>
+              </w:rPr>
+              <w:tab/>
+            </w:r>
+            <w:r>
+              <w:rPr>
+                <w:noProof/>
+                <w:webHidden/>
+              </w:rPr>
+              <w:fldChar w:fldCharType="begin"/>
+            </w:r>
+            <w:r>
+              <w:rPr>
+                <w:noProof/>
+                <w:webHidden/>
+              </w:rPr>
+              <w:instrText xml:space="preserve"> PAGEREF _Toc528595298 \h </w:instrText>
+            </w:r>
+            <w:r>
+              <w:rPr>
+                <w:noProof/>
+                <w:webHidden/>
+              </w:rPr>
+            </w:r>
+            <w:r>
+              <w:rPr>
+                <w:noProof/>
+                <w:webHidden/>
+              </w:rPr>
+              <w:fldChar w:fldCharType="separate"/>
+            </w:r>
+            <w:r>
+              <w:rPr>
+                <w:noProof/>
+                <w:webHidden/>
+              </w:rPr>
+              <w:t>3</w:t>
+            </w:r>
+            <w:r>
+              <w:rPr>
+                <w:noProof/>
+                <w:webHidden/>
+              </w:rPr>
+              <w:fldChar w:fldCharType="end"/>
+            </w:r>
+          </w:hyperlink>
+        </w:p>
+        <w:p>
+          <w:pPr>
+            <w:pStyle w:val="TM2"/>
+            <w:tabs>
+              <w:tab w:val="right" w:leader="dot" w:pos="9062"/>
+            </w:tabs>
+            <w:rPr>
+              <w:noProof/>
+            </w:rPr>
+          </w:pPr>
+          <w:hyperlink w:anchor="_Toc528595299" w:history="1">
+            <w:r>
+              <w:rPr>
+                <w:rStyle w:val="Lienhypertexte"/>
+                <w:noProof/>
+              </w:rPr>
+              <w:t>Projet avec EJB</w:t>
+            </w:r>
+            <w:r>
+              <w:rPr>
+                <w:noProof/>
+                <w:webHidden/>
+              </w:rPr>
+              <w:tab/>
+            </w:r>
+            <w:r>
+              <w:rPr>
+                <w:noProof/>
+                <w:webHidden/>
+              </w:rPr>
+              <w:fldChar w:fldCharType="begin"/>
+            </w:r>
+            <w:r>
+              <w:rPr>
+                <w:noProof/>
+                <w:webHidden/>
+              </w:rPr>
+              <w:instrText xml:space="preserve"> PAGEREF _Toc528595299 \h </w:instrText>
+            </w:r>
+            <w:r>
+              <w:rPr>
+                <w:noProof/>
+                <w:webHidden/>
+              </w:rPr>
+            </w:r>
+            <w:r>
+              <w:rPr>
+                <w:noProof/>
+                <w:webHidden/>
+              </w:rPr>
+              <w:fldChar w:fldCharType="separate"/>
+            </w:r>
+            <w:r>
+              <w:rPr>
+                <w:noProof/>
+                <w:webHidden/>
+              </w:rPr>
+              <w:t>6</w:t>
+            </w:r>
+            <w:r>
+              <w:rPr>
+                <w:noProof/>
+                <w:webHidden/>
+              </w:rPr>
+              <w:fldChar w:fldCharType="end"/>
+            </w:r>
+          </w:hyperlink>
+        </w:p>
+        <w:p>
+          <w:pPr>
+            <w:pStyle w:val="TM2"/>
+            <w:tabs>
+              <w:tab w:val="right" w:leader="dot" w:pos="9062"/>
+            </w:tabs>
+            <w:rPr>
+              <w:noProof/>
+            </w:rPr>
+          </w:pPr>
+          <w:hyperlink w:anchor="_Toc528595300" w:history="1">
+            <w:r>
+              <w:rPr>
+                <w:rStyle w:val="Lienhypertexte"/>
+                <w:noProof/>
+              </w:rPr>
+              <w:t>WSDL : WebService Description Language</w:t>
+            </w:r>
+            <w:r>
+              <w:rPr>
+                <w:noProof/>
+                <w:webHidden/>
+              </w:rPr>
+              <w:tab/>
+            </w:r>
+            <w:r>
+              <w:rPr>
+                <w:noProof/>
+                <w:webHidden/>
+              </w:rPr>
+              <w:fldChar w:fldCharType="begin"/>
+            </w:r>
+            <w:r>
+              <w:rPr>
+                <w:noProof/>
+                <w:webHidden/>
+              </w:rPr>
+              <w:instrText xml:space="preserve"> PAGEREF _Toc528595300 \h </w:instrText>
+            </w:r>
+            <w:r>
+              <w:rPr>
+                <w:noProof/>
+                <w:webHidden/>
+              </w:rPr>
+            </w:r>
+            <w:r>
+              <w:rPr>
+                <w:noProof/>
+                <w:webHidden/>
+              </w:rPr>
+              <w:fldChar w:fldCharType="separate"/>
+            </w:r>
+            <w:r>
+              <w:rPr>
+                <w:noProof/>
+                <w:webHidden/>
+              </w:rPr>
+              <w:t>10</w:t>
+            </w:r>
+            <w:r>
+              <w:rPr>
+                <w:noProof/>
+                <w:webHidden/>
+              </w:rPr>
+              <w:fldChar w:fldCharType="end"/>
+            </w:r>
+          </w:hyperlink>
+        </w:p>
+        <w:p>
+          <w:pPr>
+            <w:pStyle w:val="TM2"/>
+            <w:tabs>
+              <w:tab w:val="right" w:leader="dot" w:pos="9062"/>
+            </w:tabs>
+            <w:rPr>
+              <w:noProof/>
+            </w:rPr>
+          </w:pPr>
+          <w:hyperlink w:anchor="_Toc528595301" w:history="1">
+            <w:r>
+              <w:rPr>
+                <w:rStyle w:val="Lienhypertexte"/>
+                <w:noProof/>
+              </w:rPr>
+              <w:t>TP servEjb</w:t>
+            </w:r>
+            <w:r>
+              <w:rPr>
+                <w:noProof/>
+                <w:webHidden/>
+              </w:rPr>
+              <w:tab/>
+            </w:r>
+            <w:r>
+              <w:rPr>
+                <w:noProof/>
+                <w:webHidden/>
+              </w:rPr>
+              <w:fldChar w:fldCharType="begin"/>
+            </w:r>
+            <w:r>
+              <w:rPr>
+                <w:noProof/>
+                <w:webHidden/>
+              </w:rPr>
+              <w:instrText xml:space="preserve"> PAGEREF _Toc528595301 \h </w:instrText>
+            </w:r>
+            <w:r>
+              <w:rPr>
+                <w:noProof/>
+                <w:webHidden/>
+              </w:rPr>
+            </w:r>
+            <w:r>
+              <w:rPr>
+                <w:noProof/>
+                <w:webHidden/>
+              </w:rPr>
+              <w:fldChar w:fldCharType="separate"/>
+            </w:r>
+            <w:r>
+              <w:rPr>
+                <w:noProof/>
+                <w:webHidden/>
+              </w:rPr>
+              <w:t>10</w:t>
             </w:r>
             <w:r>
               <w:rPr>
@@ -206,7 +616,7 @@
         <w:pStyle w:val="Titre1"/>
       </w:pPr>
       <w:bookmarkStart w:id="0" w:name="_Toc528318199"/>
-      <w:bookmarkStart w:id="1" w:name="_Toc528569776"/>
+      <w:bookmarkStart w:id="1" w:name="_Toc528595295"/>
       <w:r>
         <w:t xml:space="preserve">AFCEPF – </w:t>
       </w:r>
@@ -233,9 +643,11 @@
       <w:pPr>
         <w:pStyle w:val="Titre2"/>
       </w:pPr>
+      <w:bookmarkStart w:id="2" w:name="_Toc528595296"/>
       <w:r>
         <w:t>Présentation de base des web-services</w:t>
       </w:r>
+      <w:bookmarkEnd w:id="2"/>
     </w:p>
     <w:p>
       <w:r>
@@ -400,6 +812,7 @@
       <w:pPr>
         <w:pStyle w:val="Titre2"/>
       </w:pPr>
+      <w:bookmarkStart w:id="3" w:name="_Toc528595297"/>
       <w:r>
         <w:lastRenderedPageBreak/>
         <w:t>RMI – page 113 du pdf</w:t>
@@ -410,6 +823,7 @@
       <w:r>
         <w:t>EJB3_JPA_RMI_JMS_CDI_jboss7_et_wildFly9</w:t>
       </w:r>
+      <w:bookmarkEnd w:id="3"/>
     </w:p>
     <w:p>
       <w:r>
@@ -449,9 +863,11 @@
       <w:pPr>
         <w:pStyle w:val="Titre2"/>
       </w:pPr>
+      <w:bookmarkStart w:id="4" w:name="_Toc528595298"/>
       <w:r>
         <w:t>TP sur les RMI (remote method invocation)</w:t>
       </w:r>
+      <w:bookmarkEnd w:id="4"/>
     </w:p>
     <w:p/>
     <w:p>
@@ -731,11 +1147,842 @@
       <w:r>
         <w:t>des throws exception etc.</w:t>
       </w:r>
-      <w:bookmarkStart w:id="2" w:name="_GoBack"/>
-      <w:bookmarkEnd w:id="2"/>
+    </w:p>
+    <w:p>
+      <w:r>
+        <w:t>TP dispo ainsi que sa solution.</w:t>
+      </w:r>
+    </w:p>
+    <w:p>
+      <w:r>
+        <w:br w:type="page"/>
+      </w:r>
+    </w:p>
+    <w:p>
+      <w:pPr>
+        <w:pStyle w:val="Titre2"/>
+      </w:pPr>
+      <w:bookmarkStart w:id="5" w:name="_Toc528595299"/>
+      <w:r>
+        <w:lastRenderedPageBreak/>
+        <w:t>Projet avec EJB</w:t>
+      </w:r>
+      <w:bookmarkEnd w:id="5"/>
+    </w:p>
+    <w:p>
+      <w:r>
+        <w:t>Dans le pom.xml</w:t>
+      </w:r>
+      <w:r>
+        <w:t xml:space="preserve"> on ajoute toujours le compiler / target en 1.8, mais on ajoute l'ejb</w:t>
+      </w:r>
+    </w:p>
+    <w:p>
+      <w:pPr>
+        <w:tabs>
+          <w:tab w:val="left" w:pos="6321"/>
+        </w:tabs>
+      </w:pPr>
+      <w:r>
+        <w:drawing>
+          <wp:inline distT="0" distB="0" distL="0" distR="0" wp14:anchorId="5426D4DF" wp14:editId="24CE9053">
+            <wp:extent cx="3315044" cy="1805050"/>
+            <wp:effectExtent l="0" t="0" r="0" b="5080"/>
+            <wp:docPr id="7" name="Image 7"/>
+            <wp:cNvGraphicFramePr>
+              <a:graphicFrameLocks xmlns:a="http://schemas.openxmlformats.org/drawingml/2006/main" noChangeAspect="1"/>
+            </wp:cNvGraphicFramePr>
+            <a:graphic xmlns:a="http://schemas.openxmlformats.org/drawingml/2006/main">
+              <a:graphicData uri="http://schemas.openxmlformats.org/drawingml/2006/picture">
+                <pic:pic xmlns:pic="http://schemas.openxmlformats.org/drawingml/2006/picture">
+                  <pic:nvPicPr>
+                    <pic:cNvPr id="1" name=""/>
+                    <pic:cNvPicPr/>
+                  </pic:nvPicPr>
+                  <pic:blipFill>
+                    <a:blip r:embed="rId14"/>
+                    <a:stretch>
+                      <a:fillRect/>
+                    </a:stretch>
+                  </pic:blipFill>
+                  <pic:spPr>
+                    <a:xfrm>
+                      <a:off x="0" y="0"/>
+                      <a:ext cx="3347052" cy="1822479"/>
+                    </a:xfrm>
+                    <a:prstGeom prst="rect">
+                      <a:avLst/>
+                    </a:prstGeom>
+                  </pic:spPr>
+                </pic:pic>
+              </a:graphicData>
+            </a:graphic>
+          </wp:inline>
+        </w:drawing>
+      </w:r>
+    </w:p>
+    <w:p>
+      <w:pPr>
+        <w:tabs>
+          <w:tab w:val="left" w:pos="6321"/>
+        </w:tabs>
+      </w:pPr>
+    </w:p>
+    <w:p>
+      <w:pPr>
+        <w:tabs>
+          <w:tab w:val="left" w:pos="6321"/>
+        </w:tabs>
+      </w:pPr>
+      <w:r>
+        <w:t>Dans iServiceDevise récupéré du projet précédent, on rajoute @Remote et on enlève les throws</w:t>
+      </w:r>
+      <w:r>
+        <w:br/>
+      </w:r>
+      <w:r>
+        <w:drawing>
+          <wp:inline distT="0" distB="0" distL="0" distR="0" wp14:anchorId="00EEFD96" wp14:editId="0CAFC427">
+            <wp:extent cx="5760720" cy="2205355"/>
+            <wp:effectExtent l="0" t="0" r="0" b="4445"/>
+            <wp:docPr id="8" name="Image 8"/>
+            <wp:cNvGraphicFramePr>
+              <a:graphicFrameLocks xmlns:a="http://schemas.openxmlformats.org/drawingml/2006/main" noChangeAspect="1"/>
+            </wp:cNvGraphicFramePr>
+            <a:graphic xmlns:a="http://schemas.openxmlformats.org/drawingml/2006/main">
+              <a:graphicData uri="http://schemas.openxmlformats.org/drawingml/2006/picture">
+                <pic:pic xmlns:pic="http://schemas.openxmlformats.org/drawingml/2006/picture">
+                  <pic:nvPicPr>
+                    <pic:cNvPr id="1" name=""/>
+                    <pic:cNvPicPr/>
+                  </pic:nvPicPr>
+                  <pic:blipFill>
+                    <a:blip r:embed="rId15"/>
+                    <a:stretch>
+                      <a:fillRect/>
+                    </a:stretch>
+                  </pic:blipFill>
+                  <pic:spPr>
+                    <a:xfrm>
+                      <a:off x="0" y="0"/>
+                      <a:ext cx="5760720" cy="2205355"/>
+                    </a:xfrm>
+                    <a:prstGeom prst="rect">
+                      <a:avLst/>
+                    </a:prstGeom>
+                  </pic:spPr>
+                </pic:pic>
+              </a:graphicData>
+            </a:graphic>
+          </wp:inline>
+        </w:drawing>
+      </w:r>
+    </w:p>
+    <w:p>
+      <w:pPr>
+        <w:tabs>
+          <w:tab w:val="left" w:pos="6321"/>
+        </w:tabs>
+      </w:pPr>
+    </w:p>
+    <w:p>
+      <w:pPr>
+        <w:tabs>
+          <w:tab w:val="left" w:pos="6321"/>
+        </w:tabs>
+      </w:pPr>
+      <w:r>
+        <w:lastRenderedPageBreak/>
+        <w:t>Idem dans l'implé</w:t>
+      </w:r>
+      <w:r>
+        <w:t>mentation :</w:t>
+      </w:r>
+      <w:r>
+        <w:br/>
+      </w:r>
+      <w:r>
+        <w:drawing>
+          <wp:inline distT="0" distB="0" distL="0" distR="0" wp14:anchorId="4940AC4C" wp14:editId="5BBF2D39">
+            <wp:extent cx="5370938" cy="3247902"/>
+            <wp:effectExtent l="0" t="0" r="1270" b="0"/>
+            <wp:docPr id="9" name="Image 9"/>
+            <wp:cNvGraphicFramePr>
+              <a:graphicFrameLocks xmlns:a="http://schemas.openxmlformats.org/drawingml/2006/main" noChangeAspect="1"/>
+            </wp:cNvGraphicFramePr>
+            <a:graphic xmlns:a="http://schemas.openxmlformats.org/drawingml/2006/main">
+              <a:graphicData uri="http://schemas.openxmlformats.org/drawingml/2006/picture">
+                <pic:pic xmlns:pic="http://schemas.openxmlformats.org/drawingml/2006/picture">
+                  <pic:nvPicPr>
+                    <pic:cNvPr id="1" name=""/>
+                    <pic:cNvPicPr/>
+                  </pic:nvPicPr>
+                  <pic:blipFill>
+                    <a:blip r:embed="rId16"/>
+                    <a:stretch>
+                      <a:fillRect/>
+                    </a:stretch>
+                  </pic:blipFill>
+                  <pic:spPr>
+                    <a:xfrm>
+                      <a:off x="0" y="0"/>
+                      <a:ext cx="5378882" cy="3252706"/>
+                    </a:xfrm>
+                    <a:prstGeom prst="rect">
+                      <a:avLst/>
+                    </a:prstGeom>
+                  </pic:spPr>
+                </pic:pic>
+              </a:graphicData>
+            </a:graphic>
+          </wp:inline>
+        </w:drawing>
+      </w:r>
+    </w:p>
+    <w:p>
+      <w:pPr>
+        <w:tabs>
+          <w:tab w:val="left" w:pos="6321"/>
+        </w:tabs>
+      </w:pPr>
+    </w:p>
+    <w:p>
+      <w:pPr>
+        <w:tabs>
+          <w:tab w:val="left" w:pos="6321"/>
+        </w:tabs>
+      </w:pPr>
+      <w:r>
+        <w:t>On installe Wildfly</w:t>
+      </w:r>
+      <w:r>
+        <w:br/>
+      </w:r>
+      <w:r>
+        <w:drawing>
+          <wp:inline distT="0" distB="0" distL="0" distR="0" wp14:anchorId="6E6988FA" wp14:editId="359521F0">
+            <wp:extent cx="4950274" cy="1252847"/>
+            <wp:effectExtent l="0" t="0" r="3175" b="5080"/>
+            <wp:docPr id="10" name="Image 10"/>
+            <wp:cNvGraphicFramePr>
+              <a:graphicFrameLocks xmlns:a="http://schemas.openxmlformats.org/drawingml/2006/main" noChangeAspect="1"/>
+            </wp:cNvGraphicFramePr>
+            <a:graphic xmlns:a="http://schemas.openxmlformats.org/drawingml/2006/main">
+              <a:graphicData uri="http://schemas.openxmlformats.org/drawingml/2006/picture">
+                <pic:pic xmlns:pic="http://schemas.openxmlformats.org/drawingml/2006/picture">
+                  <pic:nvPicPr>
+                    <pic:cNvPr id="1" name=""/>
+                    <pic:cNvPicPr/>
+                  </pic:nvPicPr>
+                  <pic:blipFill>
+                    <a:blip r:embed="rId17"/>
+                    <a:stretch>
+                      <a:fillRect/>
+                    </a:stretch>
+                  </pic:blipFill>
+                  <pic:spPr>
+                    <a:xfrm>
+                      <a:off x="0" y="0"/>
+                      <a:ext cx="4974788" cy="1259051"/>
+                    </a:xfrm>
+                    <a:prstGeom prst="rect">
+                      <a:avLst/>
+                    </a:prstGeom>
+                  </pic:spPr>
+                </pic:pic>
+              </a:graphicData>
+            </a:graphic>
+          </wp:inline>
+        </w:drawing>
+      </w:r>
+    </w:p>
+    <w:p>
+      <w:pPr>
+        <w:tabs>
+          <w:tab w:val="left" w:pos="6321"/>
+        </w:tabs>
+      </w:pPr>
+    </w:p>
+    <w:p>
+      <w:pPr>
+        <w:tabs>
+          <w:tab w:val="left" w:pos="6321"/>
+        </w:tabs>
+      </w:pPr>
+      <w:r>
+        <w:t>On peut ensuite tester que tout est ok,</w:t>
+      </w:r>
+      <w:r>
+        <w:br/>
+        <w:t>On run le standalone.bat (ci-dessus)</w:t>
+      </w:r>
+      <w:r>
+        <w:br/>
+        <w:t>On récupère le .jar compilé par Eclipse (dans les target)</w:t>
+      </w:r>
+      <w:r>
+        <w:br/>
+      </w:r>
+      <w:r>
+        <w:drawing>
+          <wp:inline distT="0" distB="0" distL="0" distR="0" wp14:anchorId="66DB7C84" wp14:editId="0C47BD4E">
+            <wp:extent cx="2424430" cy="2006930"/>
+            <wp:effectExtent l="0" t="0" r="0" b="0"/>
+            <wp:docPr id="12" name="Image 12"/>
+            <wp:cNvGraphicFramePr>
+              <a:graphicFrameLocks xmlns:a="http://schemas.openxmlformats.org/drawingml/2006/main" noChangeAspect="1"/>
+            </wp:cNvGraphicFramePr>
+            <a:graphic xmlns:a="http://schemas.openxmlformats.org/drawingml/2006/main">
+              <a:graphicData uri="http://schemas.openxmlformats.org/drawingml/2006/picture">
+                <pic:pic xmlns:pic="http://schemas.openxmlformats.org/drawingml/2006/picture">
+                  <pic:nvPicPr>
+                    <pic:cNvPr id="1" name=""/>
+                    <pic:cNvPicPr/>
+                  </pic:nvPicPr>
+                  <pic:blipFill>
+                    <a:blip r:embed="rId18"/>
+                    <a:stretch>
+                      <a:fillRect/>
+                    </a:stretch>
+                  </pic:blipFill>
+                  <pic:spPr>
+                    <a:xfrm>
+                      <a:off x="0" y="0"/>
+                      <a:ext cx="2430604" cy="2012041"/>
+                    </a:xfrm>
+                    <a:prstGeom prst="rect">
+                      <a:avLst/>
+                    </a:prstGeom>
+                  </pic:spPr>
+                </pic:pic>
+              </a:graphicData>
+            </a:graphic>
+          </wp:inline>
+        </w:drawing>
+      </w:r>
+    </w:p>
+    <w:p>
+      <w:pPr>
+        <w:tabs>
+          <w:tab w:val="left" w:pos="6321"/>
+        </w:tabs>
+      </w:pPr>
+      <w:r>
+        <w:lastRenderedPageBreak/>
+        <w:br/>
+        <w:t xml:space="preserve">On le copie-colle dans le dossier pathWildly </w:t>
+      </w:r>
+      <w:r>
+        <w:sym w:font="Wingdings" w:char="F0E0"/>
+      </w:r>
+      <w:r>
+        <w:t xml:space="preserve"> standalone </w:t>
+      </w:r>
+      <w:r>
+        <w:sym w:font="Wingdings" w:char="F0E0"/>
+      </w:r>
+      <w:r>
+        <w:t xml:space="preserve"> </w:t>
+      </w:r>
+      <w:r>
+        <w:t>deployments</w:t>
+      </w:r>
+      <w:r>
+        <w:br/>
+      </w:r>
+      <w:r>
+        <w:drawing>
+          <wp:inline distT="0" distB="0" distL="0" distR="0" wp14:anchorId="22524A74" wp14:editId="0A19F525">
+            <wp:extent cx="5711471" cy="1252847"/>
+            <wp:effectExtent l="0" t="0" r="3810" b="5080"/>
+            <wp:docPr id="11" name="Image 11"/>
+            <wp:cNvGraphicFramePr>
+              <a:graphicFrameLocks xmlns:a="http://schemas.openxmlformats.org/drawingml/2006/main" noChangeAspect="1"/>
+            </wp:cNvGraphicFramePr>
+            <a:graphic xmlns:a="http://schemas.openxmlformats.org/drawingml/2006/main">
+              <a:graphicData uri="http://schemas.openxmlformats.org/drawingml/2006/picture">
+                <pic:pic xmlns:pic="http://schemas.openxmlformats.org/drawingml/2006/picture">
+                  <pic:nvPicPr>
+                    <pic:cNvPr id="1" name=""/>
+                    <pic:cNvPicPr/>
+                  </pic:nvPicPr>
+                  <pic:blipFill>
+                    <a:blip r:embed="rId19"/>
+                    <a:stretch>
+                      <a:fillRect/>
+                    </a:stretch>
+                  </pic:blipFill>
+                  <pic:spPr>
+                    <a:xfrm>
+                      <a:off x="0" y="0"/>
+                      <a:ext cx="5727923" cy="1256456"/>
+                    </a:xfrm>
+                    <a:prstGeom prst="rect">
+                      <a:avLst/>
+                    </a:prstGeom>
+                  </pic:spPr>
+                </pic:pic>
+              </a:graphicData>
+            </a:graphic>
+          </wp:inline>
+        </w:drawing>
+      </w:r>
+    </w:p>
+    <w:p>
+      <w:pPr>
+        <w:tabs>
+          <w:tab w:val="left" w:pos="6321"/>
+        </w:tabs>
+      </w:pPr>
+    </w:p>
+    <w:p>
+      <w:pPr>
+        <w:tabs>
+          <w:tab w:val="left" w:pos="6321"/>
+        </w:tabs>
+      </w:pPr>
+      <w:r>
+        <w:t>Le coller là après avoir lancé le standalone.bat (donc le serveur) permet de direct vérifier qu'on a bien géré.</w:t>
+      </w:r>
+    </w:p>
+    <w:p>
+      <w:pPr>
+        <w:tabs>
+          <w:tab w:val="left" w:pos="6321"/>
+        </w:tabs>
+      </w:pPr>
+    </w:p>
+    <w:p>
+      <w:pPr>
+        <w:tabs>
+          <w:tab w:val="left" w:pos="6321"/>
+        </w:tabs>
+      </w:pPr>
+    </w:p>
+    <w:p>
+      <w:pPr>
+        <w:tabs>
+          <w:tab w:val="left" w:pos="6321"/>
+        </w:tabs>
+      </w:pPr>
+      <w:r>
+        <w:t xml:space="preserve">Création d'un autre projet </w:t>
+      </w:r>
+      <w:r>
+        <w:t>maven</w:t>
+      </w:r>
+      <w:r>
+        <w:t>, son pom :</w:t>
+      </w:r>
+    </w:p>
+    <w:p>
+      <w:pPr>
+        <w:tabs>
+          <w:tab w:val="left" w:pos="6321"/>
+        </w:tabs>
+      </w:pPr>
+      <w:r>
+        <w:drawing>
+          <wp:inline distT="0" distB="0" distL="0" distR="0" wp14:anchorId="68C2FFF6" wp14:editId="64A60AC5">
+            <wp:extent cx="5760720" cy="2540000"/>
+            <wp:effectExtent l="0" t="0" r="0" b="0"/>
+            <wp:docPr id="13" name="Image 13"/>
+            <wp:cNvGraphicFramePr>
+              <a:graphicFrameLocks xmlns:a="http://schemas.openxmlformats.org/drawingml/2006/main" noChangeAspect="1"/>
+            </wp:cNvGraphicFramePr>
+            <a:graphic xmlns:a="http://schemas.openxmlformats.org/drawingml/2006/main">
+              <a:graphicData uri="http://schemas.openxmlformats.org/drawingml/2006/picture">
+                <pic:pic xmlns:pic="http://schemas.openxmlformats.org/drawingml/2006/picture">
+                  <pic:nvPicPr>
+                    <pic:cNvPr id="1" name=""/>
+                    <pic:cNvPicPr/>
+                  </pic:nvPicPr>
+                  <pic:blipFill>
+                    <a:blip r:embed="rId20"/>
+                    <a:stretch>
+                      <a:fillRect/>
+                    </a:stretch>
+                  </pic:blipFill>
+                  <pic:spPr>
+                    <a:xfrm>
+                      <a:off x="0" y="0"/>
+                      <a:ext cx="5760720" cy="2540000"/>
+                    </a:xfrm>
+                    <a:prstGeom prst="rect">
+                      <a:avLst/>
+                    </a:prstGeom>
+                  </pic:spPr>
+                </pic:pic>
+              </a:graphicData>
+            </a:graphic>
+          </wp:inline>
+        </w:drawing>
+      </w:r>
+    </w:p>
+    <w:p>
+      <w:pPr>
+        <w:tabs>
+          <w:tab w:val="left" w:pos="6321"/>
+        </w:tabs>
+      </w:pPr>
+    </w:p>
+    <w:p>
+      <w:pPr>
+        <w:tabs>
+          <w:tab w:val="left" w:pos="6321"/>
+        </w:tabs>
+      </w:pPr>
+      <w:r>
+        <w:t>Voici un p'tit bayou utile :</w:t>
+      </w:r>
+      <w:r>
+        <w:br/>
+      </w:r>
+      <w:r>
+        <w:drawing>
+          <wp:inline distT="0" distB="0" distL="0" distR="0" wp14:anchorId="5C241723" wp14:editId="5B55F125">
+            <wp:extent cx="5760720" cy="2407285"/>
+            <wp:effectExtent l="0" t="0" r="0" b="0"/>
+            <wp:docPr id="14" name="Image 14"/>
+            <wp:cNvGraphicFramePr>
+              <a:graphicFrameLocks xmlns:a="http://schemas.openxmlformats.org/drawingml/2006/main" noChangeAspect="1"/>
+            </wp:cNvGraphicFramePr>
+            <a:graphic xmlns:a="http://schemas.openxmlformats.org/drawingml/2006/main">
+              <a:graphicData uri="http://schemas.openxmlformats.org/drawingml/2006/picture">
+                <pic:pic xmlns:pic="http://schemas.openxmlformats.org/drawingml/2006/picture">
+                  <pic:nvPicPr>
+                    <pic:cNvPr id="1" name=""/>
+                    <pic:cNvPicPr/>
+                  </pic:nvPicPr>
+                  <pic:blipFill>
+                    <a:blip r:embed="rId21"/>
+                    <a:stretch>
+                      <a:fillRect/>
+                    </a:stretch>
+                  </pic:blipFill>
+                  <pic:spPr>
+                    <a:xfrm>
+                      <a:off x="0" y="0"/>
+                      <a:ext cx="5760720" cy="2407285"/>
+                    </a:xfrm>
+                    <a:prstGeom prst="rect">
+                      <a:avLst/>
+                    </a:prstGeom>
+                  </pic:spPr>
+                </pic:pic>
+              </a:graphicData>
+            </a:graphic>
+          </wp:inline>
+        </w:drawing>
+      </w:r>
+    </w:p>
+    <w:p>
+      <w:pPr>
+        <w:tabs>
+          <w:tab w:val="left" w:pos="6321"/>
+        </w:tabs>
+      </w:pPr>
+      <w:r>
+        <w:lastRenderedPageBreak/>
+        <w:t>On peut créer un .bat spécial pour lancer jboss avec moins de sécurité</w:t>
+      </w:r>
+    </w:p>
+    <w:p>
+      <w:pPr>
+        <w:tabs>
+          <w:tab w:val="left" w:pos="6321"/>
+        </w:tabs>
+      </w:pPr>
+      <w:r>
+        <w:drawing>
+          <wp:inline distT="0" distB="0" distL="0" distR="0" wp14:anchorId="44912C17" wp14:editId="01ED9BA0">
+            <wp:extent cx="3924794" cy="1521594"/>
+            <wp:effectExtent l="0" t="0" r="0" b="2540"/>
+            <wp:docPr id="15" name="Image 15"/>
+            <wp:cNvGraphicFramePr>
+              <a:graphicFrameLocks xmlns:a="http://schemas.openxmlformats.org/drawingml/2006/main" noChangeAspect="1"/>
+            </wp:cNvGraphicFramePr>
+            <a:graphic xmlns:a="http://schemas.openxmlformats.org/drawingml/2006/main">
+              <a:graphicData uri="http://schemas.openxmlformats.org/drawingml/2006/picture">
+                <pic:pic xmlns:pic="http://schemas.openxmlformats.org/drawingml/2006/picture">
+                  <pic:nvPicPr>
+                    <pic:cNvPr id="1" name=""/>
+                    <pic:cNvPicPr/>
+                  </pic:nvPicPr>
+                  <pic:blipFill>
+                    <a:blip r:embed="rId22"/>
+                    <a:stretch>
+                      <a:fillRect/>
+                    </a:stretch>
+                  </pic:blipFill>
+                  <pic:spPr>
+                    <a:xfrm>
+                      <a:off x="0" y="0"/>
+                      <a:ext cx="3939704" cy="1527374"/>
+                    </a:xfrm>
+                    <a:prstGeom prst="rect">
+                      <a:avLst/>
+                    </a:prstGeom>
+                  </pic:spPr>
+                </pic:pic>
+              </a:graphicData>
+            </a:graphic>
+          </wp:inline>
+        </w:drawing>
+      </w:r>
+    </w:p>
+    <w:p>
+      <w:r>
+        <w:br w:type="page"/>
+      </w:r>
+    </w:p>
+    <w:p>
+      <w:pPr>
+        <w:tabs>
+          <w:tab w:val="left" w:pos="6321"/>
+        </w:tabs>
+      </w:pPr>
+      <w:r>
+        <w:lastRenderedPageBreak/>
+        <w:t>Payload : charge utile, comme le DTO (data transfert object), c'est ce qui est facilement transportable via le réseau</w:t>
+      </w:r>
+    </w:p>
+    <w:p>
+      <w:pPr>
+        <w:tabs>
+          <w:tab w:val="left" w:pos="6321"/>
+        </w:tabs>
+      </w:pPr>
+    </w:p>
+    <w:p>
+      <w:pPr>
+        <w:pStyle w:val="Titre2"/>
+      </w:pPr>
+      <w:bookmarkStart w:id="6" w:name="_Toc528595300"/>
+      <w:r>
+        <w:t>WSDL : WebService Description Language</w:t>
+      </w:r>
+      <w:bookmarkEnd w:id="6"/>
+    </w:p>
+    <w:p>
+      <w:pPr>
+        <w:tabs>
+          <w:tab w:val="left" w:pos="6321"/>
+        </w:tabs>
+      </w:pPr>
+      <w:r>
+        <w:t>On n'a pas forcément le même langage du côté client et serveur</w:t>
+      </w:r>
+      <w:r>
+        <w:t>, les types de données ne sont pas forcément non plus les mêmes (mêmes noms),</w:t>
+      </w:r>
+      <w:r>
+        <w:br/>
+        <w:t>Il faut se mettre d'accord au niveau des types compatibles ;</w:t>
+      </w:r>
+      <w:r>
+        <w:br/>
+      </w:r>
+      <w:r>
+        <w:t>WSDL est une norme reconnue</w:t>
+      </w:r>
+      <w:r>
+        <w:t>.</w:t>
+      </w:r>
+      <w:r>
+        <w:br/>
+      </w:r>
+      <w:r>
+        <w:t>C'est une sorte de contrat entre l'appelant et l'appelé.</w:t>
+      </w:r>
+    </w:p>
+    <w:p>
+      <w:pPr>
+        <w:tabs>
+          <w:tab w:val="left" w:pos="6321"/>
+        </w:tabs>
+      </w:pPr>
+      <w:r>
+        <w:t>EndPoint : reçoit une requête SOAP sur une URL, transforme en java, et renvoie la réponse en SOAP</w:t>
+      </w:r>
+      <w:r>
+        <w:t xml:space="preserve"> (XML)</w:t>
+      </w:r>
+      <w:r>
+        <w:t>.</w:t>
+      </w:r>
+    </w:p>
+    <w:p>
+      <w:pPr>
+        <w:tabs>
+          <w:tab w:val="left" w:pos="6321"/>
+        </w:tabs>
+      </w:pPr>
+      <w:r>
+        <w:t>Même principe qu'avec RMI, sauf que communique au milieu en java.</w:t>
+      </w:r>
+    </w:p>
+    <w:p>
+      <w:pPr>
+        <w:tabs>
+          <w:tab w:val="left" w:pos="6321"/>
+        </w:tabs>
+      </w:pPr>
+      <w:r>
+        <w:t>SEI : Service Endpoint Interface</w:t>
+      </w:r>
+    </w:p>
+    <w:p>
+      <w:pPr>
+        <w:tabs>
+          <w:tab w:val="left" w:pos="6321"/>
+        </w:tabs>
+      </w:pPr>
+      <w:r>
+        <w:t>On crée un nouveau projet</w:t>
+      </w:r>
+    </w:p>
+    <w:p>
+      <w:pPr>
+        <w:pStyle w:val="Titre2"/>
+      </w:pPr>
+      <w:bookmarkStart w:id="7" w:name="_Toc528595301"/>
+      <w:r>
+        <w:t>TP servEjb</w:t>
+      </w:r>
+      <w:bookmarkEnd w:id="7"/>
+    </w:p>
+    <w:p>
+      <w:pPr>
+        <w:tabs>
+          <w:tab w:val="left" w:pos="6321"/>
+        </w:tabs>
+      </w:pPr>
+      <w:r>
+        <w:drawing>
+          <wp:inline distT="0" distB="0" distL="0" distR="0" wp14:anchorId="2899C891" wp14:editId="7CFBD02E">
+            <wp:extent cx="4163849" cy="1620982"/>
+            <wp:effectExtent l="0" t="0" r="8255" b="0"/>
+            <wp:docPr id="16" name="Image 16"/>
+            <wp:cNvGraphicFramePr>
+              <a:graphicFrameLocks xmlns:a="http://schemas.openxmlformats.org/drawingml/2006/main" noChangeAspect="1"/>
+            </wp:cNvGraphicFramePr>
+            <a:graphic xmlns:a="http://schemas.openxmlformats.org/drawingml/2006/main">
+              <a:graphicData uri="http://schemas.openxmlformats.org/drawingml/2006/picture">
+                <pic:pic xmlns:pic="http://schemas.openxmlformats.org/drawingml/2006/picture">
+                  <pic:nvPicPr>
+                    <pic:cNvPr id="1" name=""/>
+                    <pic:cNvPicPr/>
+                  </pic:nvPicPr>
+                  <pic:blipFill>
+                    <a:blip r:embed="rId23"/>
+                    <a:stretch>
+                      <a:fillRect/>
+                    </a:stretch>
+                  </pic:blipFill>
+                  <pic:spPr>
+                    <a:xfrm>
+                      <a:off x="0" y="0"/>
+                      <a:ext cx="4182182" cy="1628119"/>
+                    </a:xfrm>
+                    <a:prstGeom prst="rect">
+                      <a:avLst/>
+                    </a:prstGeom>
+                  </pic:spPr>
+                </pic:pic>
+              </a:graphicData>
+            </a:graphic>
+          </wp:inline>
+        </w:drawing>
+      </w:r>
+    </w:p>
+    <w:p>
+      <w:pPr>
+        <w:tabs>
+          <w:tab w:val="left" w:pos="6321"/>
+        </w:tabs>
+      </w:pPr>
+    </w:p>
+    <w:p>
+      <w:pPr>
+        <w:tabs>
+          <w:tab w:val="left" w:pos="6321"/>
+        </w:tabs>
+      </w:pPr>
+      <w:r>
+        <w:t>Utilisation de @webParam(name="nomParam") :</w:t>
+      </w:r>
+      <w:r>
+        <w:br/>
+      </w:r>
+      <w:r>
+        <w:drawing>
+          <wp:inline distT="0" distB="0" distL="0" distR="0" wp14:anchorId="0C2DFD62" wp14:editId="552E0E47">
+            <wp:extent cx="5388930" cy="1401288"/>
+            <wp:effectExtent l="0" t="0" r="2540" b="8890"/>
+            <wp:docPr id="18" name="Image 18"/>
+            <wp:cNvGraphicFramePr>
+              <a:graphicFrameLocks xmlns:a="http://schemas.openxmlformats.org/drawingml/2006/main" noChangeAspect="1"/>
+            </wp:cNvGraphicFramePr>
+            <a:graphic xmlns:a="http://schemas.openxmlformats.org/drawingml/2006/main">
+              <a:graphicData uri="http://schemas.openxmlformats.org/drawingml/2006/picture">
+                <pic:pic xmlns:pic="http://schemas.openxmlformats.org/drawingml/2006/picture">
+                  <pic:nvPicPr>
+                    <pic:cNvPr id="1" name=""/>
+                    <pic:cNvPicPr/>
+                  </pic:nvPicPr>
+                  <pic:blipFill>
+                    <a:blip r:embed="rId24"/>
+                    <a:stretch>
+                      <a:fillRect/>
+                    </a:stretch>
+                  </pic:blipFill>
+                  <pic:spPr>
+                    <a:xfrm>
+                      <a:off x="0" y="0"/>
+                      <a:ext cx="5402941" cy="1404931"/>
+                    </a:xfrm>
+                    <a:prstGeom prst="rect">
+                      <a:avLst/>
+                    </a:prstGeom>
+                  </pic:spPr>
+                </pic:pic>
+              </a:graphicData>
+            </a:graphic>
+          </wp:inline>
+        </w:drawing>
+      </w:r>
+    </w:p>
+    <w:p>
+      <w:pPr>
+        <w:tabs>
+          <w:tab w:val="left" w:pos="6321"/>
+        </w:tabs>
+      </w:pPr>
+    </w:p>
+    <w:p>
+      <w:pPr>
+        <w:tabs>
+          <w:tab w:val="left" w:pos="6321"/>
+        </w:tabs>
+      </w:pPr>
+      <w:r>
+        <w:t>@WebService(targetNameSpace=""</w:t>
+      </w:r>
+      <w:r>
+        <w:t>, endP</w:t>
+      </w:r>
+      <w:bookmarkStart w:id="8" w:name="_GoBack"/>
+      <w:bookmarkEnd w:id="8"/>
+      <w:r>
+        <w:t>ointInterface=""</w:t>
+      </w:r>
+      <w:r>
+        <w:t>)</w:t>
+      </w:r>
     </w:p>
     <w:sectPr>
-      <w:footerReference w:type="default" r:id="rId14"/>
+      <w:footerReference w:type="default" r:id="rId25"/>
       <w:pgSz w:w="11906" w:h="16838"/>
       <w:pgMar w:top="1417" w:right="1417" w:bottom="1417" w:left="1417" w:header="708" w:footer="708" w:gutter="0"/>
       <w:cols w:space="708"/>
@@ -1527,6 +2774,19 @@
       <w:szCs w:val="26"/>
     </w:rPr>
   </w:style>
+  <w:style w:type="paragraph" w:styleId="TM2">
+    <w:name w:val="toc 2"/>
+    <w:basedOn w:val="Normal"/>
+    <w:next w:val="Normal"/>
+    <w:autoRedefine/>
+    <w:uiPriority w:val="39"/>
+    <w:unhideWhenUsed/>
+    <w:rsid w:val="00EB4A93"/>
+    <w:pPr>
+      <w:spacing w:after="100"/>
+      <w:ind w:left="220"/>
+    </w:pPr>
+  </w:style>
 </w:styles>
 </file>
 
@@ -1830,7 +3090,7 @@
 </file>
 
 <file path=customXml/itemProps1.xml><?xml version="1.0" encoding="utf-8"?>
-<ds:datastoreItem xmlns:ds="http://schemas.openxmlformats.org/officeDocument/2006/customXml" ds:itemID="{D572A36B-09EF-42EA-96AD-AF9FACFF5D48}">
+<ds:datastoreItem xmlns:ds="http://schemas.openxmlformats.org/officeDocument/2006/customXml" ds:itemID="{4A518C46-5DB6-4B21-B6DC-23B5EA24B2EA}">
   <ds:schemaRefs>
     <ds:schemaRef ds:uri="http://schemas.openxmlformats.org/officeDocument/2006/bibliography"/>
   </ds:schemaRefs>

</xml_diff>

<commit_message>
maj dossier des solutions tp 30 oct 2018
</commit_message>
<xml_diff>
--- a/11-SOA-web-services/SOAP - D. Defrance.docx
+++ b/11-SOA-web-services/SOAP - D. Defrance.docx
@@ -1970,19 +1970,727 @@
         <w:t>@WebService(targetNameSpace=""</w:t>
       </w:r>
       <w:r>
-        <w:t>, endP</w:t>
-      </w:r>
+        <w:t>, endPointInterface=""</w:t>
+      </w:r>
+      <w:r>
+        <w:t>)</w:t>
+      </w:r>
+    </w:p>
+    <w:p>
+      <w:r>
+        <w:br w:type="page"/>
+      </w:r>
+    </w:p>
+    <w:p>
+      <w:pPr>
+        <w:tabs>
+          <w:tab w:val="left" w:pos="6321"/>
+        </w:tabs>
+      </w:pPr>
+      <w:r>
+        <w:lastRenderedPageBreak/>
+        <w:t>Programme :</w:t>
+      </w:r>
+    </w:p>
+    <w:p>
+      <w:pPr>
+        <w:pStyle w:val="Paragraphedeliste"/>
+        <w:numPr>
+          <w:ilvl w:val="0"/>
+          <w:numId w:val="2"/>
+        </w:numPr>
+        <w:tabs>
+          <w:tab w:val="left" w:pos="6321"/>
+        </w:tabs>
+      </w:pPr>
+      <w:r>
+        <w:t>RMI, EJB, @Remote (années 2000, déprécié)</w:t>
+      </w:r>
+    </w:p>
+    <w:p>
+      <w:pPr>
+        <w:pStyle w:val="Paragraphedeliste"/>
+        <w:numPr>
+          <w:ilvl w:val="0"/>
+          <w:numId w:val="2"/>
+        </w:numPr>
+        <w:tabs>
+          <w:tab w:val="left" w:pos="6321"/>
+        </w:tabs>
+      </w:pPr>
+      <w:r>
+        <w:t xml:space="preserve">SOAP, WSDL </w:t>
+      </w:r>
+      <w:r>
+        <w:sym w:font="Wingdings" w:char="F0E0"/>
+      </w:r>
+      <w:r>
+        <w:t xml:space="preserve"> servSoap (jdk 1.8)</w:t>
+      </w:r>
+      <w:r>
+        <w:br/>
+      </w:r>
+      <w:r>
+        <w:t xml:space="preserve">                             </w:t>
+      </w:r>
+      <w:r>
+        <w:t>soap-ni</w:t>
+      </w:r>
+      <w:r>
+        <w:br/>
+      </w:r>
+      <w:r>
+        <w:t xml:space="preserve">                             </w:t>
+      </w:r>
+      <w:r>
+        <w:t>appel java/cliSoap</w:t>
+      </w:r>
+      <w:r>
+        <w:br/>
+      </w:r>
+      <w:r>
+        <w:t xml:space="preserve">                             </w:t>
+      </w:r>
+      <w:r>
+        <w:t>Spring + CXF</w:t>
+      </w:r>
+    </w:p>
+    <w:p>
+      <w:pPr>
+        <w:pStyle w:val="Paragraphedeliste"/>
+        <w:numPr>
+          <w:ilvl w:val="0"/>
+          <w:numId w:val="2"/>
+        </w:numPr>
+        <w:tabs>
+          <w:tab w:val="left" w:pos="6321"/>
+        </w:tabs>
+      </w:pPr>
+      <w:r>
+        <w:t xml:space="preserve">REST : avec JAX-AS et CXF </w:t>
+      </w:r>
+      <w:r>
+        <w:br/>
+        <w:t xml:space="preserve">      ou avec SpringBoot + SpringMVC</w:t>
+      </w:r>
+    </w:p>
+    <w:p>
+      <w:pPr>
+        <w:pStyle w:val="Paragraphedeliste"/>
+        <w:numPr>
+          <w:ilvl w:val="0"/>
+          <w:numId w:val="2"/>
+        </w:numPr>
+        <w:tabs>
+          <w:tab w:val="left" w:pos="6321"/>
+        </w:tabs>
+      </w:pPr>
+      <w:r>
+        <w:t>REST : appel java, appel js/jquery, appel Angular 6 + RxJs</w:t>
+      </w:r>
+    </w:p>
+    <w:p>
+      <w:pPr>
+        <w:pStyle w:val="Paragraphedeliste"/>
+        <w:numPr>
+          <w:ilvl w:val="0"/>
+          <w:numId w:val="2"/>
+        </w:numPr>
+        <w:tabs>
+          <w:tab w:val="left" w:pos="6321"/>
+        </w:tabs>
+      </w:pPr>
+      <w:r>
+        <w:t>Sécurité avec les tokens</w:t>
+      </w:r>
+    </w:p>
+    <w:p>
+      <w:pPr>
+        <w:tabs>
+          <w:tab w:val="left" w:pos="6321"/>
+        </w:tabs>
+      </w:pPr>
+    </w:p>
+    <w:p>
+      <w:pPr>
+        <w:tabs>
+          <w:tab w:val="left" w:pos="6321"/>
+        </w:tabs>
+      </w:pPr>
+      <w:r>
+        <w:t>Jetty : mini serveur Tomcat inclus dans la jdk</w:t>
+      </w:r>
+    </w:p>
+    <w:p>
+      <w:pPr>
+        <w:tabs>
+          <w:tab w:val="left" w:pos="6321"/>
+        </w:tabs>
+      </w:pPr>
+    </w:p>
+    <w:p>
+      <w:pPr>
+        <w:pStyle w:val="Titre2"/>
+      </w:pPr>
+      <w:r>
+        <w:t>SopaUI</w:t>
+      </w:r>
+    </w:p>
+    <w:p>
+      <w:r>
+        <w:t>Open source,</w:t>
+      </w:r>
+    </w:p>
+    <w:p>
+      <w:r>
+        <w:t xml:space="preserve">Analyse du wsdln, nouveau projet (Ctrl+N), on copie l'adresse wsdl de notre projet et tout se remplit automatiquement </w:t>
+      </w:r>
+      <w:r>
+        <w:sym w:font="Wingdings" w:char="F0E0"/>
+      </w:r>
+    </w:p>
+    <w:p>
+      <w:r>
+        <w:drawing>
+          <wp:inline distT="0" distB="0" distL="0" distR="0" wp14:anchorId="52D64BC6" wp14:editId="7E5F26B5">
+            <wp:extent cx="4025109" cy="1911927"/>
+            <wp:effectExtent l="0" t="0" r="0" b="0"/>
+            <wp:docPr id="19" name="Image 19"/>
+            <wp:cNvGraphicFramePr>
+              <a:graphicFrameLocks xmlns:a="http://schemas.openxmlformats.org/drawingml/2006/main" noChangeAspect="1"/>
+            </wp:cNvGraphicFramePr>
+            <a:graphic xmlns:a="http://schemas.openxmlformats.org/drawingml/2006/main">
+              <a:graphicData uri="http://schemas.openxmlformats.org/drawingml/2006/picture">
+                <pic:pic xmlns:pic="http://schemas.openxmlformats.org/drawingml/2006/picture">
+                  <pic:nvPicPr>
+                    <pic:cNvPr id="1" name=""/>
+                    <pic:cNvPicPr/>
+                  </pic:nvPicPr>
+                  <pic:blipFill>
+                    <a:blip r:embed="rId25"/>
+                    <a:stretch>
+                      <a:fillRect/>
+                    </a:stretch>
+                  </pic:blipFill>
+                  <pic:spPr>
+                    <a:xfrm>
+                      <a:off x="0" y="0"/>
+                      <a:ext cx="4049653" cy="1923586"/>
+                    </a:xfrm>
+                    <a:prstGeom prst="rect">
+                      <a:avLst/>
+                    </a:prstGeom>
+                  </pic:spPr>
+                </pic:pic>
+              </a:graphicData>
+            </a:graphic>
+          </wp:inline>
+        </w:drawing>
+      </w:r>
+    </w:p>
+    <w:p/>
+    <w:p>
+      <w:r>
+        <w:lastRenderedPageBreak/>
+        <w:t>On peut aller dans l'architecture du projet, fonction convertir, on met des valeurs, la réponse apparait !!</w:t>
+      </w:r>
+      <w:r>
+        <w:br/>
+      </w:r>
+      <w:r>
+        <w:drawing>
+          <wp:inline distT="0" distB="0" distL="0" distR="0" wp14:anchorId="5C4B9B2A" wp14:editId="146F0D81">
+            <wp:extent cx="4971181" cy="2458192"/>
+            <wp:effectExtent l="0" t="0" r="1270" b="0"/>
+            <wp:docPr id="20" name="Image 20"/>
+            <wp:cNvGraphicFramePr>
+              <a:graphicFrameLocks xmlns:a="http://schemas.openxmlformats.org/drawingml/2006/main" noChangeAspect="1"/>
+            </wp:cNvGraphicFramePr>
+            <a:graphic xmlns:a="http://schemas.openxmlformats.org/drawingml/2006/main">
+              <a:graphicData uri="http://schemas.openxmlformats.org/drawingml/2006/picture">
+                <pic:pic xmlns:pic="http://schemas.openxmlformats.org/drawingml/2006/picture">
+                  <pic:nvPicPr>
+                    <pic:cNvPr id="1" name=""/>
+                    <pic:cNvPicPr/>
+                  </pic:nvPicPr>
+                  <pic:blipFill>
+                    <a:blip r:embed="rId26"/>
+                    <a:stretch>
+                      <a:fillRect/>
+                    </a:stretch>
+                  </pic:blipFill>
+                  <pic:spPr>
+                    <a:xfrm>
+                      <a:off x="0" y="0"/>
+                      <a:ext cx="4977625" cy="2461378"/>
+                    </a:xfrm>
+                    <a:prstGeom prst="rect">
+                      <a:avLst/>
+                    </a:prstGeom>
+                  </pic:spPr>
+                </pic:pic>
+              </a:graphicData>
+            </a:graphic>
+          </wp:inline>
+        </w:drawing>
+      </w:r>
+    </w:p>
+    <w:p/>
+    <w:p>
+      <w:pPr>
+        <w:pStyle w:val="Titre2"/>
+      </w:pPr>
+      <w:r>
+        <w:t xml:space="preserve">Création d'un projet </w:t>
+      </w:r>
+      <w:r>
+        <w:t>servSoap</w:t>
+      </w:r>
+    </w:p>
+    <w:p>
+      <w:r>
+        <w:t>On crée un .bat dans le dossier src</w:t>
+      </w:r>
+    </w:p>
+    <w:p>
+      <w:r>
+        <w:drawing>
+          <wp:inline distT="0" distB="0" distL="0" distR="0" wp14:anchorId="2FBCBA66" wp14:editId="04F52DEC">
+            <wp:extent cx="3136705" cy="3705101"/>
+            <wp:effectExtent l="0" t="0" r="6985" b="0"/>
+            <wp:docPr id="21" name="Image 21"/>
+            <wp:cNvGraphicFramePr>
+              <a:graphicFrameLocks xmlns:a="http://schemas.openxmlformats.org/drawingml/2006/main" noChangeAspect="1"/>
+            </wp:cNvGraphicFramePr>
+            <a:graphic xmlns:a="http://schemas.openxmlformats.org/drawingml/2006/main">
+              <a:graphicData uri="http://schemas.openxmlformats.org/drawingml/2006/picture">
+                <pic:pic xmlns:pic="http://schemas.openxmlformats.org/drawingml/2006/picture">
+                  <pic:nvPicPr>
+                    <pic:cNvPr id="1" name=""/>
+                    <pic:cNvPicPr/>
+                  </pic:nvPicPr>
+                  <pic:blipFill>
+                    <a:blip r:embed="rId27"/>
+                    <a:stretch>
+                      <a:fillRect/>
+                    </a:stretch>
+                  </pic:blipFill>
+                  <pic:spPr>
+                    <a:xfrm>
+                      <a:off x="0" y="0"/>
+                      <a:ext cx="3140004" cy="3708998"/>
+                    </a:xfrm>
+                    <a:prstGeom prst="rect">
+                      <a:avLst/>
+                    </a:prstGeom>
+                  </pic:spPr>
+                </pic:pic>
+              </a:graphicData>
+            </a:graphic>
+          </wp:inline>
+        </w:drawing>
+      </w:r>
+    </w:p>
+    <w:p/>
+    <w:p>
+      <w:r>
+        <w:lastRenderedPageBreak/>
+        <w:t>On y écrit ces douces lignes</w:t>
+      </w:r>
+      <w:r>
+        <w:t xml:space="preserve"> :</w:t>
+      </w:r>
+      <w:r>
+        <w:br/>
+      </w:r>
+      <w:r>
+        <w:drawing>
+          <wp:inline distT="0" distB="0" distL="0" distR="0" wp14:anchorId="59881E56" wp14:editId="28668E5A">
+            <wp:extent cx="5760720" cy="2222500"/>
+            <wp:effectExtent l="0" t="0" r="0" b="6350"/>
+            <wp:docPr id="23" name="Image 23"/>
+            <wp:cNvGraphicFramePr>
+              <a:graphicFrameLocks xmlns:a="http://schemas.openxmlformats.org/drawingml/2006/main" noChangeAspect="1"/>
+            </wp:cNvGraphicFramePr>
+            <a:graphic xmlns:a="http://schemas.openxmlformats.org/drawingml/2006/main">
+              <a:graphicData uri="http://schemas.openxmlformats.org/drawingml/2006/picture">
+                <pic:pic xmlns:pic="http://schemas.openxmlformats.org/drawingml/2006/picture">
+                  <pic:nvPicPr>
+                    <pic:cNvPr id="1" name=""/>
+                    <pic:cNvPicPr/>
+                  </pic:nvPicPr>
+                  <pic:blipFill>
+                    <a:blip r:embed="rId28"/>
+                    <a:stretch>
+                      <a:fillRect/>
+                    </a:stretch>
+                  </pic:blipFill>
+                  <pic:spPr>
+                    <a:xfrm>
+                      <a:off x="0" y="0"/>
+                      <a:ext cx="5760720" cy="2222500"/>
+                    </a:xfrm>
+                    <a:prstGeom prst="rect">
+                      <a:avLst/>
+                    </a:prstGeom>
+                  </pic:spPr>
+                </pic:pic>
+              </a:graphicData>
+            </a:graphic>
+          </wp:inline>
+        </w:drawing>
+      </w:r>
+    </w:p>
+    <w:p>
+      <w:r>
+        <w:t>On lance ainsi le serveur, et ces manips sont valables pour tout langage !</w:t>
+      </w:r>
+    </w:p>
+    <w:p>
+      <w:r>
+        <w:t>On a le code généré qui est dispo après refresh d'Eclipse !!</w:t>
+      </w:r>
+    </w:p>
+    <w:p/>
+    <w:p>
+      <w:pPr>
+        <w:pStyle w:val="Titre2"/>
+      </w:pPr>
+      <w:r>
+        <w:t>CXF</w:t>
+      </w:r>
+    </w:p>
+    <w:p>
+      <w:r>
+        <w:t xml:space="preserve">Technologie qui permet d'encore plus simplement </w:t>
+      </w:r>
+      <w:r>
+        <w:t>mettre en œuvre des p'tits webservices de grande qualité.</w:t>
+      </w:r>
+    </w:p>
+    <w:p>
+      <w:r>
+        <w:t xml:space="preserve">Permet si j'ai bien compris de créer une bdd </w:t>
+      </w:r>
+      <w:r>
+        <w:t xml:space="preserve">dans la foulée grace à la liaison de </w:t>
+      </w:r>
+      <w:r>
+        <w:t xml:space="preserve">Spring </w:t>
+      </w:r>
+      <w:r>
+        <w:t xml:space="preserve">et de </w:t>
+      </w:r>
+      <w:r>
+        <w:t>CXF</w:t>
+      </w:r>
+    </w:p>
+    <w:p>
+      <w:pPr>
+        <w:pStyle w:val="Titre2"/>
+      </w:pPr>
+      <w:r>
+        <w:t>Projet servSpringCxf</w:t>
+      </w:r>
+    </w:p>
+    <w:p>
+      <w:r>
+        <w:t>Packaging war</w:t>
+      </w:r>
+    </w:p>
+    <w:p>
+      <w:r>
+        <w:drawing>
+          <wp:inline distT="0" distB="0" distL="0" distR="0" wp14:anchorId="59E7ADCB" wp14:editId="41832A84">
+            <wp:extent cx="2705478" cy="2562583"/>
+            <wp:effectExtent l="0" t="0" r="0" b="9525"/>
+            <wp:docPr id="24" name="Image 24"/>
+            <wp:cNvGraphicFramePr>
+              <a:graphicFrameLocks xmlns:a="http://schemas.openxmlformats.org/drawingml/2006/main" noChangeAspect="1"/>
+            </wp:cNvGraphicFramePr>
+            <a:graphic xmlns:a="http://schemas.openxmlformats.org/drawingml/2006/main">
+              <a:graphicData uri="http://schemas.openxmlformats.org/drawingml/2006/picture">
+                <pic:pic xmlns:pic="http://schemas.openxmlformats.org/drawingml/2006/picture">
+                  <pic:nvPicPr>
+                    <pic:cNvPr id="1" name=""/>
+                    <pic:cNvPicPr/>
+                  </pic:nvPicPr>
+                  <pic:blipFill>
+                    <a:blip r:embed="rId29"/>
+                    <a:stretch>
+                      <a:fillRect/>
+                    </a:stretch>
+                  </pic:blipFill>
+                  <pic:spPr>
+                    <a:xfrm>
+                      <a:off x="0" y="0"/>
+                      <a:ext cx="2705478" cy="2562583"/>
+                    </a:xfrm>
+                    <a:prstGeom prst="rect">
+                      <a:avLst/>
+                    </a:prstGeom>
+                  </pic:spPr>
+                </pic:pic>
+              </a:graphicData>
+            </a:graphic>
+          </wp:inline>
+        </w:drawing>
+      </w:r>
+    </w:p>
+    <w:p>
+      <w:r>
+        <w:lastRenderedPageBreak/>
+        <w:t>Dans le pom.xml</w:t>
+      </w:r>
+      <w:r>
+        <w:br/>
+      </w:r>
+      <w:r>
+        <w:drawing>
+          <wp:inline distT="0" distB="0" distL="0" distR="0" wp14:anchorId="263C9A97" wp14:editId="3F0B38D4">
+            <wp:extent cx="3645724" cy="3202064"/>
+            <wp:effectExtent l="0" t="0" r="0" b="0"/>
+            <wp:docPr id="25" name="Image 25"/>
+            <wp:cNvGraphicFramePr>
+              <a:graphicFrameLocks xmlns:a="http://schemas.openxmlformats.org/drawingml/2006/main" noChangeAspect="1"/>
+            </wp:cNvGraphicFramePr>
+            <a:graphic xmlns:a="http://schemas.openxmlformats.org/drawingml/2006/main">
+              <a:graphicData uri="http://schemas.openxmlformats.org/drawingml/2006/picture">
+                <pic:pic xmlns:pic="http://schemas.openxmlformats.org/drawingml/2006/picture">
+                  <pic:nvPicPr>
+                    <pic:cNvPr id="1" name=""/>
+                    <pic:cNvPicPr/>
+                  </pic:nvPicPr>
+                  <pic:blipFill>
+                    <a:blip r:embed="rId30"/>
+                    <a:stretch>
+                      <a:fillRect/>
+                    </a:stretch>
+                  </pic:blipFill>
+                  <pic:spPr>
+                    <a:xfrm>
+                      <a:off x="0" y="0"/>
+                      <a:ext cx="3658082" cy="3212918"/>
+                    </a:xfrm>
+                    <a:prstGeom prst="rect">
+                      <a:avLst/>
+                    </a:prstGeom>
+                  </pic:spPr>
+                </pic:pic>
+              </a:graphicData>
+            </a:graphic>
+          </wp:inline>
+        </w:drawing>
+      </w:r>
+    </w:p>
+    <w:p/>
+    <w:p>
+      <w:r>
+        <w:t>Project facet :</w:t>
+      </w:r>
+      <w:r>
+        <w:br/>
+      </w:r>
+      <w:r>
+        <w:drawing>
+          <wp:inline distT="0" distB="0" distL="0" distR="0" wp14:anchorId="7658423D" wp14:editId="3CCAF86F">
+            <wp:extent cx="5760720" cy="2945130"/>
+            <wp:effectExtent l="0" t="0" r="0" b="7620"/>
+            <wp:docPr id="26" name="Image 26"/>
+            <wp:cNvGraphicFramePr>
+              <a:graphicFrameLocks xmlns:a="http://schemas.openxmlformats.org/drawingml/2006/main" noChangeAspect="1"/>
+            </wp:cNvGraphicFramePr>
+            <a:graphic xmlns:a="http://schemas.openxmlformats.org/drawingml/2006/main">
+              <a:graphicData uri="http://schemas.openxmlformats.org/drawingml/2006/picture">
+                <pic:pic xmlns:pic="http://schemas.openxmlformats.org/drawingml/2006/picture">
+                  <pic:nvPicPr>
+                    <pic:cNvPr id="1" name=""/>
+                    <pic:cNvPicPr/>
+                  </pic:nvPicPr>
+                  <pic:blipFill>
+                    <a:blip r:embed="rId31"/>
+                    <a:stretch>
+                      <a:fillRect/>
+                    </a:stretch>
+                  </pic:blipFill>
+                  <pic:spPr>
+                    <a:xfrm>
+                      <a:off x="0" y="0"/>
+                      <a:ext cx="5760720" cy="2945130"/>
+                    </a:xfrm>
+                    <a:prstGeom prst="rect">
+                      <a:avLst/>
+                    </a:prstGeom>
+                  </pic:spPr>
+                </pic:pic>
+              </a:graphicData>
+            </a:graphic>
+          </wp:inline>
+        </w:drawing>
+      </w:r>
+    </w:p>
+    <w:p/>
+    <w:p>
+      <w:r>
+        <w:t>En gros c'est pour générer le dossier META-FIN et WEB-INF incluant le dossier webapp ainsi que le fichier web.xml.</w:t>
+      </w:r>
+    </w:p>
+    <w:p>
+      <w:r>
+        <w:lastRenderedPageBreak/>
+        <w:drawing>
+          <wp:inline distT="0" distB="0" distL="0" distR="0" wp14:anchorId="7BA74677" wp14:editId="02FD10C5">
+            <wp:extent cx="3253839" cy="2276985"/>
+            <wp:effectExtent l="0" t="0" r="3810" b="9525"/>
+            <wp:docPr id="27" name="Image 27"/>
+            <wp:cNvGraphicFramePr>
+              <a:graphicFrameLocks xmlns:a="http://schemas.openxmlformats.org/drawingml/2006/main" noChangeAspect="1"/>
+            </wp:cNvGraphicFramePr>
+            <a:graphic xmlns:a="http://schemas.openxmlformats.org/drawingml/2006/main">
+              <a:graphicData uri="http://schemas.openxmlformats.org/drawingml/2006/picture">
+                <pic:pic xmlns:pic="http://schemas.openxmlformats.org/drawingml/2006/picture">
+                  <pic:nvPicPr>
+                    <pic:cNvPr id="1" name=""/>
+                    <pic:cNvPicPr/>
+                  </pic:nvPicPr>
+                  <pic:blipFill>
+                    <a:blip r:embed="rId32"/>
+                    <a:stretch>
+                      <a:fillRect/>
+                    </a:stretch>
+                  </pic:blipFill>
+                  <pic:spPr>
+                    <a:xfrm>
+                      <a:off x="0" y="0"/>
+                      <a:ext cx="3260720" cy="2281800"/>
+                    </a:xfrm>
+                    <a:prstGeom prst="rect">
+                      <a:avLst/>
+                    </a:prstGeom>
+                  </pic:spPr>
+                </pic:pic>
+              </a:graphicData>
+            </a:graphic>
+          </wp:inline>
+        </w:drawing>
+      </w:r>
+    </w:p>
+    <w:p>
+      <w:r>
+        <w:t>Après avoir décoché, apply ;</w:t>
+      </w:r>
+      <w:r>
+        <w:br/>
+        <w:t>Recoché, choisi la version 3.0, apply, les dossiers sont créés !</w:t>
+      </w:r>
+      <w:r>
+        <w:br/>
+      </w:r>
+      <w:r>
+        <w:drawing>
+          <wp:inline distT="0" distB="0" distL="0" distR="0" wp14:anchorId="77FF1047" wp14:editId="12AD9C1C">
+            <wp:extent cx="1822862" cy="2663502"/>
+            <wp:effectExtent l="0" t="0" r="6350" b="3810"/>
+            <wp:docPr id="28" name="Image 28"/>
+            <wp:cNvGraphicFramePr>
+              <a:graphicFrameLocks xmlns:a="http://schemas.openxmlformats.org/drawingml/2006/main" noChangeAspect="1"/>
+            </wp:cNvGraphicFramePr>
+            <a:graphic xmlns:a="http://schemas.openxmlformats.org/drawingml/2006/main">
+              <a:graphicData uri="http://schemas.openxmlformats.org/drawingml/2006/picture">
+                <pic:pic xmlns:pic="http://schemas.openxmlformats.org/drawingml/2006/picture">
+                  <pic:nvPicPr>
+                    <pic:cNvPr id="1" name=""/>
+                    <pic:cNvPicPr/>
+                  </pic:nvPicPr>
+                  <pic:blipFill>
+                    <a:blip r:embed="rId33"/>
+                    <a:stretch>
+                      <a:fillRect/>
+                    </a:stretch>
+                  </pic:blipFill>
+                  <pic:spPr>
+                    <a:xfrm>
+                      <a:off x="0" y="0"/>
+                      <a:ext cx="1838552" cy="2686428"/>
+                    </a:xfrm>
+                    <a:prstGeom prst="rect">
+                      <a:avLst/>
+                    </a:prstGeom>
+                  </pic:spPr>
+                </pic:pic>
+              </a:graphicData>
+            </a:graphic>
+          </wp:inline>
+        </w:drawing>
+      </w:r>
+      <w:r>
+        <w:t xml:space="preserve"> </w:t>
+      </w:r>
+    </w:p>
+    <w:p/>
+    <w:p>
+      <w:r>
+        <w:t xml:space="preserve">Nb : on aura préalablement </w:t>
+      </w:r>
+      <w:r>
+        <w:t xml:space="preserve">choisis quelques configs, coché la case, etc </w:t>
+      </w:r>
+      <w:r>
+        <w:sym w:font="Wingdings" w:char="F0E0"/>
+      </w:r>
+      <w:r>
+        <w:br/>
+      </w:r>
+      <w:r>
+        <w:drawing>
+          <wp:inline distT="0" distB="0" distL="0" distR="0" wp14:anchorId="6BE30D9C" wp14:editId="46A4F4C3">
+            <wp:extent cx="4156363" cy="2788319"/>
+            <wp:effectExtent l="0" t="0" r="0" b="0"/>
+            <wp:docPr id="29" name="Image 29"/>
+            <wp:cNvGraphicFramePr>
+              <a:graphicFrameLocks xmlns:a="http://schemas.openxmlformats.org/drawingml/2006/main" noChangeAspect="1"/>
+            </wp:cNvGraphicFramePr>
+            <a:graphic xmlns:a="http://schemas.openxmlformats.org/drawingml/2006/main">
+              <a:graphicData uri="http://schemas.openxmlformats.org/drawingml/2006/picture">
+                <pic:pic xmlns:pic="http://schemas.openxmlformats.org/drawingml/2006/picture">
+                  <pic:nvPicPr>
+                    <pic:cNvPr id="1" name=""/>
+                    <pic:cNvPicPr/>
+                  </pic:nvPicPr>
+                  <pic:blipFill>
+                    <a:blip r:embed="rId34"/>
+                    <a:stretch>
+                      <a:fillRect/>
+                    </a:stretch>
+                  </pic:blipFill>
+                  <pic:spPr>
+                    <a:xfrm>
+                      <a:off x="0" y="0"/>
+                      <a:ext cx="4177575" cy="2802550"/>
+                    </a:xfrm>
+                    <a:prstGeom prst="rect">
+                      <a:avLst/>
+                    </a:prstGeom>
+                  </pic:spPr>
+                </pic:pic>
+              </a:graphicData>
+            </a:graphic>
+          </wp:inline>
+        </w:drawing>
+      </w:r>
+    </w:p>
+    <w:p/>
+    <w:p>
+      <w:r>
+        <w:t>Dans un projet maven, on fou la config xml dans le côté ressources, donc dans src/main/resources</w:t>
+      </w:r>
+    </w:p>
+    <w:p>
       <w:bookmarkStart w:id="8" w:name="_GoBack"/>
       <w:bookmarkEnd w:id="8"/>
-      <w:r>
-        <w:t>ointInterface=""</w:t>
-      </w:r>
-      <w:r>
-        <w:t>)</w:t>
-      </w:r>
     </w:p>
     <w:sectPr>
-      <w:footerReference w:type="default" r:id="rId25"/>
+      <w:footerReference w:type="default" r:id="rId35"/>
       <w:pgSz w:w="11906" w:h="16838"/>
       <w:pgMar w:top="1417" w:right="1417" w:bottom="1417" w:left="1417" w:header="708" w:footer="708" w:gutter="0"/>
       <w:cols w:space="708"/>
@@ -2180,8 +2888,124 @@
       </w:rPr>
     </w:lvl>
   </w:abstractNum>
+  <w:abstractNum w:abstractNumId="1" w15:restartNumberingAfterBreak="0">
+    <w:nsid w:val="737B7CA6"/>
+    <w:multiLevelType w:val="hybridMultilevel"/>
+    <w:tmpl w:val="735889E4"/>
+    <w:lvl w:ilvl="0" w:tplc="040C0001">
+      <w:start w:val="1"/>
+      <w:numFmt w:val="bullet"/>
+      <w:lvlText w:val=""/>
+      <w:lvlJc w:val="left"/>
+      <w:pPr>
+        <w:ind w:left="720" w:hanging="360"/>
+      </w:pPr>
+      <w:rPr>
+        <w:rFonts w:ascii="Symbol" w:hAnsi="Symbol" w:hint="default"/>
+      </w:rPr>
+    </w:lvl>
+    <w:lvl w:ilvl="1" w:tplc="040C0003">
+      <w:start w:val="1"/>
+      <w:numFmt w:val="bullet"/>
+      <w:lvlText w:val="o"/>
+      <w:lvlJc w:val="left"/>
+      <w:pPr>
+        <w:ind w:left="1440" w:hanging="360"/>
+      </w:pPr>
+      <w:rPr>
+        <w:rFonts w:ascii="Courier New" w:hAnsi="Courier New" w:cs="Courier New" w:hint="default"/>
+      </w:rPr>
+    </w:lvl>
+    <w:lvl w:ilvl="2" w:tplc="040C0005">
+      <w:start w:val="1"/>
+      <w:numFmt w:val="bullet"/>
+      <w:lvlText w:val=""/>
+      <w:lvlJc w:val="left"/>
+      <w:pPr>
+        <w:ind w:left="2160" w:hanging="360"/>
+      </w:pPr>
+      <w:rPr>
+        <w:rFonts w:ascii="Wingdings" w:hAnsi="Wingdings" w:hint="default"/>
+      </w:rPr>
+    </w:lvl>
+    <w:lvl w:ilvl="3" w:tplc="040C0001" w:tentative="1">
+      <w:start w:val="1"/>
+      <w:numFmt w:val="bullet"/>
+      <w:lvlText w:val=""/>
+      <w:lvlJc w:val="left"/>
+      <w:pPr>
+        <w:ind w:left="2880" w:hanging="360"/>
+      </w:pPr>
+      <w:rPr>
+        <w:rFonts w:ascii="Symbol" w:hAnsi="Symbol" w:hint="default"/>
+      </w:rPr>
+    </w:lvl>
+    <w:lvl w:ilvl="4" w:tplc="040C0003" w:tentative="1">
+      <w:start w:val="1"/>
+      <w:numFmt w:val="bullet"/>
+      <w:lvlText w:val="o"/>
+      <w:lvlJc w:val="left"/>
+      <w:pPr>
+        <w:ind w:left="3600" w:hanging="360"/>
+      </w:pPr>
+      <w:rPr>
+        <w:rFonts w:ascii="Courier New" w:hAnsi="Courier New" w:cs="Courier New" w:hint="default"/>
+      </w:rPr>
+    </w:lvl>
+    <w:lvl w:ilvl="5" w:tplc="040C0005" w:tentative="1">
+      <w:start w:val="1"/>
+      <w:numFmt w:val="bullet"/>
+      <w:lvlText w:val=""/>
+      <w:lvlJc w:val="left"/>
+      <w:pPr>
+        <w:ind w:left="4320" w:hanging="360"/>
+      </w:pPr>
+      <w:rPr>
+        <w:rFonts w:ascii="Wingdings" w:hAnsi="Wingdings" w:hint="default"/>
+      </w:rPr>
+    </w:lvl>
+    <w:lvl w:ilvl="6" w:tplc="040C0001" w:tentative="1">
+      <w:start w:val="1"/>
+      <w:numFmt w:val="bullet"/>
+      <w:lvlText w:val=""/>
+      <w:lvlJc w:val="left"/>
+      <w:pPr>
+        <w:ind w:left="5040" w:hanging="360"/>
+      </w:pPr>
+      <w:rPr>
+        <w:rFonts w:ascii="Symbol" w:hAnsi="Symbol" w:hint="default"/>
+      </w:rPr>
+    </w:lvl>
+    <w:lvl w:ilvl="7" w:tplc="040C0003" w:tentative="1">
+      <w:start w:val="1"/>
+      <w:numFmt w:val="bullet"/>
+      <w:lvlText w:val="o"/>
+      <w:lvlJc w:val="left"/>
+      <w:pPr>
+        <w:ind w:left="5760" w:hanging="360"/>
+      </w:pPr>
+      <w:rPr>
+        <w:rFonts w:ascii="Courier New" w:hAnsi="Courier New" w:cs="Courier New" w:hint="default"/>
+      </w:rPr>
+    </w:lvl>
+    <w:lvl w:ilvl="8" w:tplc="040C0005" w:tentative="1">
+      <w:start w:val="1"/>
+      <w:numFmt w:val="bullet"/>
+      <w:lvlText w:val=""/>
+      <w:lvlJc w:val="left"/>
+      <w:pPr>
+        <w:ind w:left="6480" w:hanging="360"/>
+      </w:pPr>
+      <w:rPr>
+        <w:rFonts w:ascii="Wingdings" w:hAnsi="Wingdings" w:hint="default"/>
+      </w:rPr>
+    </w:lvl>
+  </w:abstractNum>
   <w:num w:numId="1">
     <w:abstractNumId w:val="0"/>
+  </w:num>
+  <w:num w:numId="2">
+    <w:abstractNumId w:val="1"/>
   </w:num>
 </w:numbering>
 </file>
@@ -3090,7 +3914,7 @@
 </file>
 
 <file path=customXml/itemProps1.xml><?xml version="1.0" encoding="utf-8"?>
-<ds:datastoreItem xmlns:ds="http://schemas.openxmlformats.org/officeDocument/2006/customXml" ds:itemID="{4A518C46-5DB6-4B21-B6DC-23B5EA24B2EA}">
+<ds:datastoreItem xmlns:ds="http://schemas.openxmlformats.org/officeDocument/2006/customXml" ds:itemID="{C3254990-6F16-4153-9D94-93392B9279EA}">
   <ds:schemaRefs>
     <ds:schemaRef ds:uri="http://schemas.openxmlformats.org/officeDocument/2006/bibliography"/>
   </ds:schemaRefs>

</xml_diff>

<commit_message>
commit de fin de journée 30 oct 2018
</commit_message>
<xml_diff>
--- a/11-SOA-web-services/SOAP - D. Defrance.docx
+++ b/11-SOA-web-services/SOAP - D. Defrance.docx
@@ -55,7 +55,19 @@
           <w:szCs w:val="28"/>
           <w:highlight w:val="black"/>
         </w:rPr>
-        <w:t xml:space="preserve"> octobre 2018  </w:t>
+        <w:t xml:space="preserve"> octobre </w:t>
+      </w:r>
+      <w:proofErr w:type="gramStart"/>
+      <w:r>
+        <w:rPr>
+          <w:rFonts w:ascii="Verdana" w:hAnsi="Verdana"/>
+          <w:b/>
+          <w:color w:val="FFFFFF" w:themeColor="background1"/>
+          <w:sz w:val="28"/>
+          <w:szCs w:val="28"/>
+          <w:highlight w:val="black"/>
+        </w:rPr>
+        <w:t xml:space="preserve">2018  </w:t>
       </w:r>
       <w:r>
         <w:rPr>
@@ -68,6 +80,7 @@
         </w:rPr>
         <w:t>.</w:t>
       </w:r>
+      <w:proofErr w:type="gramEnd"/>
     </w:p>
     <w:p/>
     <w:sdt>
@@ -645,9 +658,14 @@
       </w:pPr>
       <w:bookmarkStart w:id="2" w:name="_Toc528595296"/>
       <w:r>
-        <w:t>Présentation de base des web-services</w:t>
+        <w:t xml:space="preserve">Présentation de base des </w:t>
+      </w:r>
+      <w:proofErr w:type="spellStart"/>
+      <w:r>
+        <w:t>web-services</w:t>
       </w:r>
       <w:bookmarkEnd w:id="2"/>
+      <w:proofErr w:type="spellEnd"/>
     </w:p>
     <w:p>
       <w:r>
@@ -656,8 +674,13 @@
     </w:p>
     <w:p>
       <w:r>
-        <w:t>REST : passe par JSon</w:t>
-      </w:r>
+        <w:t xml:space="preserve">REST : passe par </w:t>
+      </w:r>
+      <w:proofErr w:type="spellStart"/>
+      <w:r>
+        <w:t>JSon</w:t>
+      </w:r>
+      <w:proofErr w:type="spellEnd"/>
     </w:p>
     <w:p>
       <w:r>
@@ -665,12 +688,36 @@
       </w:r>
       <w:r>
         <w:br/>
-        <w:t>Le format des données peut varier, on utilise alors des adaptateurs (JSon)</w:t>
-      </w:r>
-    </w:p>
-    <w:p>
-      <w:r>
-        <w:t xml:space="preserve">On doit modéliser : UML (Unified Modeling Language) et </w:t>
+        <w:t>Le format des données peut varier, on utilise alors des adaptateurs (</w:t>
+      </w:r>
+      <w:proofErr w:type="spellStart"/>
+      <w:r>
+        <w:t>JSon</w:t>
+      </w:r>
+      <w:proofErr w:type="spellEnd"/>
+      <w:r>
+        <w:t>)</w:t>
+      </w:r>
+    </w:p>
+    <w:p>
+      <w:r>
+        <w:t>On doit modéliser : UML (</w:t>
+      </w:r>
+      <w:proofErr w:type="spellStart"/>
+      <w:r>
+        <w:t>Unified</w:t>
+      </w:r>
+      <w:proofErr w:type="spellEnd"/>
+      <w:r>
+        <w:t xml:space="preserve"> Modeling </w:t>
+      </w:r>
+      <w:proofErr w:type="spellStart"/>
+      <w:r>
+        <w:t>Language</w:t>
+      </w:r>
+      <w:proofErr w:type="spellEnd"/>
+      <w:r>
+        <w:t xml:space="preserve">) et </w:t>
       </w:r>
       <w:r>
         <w:rPr>
@@ -687,7 +734,15 @@
       </w:r>
       <w:r>
         <w:br/>
-        <w:t>SOA : Service Oriented Application</w:t>
+        <w:t xml:space="preserve">SOA : Service </w:t>
+      </w:r>
+      <w:proofErr w:type="spellStart"/>
+      <w:r>
+        <w:t>Oriented</w:t>
+      </w:r>
+      <w:proofErr w:type="spellEnd"/>
+      <w:r>
+        <w:t xml:space="preserve"> Application</w:t>
       </w:r>
     </w:p>
     <w:p/>
@@ -721,7 +776,15 @@
     </w:p>
     <w:p>
       <w:r>
-        <w:t>CXF : technologie Java permettant de programmer de ws REST et SOAP.</w:t>
+        <w:t xml:space="preserve">CXF : technologie Java permettant de programmer de </w:t>
+      </w:r>
+      <w:proofErr w:type="spellStart"/>
+      <w:r>
+        <w:t>ws</w:t>
+      </w:r>
+      <w:proofErr w:type="spellEnd"/>
+      <w:r>
+        <w:t xml:space="preserve"> REST et SOAP.</w:t>
       </w:r>
       <w:r>
         <w:br/>
@@ -737,8 +800,13 @@
         <w:br/>
       </w:r>
       <w:r>
-        <w:t>WSDL : Web Service Description Language</w:t>
-      </w:r>
+        <w:t xml:space="preserve">WSDL : Web Service Description </w:t>
+      </w:r>
+      <w:proofErr w:type="spellStart"/>
+      <w:r>
+        <w:t>Language</w:t>
+      </w:r>
+      <w:proofErr w:type="spellEnd"/>
     </w:p>
     <w:p>
       <w:r>
@@ -779,7 +847,23 @@
         <w:sym w:font="Wingdings" w:char="F0E0"/>
       </w:r>
       <w:r>
-        <w:t xml:space="preserve"> comme Angular, appelle un ws REST.</w:t>
+        <w:t xml:space="preserve"> comme </w:t>
+      </w:r>
+      <w:proofErr w:type="spellStart"/>
+      <w:r>
+        <w:t>Angular</w:t>
+      </w:r>
+      <w:proofErr w:type="spellEnd"/>
+      <w:r>
+        <w:t xml:space="preserve">, appelle un </w:t>
+      </w:r>
+      <w:proofErr w:type="spellStart"/>
+      <w:r>
+        <w:t>ws</w:t>
+      </w:r>
+      <w:proofErr w:type="spellEnd"/>
+      <w:r>
+        <w:t xml:space="preserve"> REST.</w:t>
       </w:r>
     </w:p>
     <w:p>
@@ -791,7 +875,15 @@
         </w:numPr>
       </w:pPr>
       <w:r>
-        <w:t>WOA : Web Oriented Architecture</w:t>
+        <w:t xml:space="preserve">WOA : Web </w:t>
+      </w:r>
+      <w:proofErr w:type="spellStart"/>
+      <w:r>
+        <w:t>Oriented</w:t>
+      </w:r>
+      <w:proofErr w:type="spellEnd"/>
+      <w:r>
+        <w:t xml:space="preserve"> Architecture</w:t>
       </w:r>
     </w:p>
     <w:p>
@@ -815,8 +907,13 @@
       <w:bookmarkStart w:id="3" w:name="_Toc528595297"/>
       <w:r>
         <w:lastRenderedPageBreak/>
-        <w:t>RMI – page 113 du pdf</w:t>
-      </w:r>
+        <w:t xml:space="preserve">RMI – page 113 du </w:t>
+      </w:r>
+      <w:proofErr w:type="spellStart"/>
+      <w:r>
+        <w:t>pdf</w:t>
+      </w:r>
+      <w:proofErr w:type="spellEnd"/>
       <w:r>
         <w:t xml:space="preserve"> </w:t>
       </w:r>
@@ -827,7 +924,15 @@
     </w:p>
     <w:p>
       <w:r>
-        <w:t>RMI : Remote Method Invoc</w:t>
+        <w:t xml:space="preserve">RMI : </w:t>
+      </w:r>
+      <w:proofErr w:type="spellStart"/>
+      <w:r>
+        <w:t>Remote</w:t>
+      </w:r>
+      <w:proofErr w:type="spellEnd"/>
+      <w:r>
+        <w:t xml:space="preserve"> Method Invoc</w:t>
       </w:r>
       <w:r>
         <w:t>ation</w:t>
@@ -843,16 +948,39 @@
     </w:p>
     <w:p>
       <w:r>
-        <w:t>Exception technique : java.rmi.remoteException</w:t>
-      </w:r>
+        <w:t xml:space="preserve">Exception technique : </w:t>
+      </w:r>
+      <w:proofErr w:type="spellStart"/>
+      <w:proofErr w:type="gramStart"/>
+      <w:r>
+        <w:t>java.rmi.remoteException</w:t>
+      </w:r>
+      <w:proofErr w:type="spellEnd"/>
+      <w:proofErr w:type="gramEnd"/>
       <w:r>
         <w:br/>
-        <w:t>On peut avoir un cable mal branché par ex.</w:t>
-      </w:r>
-    </w:p>
-    <w:p>
-      <w:r>
-        <w:t xml:space="preserve">On doit implémenter dans les interfaces : remote et </w:t>
+        <w:t xml:space="preserve">On peut avoir un </w:t>
+      </w:r>
+      <w:proofErr w:type="spellStart"/>
+      <w:r>
+        <w:t>cable</w:t>
+      </w:r>
+      <w:proofErr w:type="spellEnd"/>
+      <w:r>
+        <w:t xml:space="preserve"> mal branché par ex.</w:t>
+      </w:r>
+    </w:p>
+    <w:p>
+      <w:r>
+        <w:t xml:space="preserve">On doit implémenter dans les interfaces : </w:t>
+      </w:r>
+      <w:proofErr w:type="spellStart"/>
+      <w:r>
+        <w:t>remote</w:t>
+      </w:r>
+      <w:proofErr w:type="spellEnd"/>
+      <w:r>
+        <w:t xml:space="preserve"> et </w:t>
       </w:r>
       <w:r>
         <w:t>satellisable</w:t>
@@ -865,7 +993,23 @@
       </w:pPr>
       <w:bookmarkStart w:id="4" w:name="_Toc528595298"/>
       <w:r>
-        <w:t>TP sur les RMI (remote method invocation)</w:t>
+        <w:t>TP sur les RMI (</w:t>
+      </w:r>
+      <w:proofErr w:type="spellStart"/>
+      <w:r>
+        <w:t>remote</w:t>
+      </w:r>
+      <w:proofErr w:type="spellEnd"/>
+      <w:r>
+        <w:t xml:space="preserve"> </w:t>
+      </w:r>
+      <w:proofErr w:type="spellStart"/>
+      <w:r>
+        <w:t>method</w:t>
+      </w:r>
+      <w:proofErr w:type="spellEnd"/>
+      <w:r>
+        <w:t xml:space="preserve"> invocation)</w:t>
       </w:r>
       <w:bookmarkEnd w:id="4"/>
     </w:p>
@@ -916,7 +1060,25 @@
     </w:p>
     <w:p>
       <w:r>
-        <w:t>On ajoute un package pour les interfaces, et on y crée notre première interface qui extends l'interface java.rmi.remote :</w:t>
+        <w:t xml:space="preserve">On ajoute un package pour les interfaces, et on y crée notre première interface qui </w:t>
+      </w:r>
+      <w:proofErr w:type="spellStart"/>
+      <w:r>
+        <w:t>extends</w:t>
+      </w:r>
+      <w:proofErr w:type="spellEnd"/>
+      <w:r>
+        <w:t xml:space="preserve"> l'interface </w:t>
+      </w:r>
+      <w:proofErr w:type="spellStart"/>
+      <w:proofErr w:type="gramStart"/>
+      <w:r>
+        <w:t>java.rmi.remote</w:t>
+      </w:r>
+      <w:proofErr w:type="spellEnd"/>
+      <w:proofErr w:type="gramEnd"/>
+      <w:r>
+        <w:t xml:space="preserve"> :</w:t>
       </w:r>
       <w:r>
         <w:br/>
@@ -1092,7 +1254,15 @@
     <w:p>
       <w:r>
         <w:lastRenderedPageBreak/>
-        <w:t>Création ensuite dans un package fr.afcepf.al32.devise.server d'un main</w:t>
+        <w:t xml:space="preserve">Création ensuite dans un package </w:t>
+      </w:r>
+      <w:proofErr w:type="gramStart"/>
+      <w:r>
+        <w:t>fr.afcepf</w:t>
+      </w:r>
+      <w:proofErr w:type="gramEnd"/>
+      <w:r>
+        <w:t>.al32.devise.server d'un main</w:t>
       </w:r>
       <w:r>
         <w:br/>
@@ -1145,7 +1315,15 @@
         <w:t xml:space="preserve">Il manquait dans notre code </w:t>
       </w:r>
       <w:r>
-        <w:t>des throws exception etc.</w:t>
+        <w:t xml:space="preserve">des </w:t>
+      </w:r>
+      <w:proofErr w:type="spellStart"/>
+      <w:r>
+        <w:t>throws</w:t>
+      </w:r>
+      <w:proofErr w:type="spellEnd"/>
+      <w:r>
+        <w:t xml:space="preserve"> exception etc.</w:t>
       </w:r>
     </w:p>
     <w:p>
@@ -1174,8 +1352,21 @@
         <w:t>Dans le pom.xml</w:t>
       </w:r>
       <w:r>
-        <w:t xml:space="preserve"> on ajoute toujours le compiler / target en 1.8, mais on ajoute l'ejb</w:t>
-      </w:r>
+        <w:t xml:space="preserve"> on ajoute toujours le compiler / </w:t>
+      </w:r>
+      <w:proofErr w:type="spellStart"/>
+      <w:r>
+        <w:t>target</w:t>
+      </w:r>
+      <w:proofErr w:type="spellEnd"/>
+      <w:r>
+        <w:t xml:space="preserve"> en 1.8, mais on ajoute l'</w:t>
+      </w:r>
+      <w:proofErr w:type="spellStart"/>
+      <w:r>
+        <w:t>ejb</w:t>
+      </w:r>
+      <w:proofErr w:type="spellEnd"/>
     </w:p>
     <w:p>
       <w:pPr>
@@ -1235,8 +1426,29 @@
         </w:tabs>
       </w:pPr>
       <w:r>
-        <w:t>Dans iServiceDevise récupéré du projet précédent, on rajoute @Remote et on enlève les throws</w:t>
-      </w:r>
+        <w:t xml:space="preserve">Dans </w:t>
+      </w:r>
+      <w:proofErr w:type="spellStart"/>
+      <w:r>
+        <w:t>iServiceDevise</w:t>
+      </w:r>
+      <w:proofErr w:type="spellEnd"/>
+      <w:r>
+        <w:t xml:space="preserve"> récupéré du projet précédent, on rajoute @</w:t>
+      </w:r>
+      <w:proofErr w:type="spellStart"/>
+      <w:r>
+        <w:t>Remote</w:t>
+      </w:r>
+      <w:proofErr w:type="spellEnd"/>
+      <w:r>
+        <w:t xml:space="preserve"> et on enlève les </w:t>
+      </w:r>
+      <w:proofErr w:type="spellStart"/>
+      <w:r>
+        <w:t>throws</w:t>
+      </w:r>
+      <w:proofErr w:type="spellEnd"/>
       <w:r>
         <w:br/>
       </w:r>
@@ -1353,8 +1565,13 @@
         </w:tabs>
       </w:pPr>
       <w:r>
-        <w:t>On installe Wildfly</w:t>
-      </w:r>
+        <w:t xml:space="preserve">On installe </w:t>
+      </w:r>
+      <w:proofErr w:type="spellStart"/>
+      <w:r>
+        <w:t>Wildfly</w:t>
+      </w:r>
+      <w:proofErr w:type="spellEnd"/>
       <w:r>
         <w:br/>
       </w:r>
@@ -1418,7 +1635,15 @@
       </w:r>
       <w:r>
         <w:br/>
-        <w:t>On récupère le .jar compilé par Eclipse (dans les target)</w:t>
+        <w:t xml:space="preserve">On récupère le .jar compilé par Eclipse (dans les </w:t>
+      </w:r>
+      <w:proofErr w:type="spellStart"/>
+      <w:r>
+        <w:t>target</w:t>
+      </w:r>
+      <w:proofErr w:type="spellEnd"/>
+      <w:r>
+        <w:t>)</w:t>
       </w:r>
       <w:r>
         <w:br/>
@@ -1470,7 +1695,23 @@
       <w:r>
         <w:lastRenderedPageBreak/>
         <w:br/>
-        <w:t xml:space="preserve">On le copie-colle dans le dossier pathWildly </w:t>
+        <w:t xml:space="preserve">On le </w:t>
+      </w:r>
+      <w:proofErr w:type="spellStart"/>
+      <w:r>
+        <w:t>copie-colle</w:t>
+      </w:r>
+      <w:proofErr w:type="spellEnd"/>
+      <w:r>
+        <w:t xml:space="preserve"> dans le dossier </w:t>
+      </w:r>
+      <w:proofErr w:type="spellStart"/>
+      <w:r>
+        <w:t>pathWildly</w:t>
+      </w:r>
+      <w:proofErr w:type="spellEnd"/>
+      <w:r>
+        <w:t xml:space="preserve"> </w:t>
       </w:r>
       <w:r>
         <w:sym w:font="Wingdings" w:char="F0E0"/>
@@ -1484,9 +1725,11 @@
       <w:r>
         <w:t xml:space="preserve"> </w:t>
       </w:r>
+      <w:proofErr w:type="spellStart"/>
       <w:r>
         <w:t>deployments</w:t>
       </w:r>
+      <w:proofErr w:type="spellEnd"/>
       <w:r>
         <w:br/>
       </w:r>
@@ -1568,11 +1811,21 @@
       <w:r>
         <w:t xml:space="preserve">Création d'un autre projet </w:t>
       </w:r>
+      <w:proofErr w:type="spellStart"/>
       <w:r>
         <w:t>maven</w:t>
       </w:r>
-      <w:r>
-        <w:t>, son pom :</w:t>
+      <w:proofErr w:type="spellEnd"/>
+      <w:r>
+        <w:t xml:space="preserve">, son </w:t>
+      </w:r>
+      <w:proofErr w:type="spellStart"/>
+      <w:r>
+        <w:t>pom</w:t>
+      </w:r>
+      <w:proofErr w:type="spellEnd"/>
+      <w:r>
+        <w:t xml:space="preserve"> :</w:t>
       </w:r>
     </w:p>
     <w:p>
@@ -1684,7 +1937,15 @@
       </w:pPr>
       <w:r>
         <w:lastRenderedPageBreak/>
-        <w:t>On peut créer un .bat spécial pour lancer jboss avec moins de sécurité</w:t>
+        <w:t xml:space="preserve">On peut créer un .bat spécial pour lancer </w:t>
+      </w:r>
+      <w:proofErr w:type="spellStart"/>
+      <w:r>
+        <w:t>jboss</w:t>
+      </w:r>
+      <w:proofErr w:type="spellEnd"/>
+      <w:r>
+        <w:t xml:space="preserve"> avec moins de sécurité</w:t>
       </w:r>
     </w:p>
     <w:p>
@@ -1742,9 +2003,22 @@
           <w:tab w:val="left" w:pos="6321"/>
         </w:tabs>
       </w:pPr>
+      <w:proofErr w:type="spellStart"/>
       <w:r>
         <w:lastRenderedPageBreak/>
-        <w:t>Payload : charge utile, comme le DTO (data transfert object), c'est ce qui est facilement transportable via le réseau</w:t>
+        <w:t>Payload</w:t>
+      </w:r>
+      <w:proofErr w:type="spellEnd"/>
+      <w:r>
+        <w:t xml:space="preserve"> : charge utile, comme le DTO (data transfert </w:t>
+      </w:r>
+      <w:proofErr w:type="spellStart"/>
+      <w:r>
+        <w:t>object</w:t>
+      </w:r>
+      <w:proofErr w:type="spellEnd"/>
+      <w:r>
+        <w:t>), c'est ce qui est facilement transportable via le réseau</w:t>
       </w:r>
     </w:p>
     <w:p>
@@ -1760,9 +2034,22 @@
       </w:pPr>
       <w:bookmarkStart w:id="6" w:name="_Toc528595300"/>
       <w:r>
-        <w:t>WSDL : WebService Description Language</w:t>
+        <w:t xml:space="preserve">WSDL : </w:t>
+      </w:r>
+      <w:proofErr w:type="spellStart"/>
+      <w:r>
+        <w:t>WebService</w:t>
+      </w:r>
+      <w:proofErr w:type="spellEnd"/>
+      <w:r>
+        <w:t xml:space="preserve"> Description </w:t>
+      </w:r>
+      <w:proofErr w:type="spellStart"/>
+      <w:r>
+        <w:t>Language</w:t>
       </w:r>
       <w:bookmarkEnd w:id="6"/>
+      <w:proofErr w:type="spellEnd"/>
     </w:p>
     <w:p>
       <w:pPr>
@@ -1802,8 +2089,13 @@
           <w:tab w:val="left" w:pos="6321"/>
         </w:tabs>
       </w:pPr>
-      <w:r>
-        <w:t>EndPoint : reçoit une requête SOAP sur une URL, transforme en java, et renvoie la réponse en SOAP</w:t>
+      <w:proofErr w:type="spellStart"/>
+      <w:r>
+        <w:t>EndPoint</w:t>
+      </w:r>
+      <w:proofErr w:type="spellEnd"/>
+      <w:r>
+        <w:t xml:space="preserve"> : reçoit une requête SOAP sur une URL, transforme en java, et renvoie la réponse en SOAP</w:t>
       </w:r>
       <w:r>
         <w:t xml:space="preserve"> (XML)</w:t>
@@ -1819,7 +2111,15 @@
         </w:tabs>
       </w:pPr>
       <w:r>
-        <w:t>Même principe qu'avec RMI, sauf que communique au milieu en java.</w:t>
+        <w:t xml:space="preserve">Même principe qu'avec RMI, </w:t>
+      </w:r>
+      <w:proofErr w:type="gramStart"/>
+      <w:r>
+        <w:t>sauf que</w:t>
+      </w:r>
+      <w:proofErr w:type="gramEnd"/>
+      <w:r>
+        <w:t xml:space="preserve"> communique au milieu en java.</w:t>
       </w:r>
     </w:p>
     <w:p>
@@ -1848,9 +2148,14 @@
       </w:pPr>
       <w:bookmarkStart w:id="7" w:name="_Toc528595301"/>
       <w:r>
-        <w:t>TP servEjb</w:t>
+        <w:t xml:space="preserve">TP </w:t>
+      </w:r>
+      <w:proofErr w:type="spellStart"/>
+      <w:r>
+        <w:t>servEjb</w:t>
       </w:r>
       <w:bookmarkEnd w:id="7"/>
+      <w:proofErr w:type="spellEnd"/>
     </w:p>
     <w:p>
       <w:pPr>
@@ -1910,7 +2215,31 @@
         </w:tabs>
       </w:pPr>
       <w:r>
-        <w:t>Utilisation de @webParam(name="nomParam") :</w:t>
+        <w:t>Utilisation de @</w:t>
+      </w:r>
+      <w:proofErr w:type="spellStart"/>
+      <w:r>
+        <w:t>webParam</w:t>
+      </w:r>
+      <w:proofErr w:type="spellEnd"/>
+      <w:r>
+        <w:t>(</w:t>
+      </w:r>
+      <w:proofErr w:type="spellStart"/>
+      <w:r>
+        <w:t>name</w:t>
+      </w:r>
+      <w:proofErr w:type="spellEnd"/>
+      <w:r>
+        <w:t>="</w:t>
+      </w:r>
+      <w:proofErr w:type="spellStart"/>
+      <w:r>
+        <w:t>nomParam</w:t>
+      </w:r>
+      <w:proofErr w:type="spellEnd"/>
+      <w:r>
+        <w:t>") :</w:t>
       </w:r>
       <w:r>
         <w:br/>
@@ -1967,10 +2296,36 @@
         </w:tabs>
       </w:pPr>
       <w:r>
-        <w:t>@WebService(targetNameSpace=""</w:t>
-      </w:r>
-      <w:r>
-        <w:t>, endPointInterface=""</w:t>
+        <w:t>@</w:t>
+      </w:r>
+      <w:proofErr w:type="spellStart"/>
+      <w:proofErr w:type="gramStart"/>
+      <w:r>
+        <w:t>WebService</w:t>
+      </w:r>
+      <w:proofErr w:type="spellEnd"/>
+      <w:r>
+        <w:t>(</w:t>
+      </w:r>
+      <w:proofErr w:type="spellStart"/>
+      <w:proofErr w:type="gramEnd"/>
+      <w:r>
+        <w:t>targetNameSpace</w:t>
+      </w:r>
+      <w:proofErr w:type="spellEnd"/>
+      <w:r>
+        <w:t>=""</w:t>
+      </w:r>
+      <w:r>
+        <w:t xml:space="preserve">, </w:t>
+      </w:r>
+      <w:proofErr w:type="spellStart"/>
+      <w:r>
+        <w:t>endPointInterface</w:t>
+      </w:r>
+      <w:proofErr w:type="spellEnd"/>
+      <w:r>
+        <w:t>=""</w:t>
       </w:r>
       <w:r>
         <w:t>)</w:t>
@@ -2004,7 +2359,15 @@
         </w:tabs>
       </w:pPr>
       <w:r>
-        <w:t>RMI, EJB, @Remote (années 2000, déprécié)</w:t>
+        <w:t>RMI, EJB, @</w:t>
+      </w:r>
+      <w:proofErr w:type="spellStart"/>
+      <w:r>
+        <w:t>Remote</w:t>
+      </w:r>
+      <w:proofErr w:type="spellEnd"/>
+      <w:r>
+        <w:t xml:space="preserve"> (années 2000, déprécié)</w:t>
       </w:r>
     </w:p>
     <w:p>
@@ -2025,7 +2388,23 @@
         <w:sym w:font="Wingdings" w:char="F0E0"/>
       </w:r>
       <w:r>
-        <w:t xml:space="preserve"> servSoap (jdk 1.8)</w:t>
+        <w:t xml:space="preserve"> </w:t>
+      </w:r>
+      <w:proofErr w:type="spellStart"/>
+      <w:r>
+        <w:t>servSoap</w:t>
+      </w:r>
+      <w:proofErr w:type="spellEnd"/>
+      <w:r>
+        <w:t xml:space="preserve"> (</w:t>
+      </w:r>
+      <w:proofErr w:type="spellStart"/>
+      <w:r>
+        <w:t>jdk</w:t>
+      </w:r>
+      <w:proofErr w:type="spellEnd"/>
+      <w:r>
+        <w:t xml:space="preserve"> 1.8)</w:t>
       </w:r>
       <w:r>
         <w:br/>
@@ -2043,8 +2422,13 @@
         <w:t xml:space="preserve">                             </w:t>
       </w:r>
       <w:r>
-        <w:t>appel java/cliSoap</w:t>
-      </w:r>
+        <w:t>appel java/</w:t>
+      </w:r>
+      <w:proofErr w:type="spellStart"/>
+      <w:r>
+        <w:t>cliSoap</w:t>
+      </w:r>
+      <w:proofErr w:type="spellEnd"/>
       <w:r>
         <w:br/>
       </w:r>
@@ -2071,8 +2455,21 @@
       </w:r>
       <w:r>
         <w:br/>
-        <w:t xml:space="preserve">      ou avec SpringBoot + SpringMVC</w:t>
-      </w:r>
+        <w:t xml:space="preserve">      ou avec </w:t>
+      </w:r>
+      <w:proofErr w:type="spellStart"/>
+      <w:r>
+        <w:t>SpringBoot</w:t>
+      </w:r>
+      <w:proofErr w:type="spellEnd"/>
+      <w:r>
+        <w:t xml:space="preserve"> + </w:t>
+      </w:r>
+      <w:proofErr w:type="spellStart"/>
+      <w:r>
+        <w:t>SpringMVC</w:t>
+      </w:r>
+      <w:proofErr w:type="spellEnd"/>
     </w:p>
     <w:p>
       <w:pPr>
@@ -2086,8 +2483,37 @@
         </w:tabs>
       </w:pPr>
       <w:r>
-        <w:t>REST : appel java, appel js/jquery, appel Angular 6 + RxJs</w:t>
-      </w:r>
+        <w:t xml:space="preserve">REST : appel java, appel </w:t>
+      </w:r>
+      <w:proofErr w:type="spellStart"/>
+      <w:r>
+        <w:t>js</w:t>
+      </w:r>
+      <w:proofErr w:type="spellEnd"/>
+      <w:r>
+        <w:t>/</w:t>
+      </w:r>
+      <w:proofErr w:type="spellStart"/>
+      <w:r>
+        <w:t>jquery</w:t>
+      </w:r>
+      <w:proofErr w:type="spellEnd"/>
+      <w:r>
+        <w:t xml:space="preserve">, appel </w:t>
+      </w:r>
+      <w:proofErr w:type="spellStart"/>
+      <w:r>
+        <w:t>Angular</w:t>
+      </w:r>
+      <w:proofErr w:type="spellEnd"/>
+      <w:r>
+        <w:t xml:space="preserve"> 6 + </w:t>
+      </w:r>
+      <w:proofErr w:type="spellStart"/>
+      <w:r>
+        <w:t>RxJs</w:t>
+      </w:r>
+      <w:proofErr w:type="spellEnd"/>
     </w:p>
     <w:p>
       <w:pPr>
@@ -2101,8 +2527,13 @@
         </w:tabs>
       </w:pPr>
       <w:r>
-        <w:t>Sécurité avec les tokens</w:t>
-      </w:r>
+        <w:t xml:space="preserve">Sécurité avec les </w:t>
+      </w:r>
+      <w:proofErr w:type="spellStart"/>
+      <w:r>
+        <w:t>tokens</w:t>
+      </w:r>
+      <w:proofErr w:type="spellEnd"/>
     </w:p>
     <w:p>
       <w:pPr>
@@ -2117,9 +2548,19 @@
           <w:tab w:val="left" w:pos="6321"/>
         </w:tabs>
       </w:pPr>
-      <w:r>
-        <w:t>Jetty : mini serveur Tomcat inclus dans la jdk</w:t>
-      </w:r>
+      <w:proofErr w:type="spellStart"/>
+      <w:r>
+        <w:t>Jetty</w:t>
+      </w:r>
+      <w:proofErr w:type="spellEnd"/>
+      <w:r>
+        <w:t xml:space="preserve"> : mini serveur Tomcat inclus dans la </w:t>
+      </w:r>
+      <w:proofErr w:type="spellStart"/>
+      <w:r>
+        <w:t>jdk</w:t>
+      </w:r>
+      <w:proofErr w:type="spellEnd"/>
     </w:p>
     <w:p>
       <w:pPr>
@@ -2132,9 +2573,11 @@
       <w:pPr>
         <w:pStyle w:val="Titre2"/>
       </w:pPr>
+      <w:proofErr w:type="spellStart"/>
       <w:r>
         <w:t>SopaUI</w:t>
       </w:r>
+      <w:proofErr w:type="spellEnd"/>
     </w:p>
     <w:p>
       <w:r>
@@ -2143,7 +2586,31 @@
     </w:p>
     <w:p>
       <w:r>
-        <w:t xml:space="preserve">Analyse du wsdln, nouveau projet (Ctrl+N), on copie l'adresse wsdl de notre projet et tout se remplit automatiquement </w:t>
+        <w:t xml:space="preserve">Analyse du </w:t>
+      </w:r>
+      <w:proofErr w:type="spellStart"/>
+      <w:r>
+        <w:t>wsdln</w:t>
+      </w:r>
+      <w:proofErr w:type="spellEnd"/>
+      <w:r>
+        <w:t>, nouveau projet (</w:t>
+      </w:r>
+      <w:proofErr w:type="spellStart"/>
+      <w:r>
+        <w:t>Ctrl+N</w:t>
+      </w:r>
+      <w:proofErr w:type="spellEnd"/>
+      <w:r>
+        <w:t xml:space="preserve">), on copie l'adresse </w:t>
+      </w:r>
+      <w:proofErr w:type="spellStart"/>
+      <w:r>
+        <w:t>wsdl</w:t>
+      </w:r>
+      <w:proofErr w:type="spellEnd"/>
+      <w:r>
+        <w:t xml:space="preserve"> de notre projet et tout se remplit automatiquement </w:t>
       </w:r>
       <w:r>
         <w:sym w:font="Wingdings" w:char="F0E0"/>
@@ -2243,9 +2710,11 @@
       <w:r>
         <w:t xml:space="preserve">Création d'un projet </w:t>
       </w:r>
+      <w:proofErr w:type="spellStart"/>
       <w:r>
         <w:t>servSoap</w:t>
       </w:r>
+      <w:proofErr w:type="spellEnd"/>
     </w:p>
     <w:p>
       <w:r>
@@ -2348,7 +2817,15 @@
     </w:p>
     <w:p>
       <w:r>
-        <w:t>On a le code généré qui est dispo après refresh d'Eclipse !!</w:t>
+        <w:t xml:space="preserve">On a le code généré qui est dispo après </w:t>
+      </w:r>
+      <w:proofErr w:type="spellStart"/>
+      <w:r>
+        <w:t>refresh</w:t>
+      </w:r>
+      <w:proofErr w:type="spellEnd"/>
+      <w:r>
+        <w:t xml:space="preserve"> d'Eclipse !!</w:t>
       </w:r>
     </w:p>
     <w:p/>
@@ -2370,10 +2847,26 @@
     </w:p>
     <w:p>
       <w:r>
-        <w:t xml:space="preserve">Permet si j'ai bien compris de créer une bdd </w:t>
-      </w:r>
-      <w:r>
-        <w:t xml:space="preserve">dans la foulée grace à la liaison de </w:t>
+        <w:t xml:space="preserve">Permet si j'ai bien compris de créer une </w:t>
+      </w:r>
+      <w:proofErr w:type="spellStart"/>
+      <w:r>
+        <w:t>bdd</w:t>
+      </w:r>
+      <w:proofErr w:type="spellEnd"/>
+      <w:r>
+        <w:t xml:space="preserve"> </w:t>
+      </w:r>
+      <w:r>
+        <w:t xml:space="preserve">dans la foulée </w:t>
+      </w:r>
+      <w:proofErr w:type="spellStart"/>
+      <w:r>
+        <w:t>grace</w:t>
+      </w:r>
+      <w:proofErr w:type="spellEnd"/>
+      <w:r>
+        <w:t xml:space="preserve"> à la liaison de </w:t>
       </w:r>
       <w:r>
         <w:t xml:space="preserve">Spring </w:t>
@@ -2390,13 +2883,23 @@
         <w:pStyle w:val="Titre2"/>
       </w:pPr>
       <w:r>
-        <w:t>Projet servSpringCxf</w:t>
-      </w:r>
-    </w:p>
-    <w:p>
-      <w:r>
-        <w:t>Packaging war</w:t>
-      </w:r>
+        <w:t xml:space="preserve">Projet </w:t>
+      </w:r>
+      <w:proofErr w:type="spellStart"/>
+      <w:r>
+        <w:t>servSpringCxf</w:t>
+      </w:r>
+      <w:proofErr w:type="spellEnd"/>
+    </w:p>
+    <w:p>
+      <w:r>
+        <w:t xml:space="preserve">Packaging </w:t>
+      </w:r>
+      <w:proofErr w:type="spellStart"/>
+      <w:r>
+        <w:t>war</w:t>
+      </w:r>
+      <w:proofErr w:type="spellEnd"/>
     </w:p>
     <w:p>
       <w:r>
@@ -2486,7 +2989,15 @@
     <w:p/>
     <w:p>
       <w:r>
-        <w:t>Project facet :</w:t>
+        <w:t xml:space="preserve">Project </w:t>
+      </w:r>
+      <w:proofErr w:type="spellStart"/>
+      <w:r>
+        <w:t>facet</w:t>
+      </w:r>
+      <w:proofErr w:type="spellEnd"/>
+      <w:r>
+        <w:t xml:space="preserve"> :</w:t>
       </w:r>
       <w:r>
         <w:br/>
@@ -2532,7 +3043,15 @@
     <w:p/>
     <w:p>
       <w:r>
-        <w:t>En gros c'est pour générer le dossier META-FIN et WEB-INF incluant le dossier webapp ainsi que le fichier web.xml.</w:t>
+        <w:t xml:space="preserve">En gros c'est pour générer le dossier META-FIN et WEB-INF incluant le dossier </w:t>
+      </w:r>
+      <w:proofErr w:type="spellStart"/>
+      <w:r>
+        <w:t>webapp</w:t>
+      </w:r>
+      <w:proofErr w:type="spellEnd"/>
+      <w:r>
+        <w:t xml:space="preserve"> ainsi que le fichier web.xml.</w:t>
       </w:r>
     </w:p>
     <w:p>
@@ -2577,11 +3096,27 @@
     </w:p>
     <w:p>
       <w:r>
-        <w:t>Après avoir décoché, apply ;</w:t>
+        <w:t xml:space="preserve">Après avoir décoché, </w:t>
+      </w:r>
+      <w:proofErr w:type="spellStart"/>
+      <w:r>
+        <w:t>apply</w:t>
+      </w:r>
+      <w:proofErr w:type="spellEnd"/>
+      <w:r>
+        <w:t xml:space="preserve"> ;</w:t>
       </w:r>
       <w:r>
         <w:br/>
-        <w:t>Recoché, choisi la version 3.0, apply, les dossiers sont créés !</w:t>
+        <w:t xml:space="preserve">Recoché, choisi la version 3.0, </w:t>
+      </w:r>
+      <w:proofErr w:type="spellStart"/>
+      <w:r>
+        <w:t>apply</w:t>
+      </w:r>
+      <w:proofErr w:type="spellEnd"/>
+      <w:r>
+        <w:t>, les dossiers sont créés !</w:t>
       </w:r>
       <w:r>
         <w:br/>
@@ -2632,8 +3167,29 @@
       <w:r>
         <w:t xml:space="preserve">Nb : on aura préalablement </w:t>
       </w:r>
-      <w:r>
-        <w:t xml:space="preserve">choisis quelques configs, coché la case, etc </w:t>
+      <w:proofErr w:type="gramStart"/>
+      <w:r>
+        <w:t>choisis</w:t>
+      </w:r>
+      <w:proofErr w:type="gramEnd"/>
+      <w:r>
+        <w:t xml:space="preserve"> quelques </w:t>
+      </w:r>
+      <w:proofErr w:type="spellStart"/>
+      <w:r>
+        <w:t>configs</w:t>
+      </w:r>
+      <w:proofErr w:type="spellEnd"/>
+      <w:r>
+        <w:t xml:space="preserve">, coché la case, </w:t>
+      </w:r>
+      <w:proofErr w:type="spellStart"/>
+      <w:r>
+        <w:t>etc</w:t>
+      </w:r>
+      <w:proofErr w:type="spellEnd"/>
+      <w:r>
+        <w:t xml:space="preserve"> </w:t>
       </w:r>
       <w:r>
         <w:sym w:font="Wingdings" w:char="F0E0"/>
@@ -2682,15 +3238,78 @@
     <w:p/>
     <w:p>
       <w:r>
-        <w:t>Dans un projet maven, on fou la config xml dans le côté ressources, donc dans src/main/resources</w:t>
-      </w:r>
-    </w:p>
-    <w:p>
+        <w:t xml:space="preserve">Dans un projet </w:t>
+      </w:r>
+      <w:proofErr w:type="spellStart"/>
+      <w:r>
+        <w:t>maven</w:t>
+      </w:r>
+      <w:proofErr w:type="spellEnd"/>
+      <w:r>
+        <w:t>, on fou la config xml dans le côté ressources, donc dans src/main/</w:t>
+      </w:r>
+      <w:proofErr w:type="spellStart"/>
+      <w:r>
+        <w:t>resources</w:t>
+      </w:r>
+      <w:proofErr w:type="spellEnd"/>
+    </w:p>
+    <w:p/>
+    <w:p>
+      <w:r>
+        <w:t xml:space="preserve">Ajout du serveur </w:t>
+      </w:r>
+      <w:r>
+        <w:t xml:space="preserve">pour lancer le </w:t>
+      </w:r>
       <w:bookmarkStart w:id="8" w:name="_GoBack"/>
       <w:bookmarkEnd w:id="8"/>
+      <w:r>
+        <w:t>:</w:t>
+      </w:r>
+      <w:r>
+        <w:br/>
+      </w:r>
+      <w:r>
+        <w:drawing>
+          <wp:inline distT="0" distB="0" distL="0" distR="0" wp14:anchorId="2ED2100F" wp14:editId="52E4F015">
+            <wp:extent cx="3483055" cy="3675413"/>
+            <wp:effectExtent l="0" t="0" r="3175" b="1270"/>
+            <wp:docPr id="30" name="Image 30"/>
+            <wp:cNvGraphicFramePr>
+              <a:graphicFrameLocks xmlns:a="http://schemas.openxmlformats.org/drawingml/2006/main" noChangeAspect="1"/>
+            </wp:cNvGraphicFramePr>
+            <a:graphic xmlns:a="http://schemas.openxmlformats.org/drawingml/2006/main">
+              <a:graphicData uri="http://schemas.openxmlformats.org/drawingml/2006/picture">
+                <pic:pic xmlns:pic="http://schemas.openxmlformats.org/drawingml/2006/picture">
+                  <pic:nvPicPr>
+                    <pic:cNvPr id="1" name=""/>
+                    <pic:cNvPicPr/>
+                  </pic:nvPicPr>
+                  <pic:blipFill>
+                    <a:blip r:embed="rId35"/>
+                    <a:stretch>
+                      <a:fillRect/>
+                    </a:stretch>
+                  </pic:blipFill>
+                  <pic:spPr>
+                    <a:xfrm>
+                      <a:off x="0" y="0"/>
+                      <a:ext cx="3488736" cy="3681408"/>
+                    </a:xfrm>
+                    <a:prstGeom prst="rect">
+                      <a:avLst/>
+                    </a:prstGeom>
+                  </pic:spPr>
+                </pic:pic>
+              </a:graphicData>
+            </a:graphic>
+          </wp:inline>
+        </w:drawing>
+      </w:r>
     </w:p>
     <w:sectPr>
-      <w:footerReference w:type="default" r:id="rId35"/>
+      <w:footerReference w:type="default" r:id="rId36"/>
       <w:pgSz w:w="11906" w:h="16838"/>
       <w:pgMar w:top="1417" w:right="1417" w:bottom="1417" w:left="1417" w:header="708" w:footer="708" w:gutter="0"/>
       <w:cols w:space="708"/>
@@ -3914,7 +4533,7 @@
 </file>
 
 <file path=customXml/itemProps1.xml><?xml version="1.0" encoding="utf-8"?>
-<ds:datastoreItem xmlns:ds="http://schemas.openxmlformats.org/officeDocument/2006/customXml" ds:itemID="{C3254990-6F16-4153-9D94-93392B9279EA}">
+<ds:datastoreItem xmlns:ds="http://schemas.openxmlformats.org/officeDocument/2006/customXml" ds:itemID="{9B6A639A-D7A4-4609-9DB5-2DB105B10646}">
   <ds:schemaRefs>
     <ds:schemaRef ds:uri="http://schemas.openxmlformats.org/officeDocument/2006/bibliography"/>
   </ds:schemaRefs>

</xml_diff>

<commit_message>
Ajout de poly VueEnsembleConfSpring4 + maj dossier
</commit_message>
<xml_diff>
--- a/11-SOA-web-services/SOAP - D. Defrance.docx
+++ b/11-SOA-web-services/SOAP - D. Defrance.docx
@@ -55,19 +55,7 @@
           <w:szCs w:val="28"/>
           <w:highlight w:val="black"/>
         </w:rPr>
-        <w:t xml:space="preserve"> octobre </w:t>
-      </w:r>
-      <w:proofErr w:type="gramStart"/>
-      <w:r>
-        <w:rPr>
-          <w:rFonts w:ascii="Verdana" w:hAnsi="Verdana"/>
-          <w:b/>
-          <w:color w:val="FFFFFF" w:themeColor="background1"/>
-          <w:sz w:val="28"/>
-          <w:szCs w:val="28"/>
-          <w:highlight w:val="black"/>
-        </w:rPr>
-        <w:t xml:space="preserve">2018  </w:t>
+        <w:t xml:space="preserve"> octobre 2018  </w:t>
       </w:r>
       <w:r>
         <w:rPr>
@@ -80,7 +68,6 @@
         </w:rPr>
         <w:t>.</w:t>
       </w:r>
-      <w:proofErr w:type="gramEnd"/>
     </w:p>
     <w:p/>
     <w:sdt>
@@ -132,7 +119,7 @@
           <w:r>
             <w:fldChar w:fldCharType="separate"/>
           </w:r>
-          <w:hyperlink w:anchor="_Toc528595295" w:history="1">
+          <w:hyperlink w:anchor="_Toc528742591" w:history="1">
             <w:r>
               <w:rPr>
                 <w:rStyle w:val="Lienhypertexte"/>
@@ -159,7 +146,7 @@
                 <w:noProof/>
                 <w:webHidden/>
               </w:rPr>
-              <w:instrText xml:space="preserve"> PAGEREF _Toc528595295 \h </w:instrText>
+              <w:instrText xml:space="preserve"> PAGEREF _Toc528742591 \h </w:instrText>
             </w:r>
             <w:r>
               <w:rPr>
@@ -197,10 +184,12 @@
               <w:tab w:val="right" w:leader="dot" w:pos="9062"/>
             </w:tabs>
             <w:rPr>
+              <w:rFonts w:eastAsiaTheme="minorEastAsia"/>
               <w:noProof/>
+              <w:lang w:eastAsia="fr-FR"/>
             </w:rPr>
           </w:pPr>
-          <w:hyperlink w:anchor="_Toc528595296" w:history="1">
+          <w:hyperlink w:anchor="_Toc528742592" w:history="1">
             <w:r>
               <w:rPr>
                 <w:rStyle w:val="Lienhypertexte"/>
@@ -227,7 +216,7 @@
                 <w:noProof/>
                 <w:webHidden/>
               </w:rPr>
-              <w:instrText xml:space="preserve"> PAGEREF _Toc528595296 \h </w:instrText>
+              <w:instrText xml:space="preserve"> PAGEREF _Toc528742592 \h </w:instrText>
             </w:r>
             <w:r>
               <w:rPr>
@@ -265,10 +254,12 @@
               <w:tab w:val="right" w:leader="dot" w:pos="9062"/>
             </w:tabs>
             <w:rPr>
+              <w:rFonts w:eastAsiaTheme="minorEastAsia"/>
               <w:noProof/>
+              <w:lang w:eastAsia="fr-FR"/>
             </w:rPr>
           </w:pPr>
-          <w:hyperlink w:anchor="_Toc528595297" w:history="1">
+          <w:hyperlink w:anchor="_Toc528742593" w:history="1">
             <w:r>
               <w:rPr>
                 <w:rStyle w:val="Lienhypertexte"/>
@@ -295,7 +286,7 @@
                 <w:noProof/>
                 <w:webHidden/>
               </w:rPr>
-              <w:instrText xml:space="preserve"> PAGEREF _Toc528595297 \h </w:instrText>
+              <w:instrText xml:space="preserve"> PAGEREF _Toc528742593 \h </w:instrText>
             </w:r>
             <w:r>
               <w:rPr>
@@ -333,10 +324,12 @@
               <w:tab w:val="right" w:leader="dot" w:pos="9062"/>
             </w:tabs>
             <w:rPr>
+              <w:rFonts w:eastAsiaTheme="minorEastAsia"/>
               <w:noProof/>
+              <w:lang w:eastAsia="fr-FR"/>
             </w:rPr>
           </w:pPr>
-          <w:hyperlink w:anchor="_Toc528595298" w:history="1">
+          <w:hyperlink w:anchor="_Toc528742594" w:history="1">
             <w:r>
               <w:rPr>
                 <w:rStyle w:val="Lienhypertexte"/>
@@ -363,7 +356,7 @@
                 <w:noProof/>
                 <w:webHidden/>
               </w:rPr>
-              <w:instrText xml:space="preserve"> PAGEREF _Toc528595298 \h </w:instrText>
+              <w:instrText xml:space="preserve"> PAGEREF _Toc528742594 \h </w:instrText>
             </w:r>
             <w:r>
               <w:rPr>
@@ -401,10 +394,12 @@
               <w:tab w:val="right" w:leader="dot" w:pos="9062"/>
             </w:tabs>
             <w:rPr>
+              <w:rFonts w:eastAsiaTheme="minorEastAsia"/>
               <w:noProof/>
+              <w:lang w:eastAsia="fr-FR"/>
             </w:rPr>
           </w:pPr>
-          <w:hyperlink w:anchor="_Toc528595299" w:history="1">
+          <w:hyperlink w:anchor="_Toc528742595" w:history="1">
             <w:r>
               <w:rPr>
                 <w:rStyle w:val="Lienhypertexte"/>
@@ -431,7 +426,7 @@
                 <w:noProof/>
                 <w:webHidden/>
               </w:rPr>
-              <w:instrText xml:space="preserve"> PAGEREF _Toc528595299 \h </w:instrText>
+              <w:instrText xml:space="preserve"> PAGEREF _Toc528742595 \h </w:instrText>
             </w:r>
             <w:r>
               <w:rPr>
@@ -469,10 +464,12 @@
               <w:tab w:val="right" w:leader="dot" w:pos="9062"/>
             </w:tabs>
             <w:rPr>
+              <w:rFonts w:eastAsiaTheme="minorEastAsia"/>
               <w:noProof/>
+              <w:lang w:eastAsia="fr-FR"/>
             </w:rPr>
           </w:pPr>
-          <w:hyperlink w:anchor="_Toc528595300" w:history="1">
+          <w:hyperlink w:anchor="_Toc528742596" w:history="1">
             <w:r>
               <w:rPr>
                 <w:rStyle w:val="Lienhypertexte"/>
@@ -499,7 +496,7 @@
                 <w:noProof/>
                 <w:webHidden/>
               </w:rPr>
-              <w:instrText xml:space="preserve"> PAGEREF _Toc528595300 \h </w:instrText>
+              <w:instrText xml:space="preserve"> PAGEREF _Toc528742596 \h </w:instrText>
             </w:r>
             <w:r>
               <w:rPr>
@@ -537,10 +534,12 @@
               <w:tab w:val="right" w:leader="dot" w:pos="9062"/>
             </w:tabs>
             <w:rPr>
+              <w:rFonts w:eastAsiaTheme="minorEastAsia"/>
               <w:noProof/>
+              <w:lang w:eastAsia="fr-FR"/>
             </w:rPr>
           </w:pPr>
-          <w:hyperlink w:anchor="_Toc528595301" w:history="1">
+          <w:hyperlink w:anchor="_Toc528742597" w:history="1">
             <w:r>
               <w:rPr>
                 <w:rStyle w:val="Lienhypertexte"/>
@@ -567,7 +566,7 @@
                 <w:noProof/>
                 <w:webHidden/>
               </w:rPr>
-              <w:instrText xml:space="preserve"> PAGEREF _Toc528595301 \h </w:instrText>
+              <w:instrText xml:space="preserve"> PAGEREF _Toc528742597 \h </w:instrText>
             </w:r>
             <w:r>
               <w:rPr>
@@ -588,6 +587,356 @@
                 <w:webHidden/>
               </w:rPr>
               <w:t>10</w:t>
+            </w:r>
+            <w:r>
+              <w:rPr>
+                <w:noProof/>
+                <w:webHidden/>
+              </w:rPr>
+              <w:fldChar w:fldCharType="end"/>
+            </w:r>
+          </w:hyperlink>
+        </w:p>
+        <w:p>
+          <w:pPr>
+            <w:pStyle w:val="TM2"/>
+            <w:tabs>
+              <w:tab w:val="right" w:leader="dot" w:pos="9062"/>
+            </w:tabs>
+            <w:rPr>
+              <w:rFonts w:eastAsiaTheme="minorEastAsia"/>
+              <w:noProof/>
+              <w:lang w:eastAsia="fr-FR"/>
+            </w:rPr>
+          </w:pPr>
+          <w:hyperlink w:anchor="_Toc528742598" w:history="1">
+            <w:r>
+              <w:rPr>
+                <w:rStyle w:val="Lienhypertexte"/>
+                <w:noProof/>
+              </w:rPr>
+              <w:t>SopaUI</w:t>
+            </w:r>
+            <w:r>
+              <w:rPr>
+                <w:noProof/>
+                <w:webHidden/>
+              </w:rPr>
+              <w:tab/>
+            </w:r>
+            <w:r>
+              <w:rPr>
+                <w:noProof/>
+                <w:webHidden/>
+              </w:rPr>
+              <w:fldChar w:fldCharType="begin"/>
+            </w:r>
+            <w:r>
+              <w:rPr>
+                <w:noProof/>
+                <w:webHidden/>
+              </w:rPr>
+              <w:instrText xml:space="preserve"> PAGEREF _Toc528742598 \h </w:instrText>
+            </w:r>
+            <w:r>
+              <w:rPr>
+                <w:noProof/>
+                <w:webHidden/>
+              </w:rPr>
+            </w:r>
+            <w:r>
+              <w:rPr>
+                <w:noProof/>
+                <w:webHidden/>
+              </w:rPr>
+              <w:fldChar w:fldCharType="separate"/>
+            </w:r>
+            <w:r>
+              <w:rPr>
+                <w:noProof/>
+                <w:webHidden/>
+              </w:rPr>
+              <w:t>11</w:t>
+            </w:r>
+            <w:r>
+              <w:rPr>
+                <w:noProof/>
+                <w:webHidden/>
+              </w:rPr>
+              <w:fldChar w:fldCharType="end"/>
+            </w:r>
+          </w:hyperlink>
+        </w:p>
+        <w:p>
+          <w:pPr>
+            <w:pStyle w:val="TM2"/>
+            <w:tabs>
+              <w:tab w:val="right" w:leader="dot" w:pos="9062"/>
+            </w:tabs>
+            <w:rPr>
+              <w:rFonts w:eastAsiaTheme="minorEastAsia"/>
+              <w:noProof/>
+              <w:lang w:eastAsia="fr-FR"/>
+            </w:rPr>
+          </w:pPr>
+          <w:hyperlink w:anchor="_Toc528742599" w:history="1">
+            <w:r>
+              <w:rPr>
+                <w:rStyle w:val="Lienhypertexte"/>
+                <w:noProof/>
+              </w:rPr>
+              <w:t>Création d'un projet servSoap</w:t>
+            </w:r>
+            <w:r>
+              <w:rPr>
+                <w:noProof/>
+                <w:webHidden/>
+              </w:rPr>
+              <w:tab/>
+            </w:r>
+            <w:r>
+              <w:rPr>
+                <w:noProof/>
+                <w:webHidden/>
+              </w:rPr>
+              <w:fldChar w:fldCharType="begin"/>
+            </w:r>
+            <w:r>
+              <w:rPr>
+                <w:noProof/>
+                <w:webHidden/>
+              </w:rPr>
+              <w:instrText xml:space="preserve"> PAGEREF _Toc528742599 \h </w:instrText>
+            </w:r>
+            <w:r>
+              <w:rPr>
+                <w:noProof/>
+                <w:webHidden/>
+              </w:rPr>
+            </w:r>
+            <w:r>
+              <w:rPr>
+                <w:noProof/>
+                <w:webHidden/>
+              </w:rPr>
+              <w:fldChar w:fldCharType="separate"/>
+            </w:r>
+            <w:r>
+              <w:rPr>
+                <w:noProof/>
+                <w:webHidden/>
+              </w:rPr>
+              <w:t>12</w:t>
+            </w:r>
+            <w:r>
+              <w:rPr>
+                <w:noProof/>
+                <w:webHidden/>
+              </w:rPr>
+              <w:fldChar w:fldCharType="end"/>
+            </w:r>
+          </w:hyperlink>
+        </w:p>
+        <w:p>
+          <w:pPr>
+            <w:pStyle w:val="TM2"/>
+            <w:tabs>
+              <w:tab w:val="right" w:leader="dot" w:pos="9062"/>
+            </w:tabs>
+            <w:rPr>
+              <w:rFonts w:eastAsiaTheme="minorEastAsia"/>
+              <w:noProof/>
+              <w:lang w:eastAsia="fr-FR"/>
+            </w:rPr>
+          </w:pPr>
+          <w:hyperlink w:anchor="_Toc528742600" w:history="1">
+            <w:r>
+              <w:rPr>
+                <w:rStyle w:val="Lienhypertexte"/>
+                <w:noProof/>
+              </w:rPr>
+              <w:t>CXF</w:t>
+            </w:r>
+            <w:r>
+              <w:rPr>
+                <w:noProof/>
+                <w:webHidden/>
+              </w:rPr>
+              <w:tab/>
+            </w:r>
+            <w:r>
+              <w:rPr>
+                <w:noProof/>
+                <w:webHidden/>
+              </w:rPr>
+              <w:fldChar w:fldCharType="begin"/>
+            </w:r>
+            <w:r>
+              <w:rPr>
+                <w:noProof/>
+                <w:webHidden/>
+              </w:rPr>
+              <w:instrText xml:space="preserve"> PAGEREF _Toc528742600 \h </w:instrText>
+            </w:r>
+            <w:r>
+              <w:rPr>
+                <w:noProof/>
+                <w:webHidden/>
+              </w:rPr>
+            </w:r>
+            <w:r>
+              <w:rPr>
+                <w:noProof/>
+                <w:webHidden/>
+              </w:rPr>
+              <w:fldChar w:fldCharType="separate"/>
+            </w:r>
+            <w:r>
+              <w:rPr>
+                <w:noProof/>
+                <w:webHidden/>
+              </w:rPr>
+              <w:t>13</w:t>
+            </w:r>
+            <w:r>
+              <w:rPr>
+                <w:noProof/>
+                <w:webHidden/>
+              </w:rPr>
+              <w:fldChar w:fldCharType="end"/>
+            </w:r>
+          </w:hyperlink>
+        </w:p>
+        <w:p>
+          <w:pPr>
+            <w:pStyle w:val="TM2"/>
+            <w:tabs>
+              <w:tab w:val="right" w:leader="dot" w:pos="9062"/>
+            </w:tabs>
+            <w:rPr>
+              <w:rFonts w:eastAsiaTheme="minorEastAsia"/>
+              <w:noProof/>
+              <w:lang w:eastAsia="fr-FR"/>
+            </w:rPr>
+          </w:pPr>
+          <w:hyperlink w:anchor="_Toc528742601" w:history="1">
+            <w:r>
+              <w:rPr>
+                <w:rStyle w:val="Lienhypertexte"/>
+                <w:noProof/>
+              </w:rPr>
+              <w:t>Projet servSpringCxf</w:t>
+            </w:r>
+            <w:r>
+              <w:rPr>
+                <w:noProof/>
+                <w:webHidden/>
+              </w:rPr>
+              <w:tab/>
+            </w:r>
+            <w:r>
+              <w:rPr>
+                <w:noProof/>
+                <w:webHidden/>
+              </w:rPr>
+              <w:fldChar w:fldCharType="begin"/>
+            </w:r>
+            <w:r>
+              <w:rPr>
+                <w:noProof/>
+                <w:webHidden/>
+              </w:rPr>
+              <w:instrText xml:space="preserve"> PAGEREF _Toc528742601 \h </w:instrText>
+            </w:r>
+            <w:r>
+              <w:rPr>
+                <w:noProof/>
+                <w:webHidden/>
+              </w:rPr>
+            </w:r>
+            <w:r>
+              <w:rPr>
+                <w:noProof/>
+                <w:webHidden/>
+              </w:rPr>
+              <w:fldChar w:fldCharType="separate"/>
+            </w:r>
+            <w:r>
+              <w:rPr>
+                <w:noProof/>
+                <w:webHidden/>
+              </w:rPr>
+              <w:t>13</w:t>
+            </w:r>
+            <w:r>
+              <w:rPr>
+                <w:noProof/>
+                <w:webHidden/>
+              </w:rPr>
+              <w:fldChar w:fldCharType="end"/>
+            </w:r>
+          </w:hyperlink>
+        </w:p>
+        <w:p>
+          <w:pPr>
+            <w:pStyle w:val="TM2"/>
+            <w:tabs>
+              <w:tab w:val="right" w:leader="dot" w:pos="9062"/>
+            </w:tabs>
+            <w:rPr>
+              <w:rFonts w:eastAsiaTheme="minorEastAsia"/>
+              <w:noProof/>
+              <w:lang w:eastAsia="fr-FR"/>
+            </w:rPr>
+          </w:pPr>
+          <w:hyperlink w:anchor="_Toc528742602" w:history="1">
+            <w:r>
+              <w:rPr>
+                <w:rStyle w:val="Lienhypertexte"/>
+                <w:noProof/>
+              </w:rPr>
+              <w:t>Projet en Rest</w:t>
+            </w:r>
+            <w:r>
+              <w:rPr>
+                <w:noProof/>
+                <w:webHidden/>
+              </w:rPr>
+              <w:tab/>
+            </w:r>
+            <w:r>
+              <w:rPr>
+                <w:noProof/>
+                <w:webHidden/>
+              </w:rPr>
+              <w:fldChar w:fldCharType="begin"/>
+            </w:r>
+            <w:r>
+              <w:rPr>
+                <w:noProof/>
+                <w:webHidden/>
+              </w:rPr>
+              <w:instrText xml:space="preserve"> PAGEREF _Toc528742602 \h </w:instrText>
+            </w:r>
+            <w:r>
+              <w:rPr>
+                <w:noProof/>
+                <w:webHidden/>
+              </w:rPr>
+            </w:r>
+            <w:r>
+              <w:rPr>
+                <w:noProof/>
+                <w:webHidden/>
+              </w:rPr>
+              <w:fldChar w:fldCharType="separate"/>
+            </w:r>
+            <w:r>
+              <w:rPr>
+                <w:noProof/>
+                <w:webHidden/>
+              </w:rPr>
+              <w:t>17</w:t>
             </w:r>
             <w:r>
               <w:rPr>
@@ -629,7 +978,7 @@
         <w:pStyle w:val="Titre1"/>
       </w:pPr>
       <w:bookmarkStart w:id="0" w:name="_Toc528318199"/>
-      <w:bookmarkStart w:id="1" w:name="_Toc528595295"/>
+      <w:bookmarkStart w:id="1" w:name="_Toc528742591"/>
       <w:r>
         <w:t xml:space="preserve">AFCEPF – </w:t>
       </w:r>
@@ -656,16 +1005,11 @@
       <w:pPr>
         <w:pStyle w:val="Titre2"/>
       </w:pPr>
-      <w:bookmarkStart w:id="2" w:name="_Toc528595296"/>
-      <w:r>
-        <w:t xml:space="preserve">Présentation de base des </w:t>
-      </w:r>
-      <w:proofErr w:type="spellStart"/>
-      <w:r>
-        <w:t>web-services</w:t>
+      <w:bookmarkStart w:id="2" w:name="_Toc528742592"/>
+      <w:r>
+        <w:t>Présentation de base des web-services</w:t>
       </w:r>
       <w:bookmarkEnd w:id="2"/>
-      <w:proofErr w:type="spellEnd"/>
     </w:p>
     <w:p>
       <w:r>
@@ -674,13 +1018,8 @@
     </w:p>
     <w:p>
       <w:r>
-        <w:t xml:space="preserve">REST : passe par </w:t>
-      </w:r>
-      <w:proofErr w:type="spellStart"/>
-      <w:r>
-        <w:t>JSon</w:t>
-      </w:r>
-      <w:proofErr w:type="spellEnd"/>
+        <w:t>REST : passe par JSon</w:t>
+      </w:r>
     </w:p>
     <w:p>
       <w:r>
@@ -688,36 +1027,12 @@
       </w:r>
       <w:r>
         <w:br/>
-        <w:t>Le format des données peut varier, on utilise alors des adaptateurs (</w:t>
-      </w:r>
-      <w:proofErr w:type="spellStart"/>
-      <w:r>
-        <w:t>JSon</w:t>
-      </w:r>
-      <w:proofErr w:type="spellEnd"/>
-      <w:r>
-        <w:t>)</w:t>
-      </w:r>
-    </w:p>
-    <w:p>
-      <w:r>
-        <w:t>On doit modéliser : UML (</w:t>
-      </w:r>
-      <w:proofErr w:type="spellStart"/>
-      <w:r>
-        <w:t>Unified</w:t>
-      </w:r>
-      <w:proofErr w:type="spellEnd"/>
-      <w:r>
-        <w:t xml:space="preserve"> Modeling </w:t>
-      </w:r>
-      <w:proofErr w:type="spellStart"/>
-      <w:r>
-        <w:t>Language</w:t>
-      </w:r>
-      <w:proofErr w:type="spellEnd"/>
-      <w:r>
-        <w:t xml:space="preserve">) et </w:t>
+        <w:t>Le format des données peut varier, on utilise alors des adaptateurs (JSon)</w:t>
+      </w:r>
+    </w:p>
+    <w:p>
+      <w:r>
+        <w:t xml:space="preserve">On doit modéliser : UML (Unified Modeling Language) et </w:t>
       </w:r>
       <w:r>
         <w:rPr>
@@ -734,15 +1049,7 @@
       </w:r>
       <w:r>
         <w:br/>
-        <w:t xml:space="preserve">SOA : Service </w:t>
-      </w:r>
-      <w:proofErr w:type="spellStart"/>
-      <w:r>
-        <w:t>Oriented</w:t>
-      </w:r>
-      <w:proofErr w:type="spellEnd"/>
-      <w:r>
-        <w:t xml:space="preserve"> Application</w:t>
+        <w:t>SOA : Service Oriented Application</w:t>
       </w:r>
     </w:p>
     <w:p/>
@@ -776,15 +1083,7 @@
     </w:p>
     <w:p>
       <w:r>
-        <w:t xml:space="preserve">CXF : technologie Java permettant de programmer de </w:t>
-      </w:r>
-      <w:proofErr w:type="spellStart"/>
-      <w:r>
-        <w:t>ws</w:t>
-      </w:r>
-      <w:proofErr w:type="spellEnd"/>
-      <w:r>
-        <w:t xml:space="preserve"> REST et SOAP.</w:t>
+        <w:t>CXF : technologie Java permettant de programmer de ws REST et SOAP.</w:t>
       </w:r>
       <w:r>
         <w:br/>
@@ -800,13 +1099,8 @@
         <w:br/>
       </w:r>
       <w:r>
-        <w:t xml:space="preserve">WSDL : Web Service Description </w:t>
-      </w:r>
-      <w:proofErr w:type="spellStart"/>
-      <w:r>
-        <w:t>Language</w:t>
-      </w:r>
-      <w:proofErr w:type="spellEnd"/>
+        <w:t>WSDL : Web Service Description Language</w:t>
+      </w:r>
     </w:p>
     <w:p>
       <w:r>
@@ -847,23 +1141,7 @@
         <w:sym w:font="Wingdings" w:char="F0E0"/>
       </w:r>
       <w:r>
-        <w:t xml:space="preserve"> comme </w:t>
-      </w:r>
-      <w:proofErr w:type="spellStart"/>
-      <w:r>
-        <w:t>Angular</w:t>
-      </w:r>
-      <w:proofErr w:type="spellEnd"/>
-      <w:r>
-        <w:t xml:space="preserve">, appelle un </w:t>
-      </w:r>
-      <w:proofErr w:type="spellStart"/>
-      <w:r>
-        <w:t>ws</w:t>
-      </w:r>
-      <w:proofErr w:type="spellEnd"/>
-      <w:r>
-        <w:t xml:space="preserve"> REST.</w:t>
+        <w:t xml:space="preserve"> comme Angular, appelle un ws REST.</w:t>
       </w:r>
     </w:p>
     <w:p>
@@ -875,15 +1153,7 @@
         </w:numPr>
       </w:pPr>
       <w:r>
-        <w:t xml:space="preserve">WOA : Web </w:t>
-      </w:r>
-      <w:proofErr w:type="spellStart"/>
-      <w:r>
-        <w:t>Oriented</w:t>
-      </w:r>
-      <w:proofErr w:type="spellEnd"/>
-      <w:r>
-        <w:t xml:space="preserve"> Architecture</w:t>
+        <w:t>WOA : Web Oriented Architecture</w:t>
       </w:r>
     </w:p>
     <w:p>
@@ -904,16 +1174,11 @@
       <w:pPr>
         <w:pStyle w:val="Titre2"/>
       </w:pPr>
-      <w:bookmarkStart w:id="3" w:name="_Toc528595297"/>
+      <w:bookmarkStart w:id="3" w:name="_Toc528742593"/>
       <w:r>
         <w:lastRenderedPageBreak/>
-        <w:t xml:space="preserve">RMI – page 113 du </w:t>
-      </w:r>
-      <w:proofErr w:type="spellStart"/>
-      <w:r>
-        <w:t>pdf</w:t>
-      </w:r>
-      <w:proofErr w:type="spellEnd"/>
+        <w:t>RMI – page 113 du pdf</w:t>
+      </w:r>
       <w:r>
         <w:t xml:space="preserve"> </w:t>
       </w:r>
@@ -924,15 +1189,7 @@
     </w:p>
     <w:p>
       <w:r>
-        <w:t xml:space="preserve">RMI : </w:t>
-      </w:r>
-      <w:proofErr w:type="spellStart"/>
-      <w:r>
-        <w:t>Remote</w:t>
-      </w:r>
-      <w:proofErr w:type="spellEnd"/>
-      <w:r>
-        <w:t xml:space="preserve"> Method Invoc</w:t>
+        <w:t>RMI : Remote Method Invoc</w:t>
       </w:r>
       <w:r>
         <w:t>ation</w:t>
@@ -948,39 +1205,16 @@
     </w:p>
     <w:p>
       <w:r>
-        <w:t xml:space="preserve">Exception technique : </w:t>
-      </w:r>
-      <w:proofErr w:type="spellStart"/>
-      <w:proofErr w:type="gramStart"/>
-      <w:r>
-        <w:t>java.rmi.remoteException</w:t>
-      </w:r>
-      <w:proofErr w:type="spellEnd"/>
-      <w:proofErr w:type="gramEnd"/>
+        <w:t>Exception technique : java.rmi.remoteException</w:t>
+      </w:r>
       <w:r>
         <w:br/>
-        <w:t xml:space="preserve">On peut avoir un </w:t>
-      </w:r>
-      <w:proofErr w:type="spellStart"/>
-      <w:r>
-        <w:t>cable</w:t>
-      </w:r>
-      <w:proofErr w:type="spellEnd"/>
-      <w:r>
-        <w:t xml:space="preserve"> mal branché par ex.</w:t>
-      </w:r>
-    </w:p>
-    <w:p>
-      <w:r>
-        <w:t xml:space="preserve">On doit implémenter dans les interfaces : </w:t>
-      </w:r>
-      <w:proofErr w:type="spellStart"/>
-      <w:r>
-        <w:t>remote</w:t>
-      </w:r>
-      <w:proofErr w:type="spellEnd"/>
-      <w:r>
-        <w:t xml:space="preserve"> et </w:t>
+        <w:t>On peut avoir un cable mal branché par ex.</w:t>
+      </w:r>
+    </w:p>
+    <w:p>
+      <w:r>
+        <w:t xml:space="preserve">On doit implémenter dans les interfaces : remote et </w:t>
       </w:r>
       <w:r>
         <w:t>satellisable</w:t>
@@ -991,25 +1225,9 @@
       <w:pPr>
         <w:pStyle w:val="Titre2"/>
       </w:pPr>
-      <w:bookmarkStart w:id="4" w:name="_Toc528595298"/>
-      <w:r>
-        <w:t>TP sur les RMI (</w:t>
-      </w:r>
-      <w:proofErr w:type="spellStart"/>
-      <w:r>
-        <w:t>remote</w:t>
-      </w:r>
-      <w:proofErr w:type="spellEnd"/>
-      <w:r>
-        <w:t xml:space="preserve"> </w:t>
-      </w:r>
-      <w:proofErr w:type="spellStart"/>
-      <w:r>
-        <w:t>method</w:t>
-      </w:r>
-      <w:proofErr w:type="spellEnd"/>
-      <w:r>
-        <w:t xml:space="preserve"> invocation)</w:t>
+      <w:bookmarkStart w:id="4" w:name="_Toc528742594"/>
+      <w:r>
+        <w:t>TP sur les RMI (remote method invocation)</w:t>
       </w:r>
       <w:bookmarkEnd w:id="4"/>
     </w:p>
@@ -1060,25 +1278,7 @@
     </w:p>
     <w:p>
       <w:r>
-        <w:t xml:space="preserve">On ajoute un package pour les interfaces, et on y crée notre première interface qui </w:t>
-      </w:r>
-      <w:proofErr w:type="spellStart"/>
-      <w:r>
-        <w:t>extends</w:t>
-      </w:r>
-      <w:proofErr w:type="spellEnd"/>
-      <w:r>
-        <w:t xml:space="preserve"> l'interface </w:t>
-      </w:r>
-      <w:proofErr w:type="spellStart"/>
-      <w:proofErr w:type="gramStart"/>
-      <w:r>
-        <w:t>java.rmi.remote</w:t>
-      </w:r>
-      <w:proofErr w:type="spellEnd"/>
-      <w:proofErr w:type="gramEnd"/>
-      <w:r>
-        <w:t xml:space="preserve"> :</w:t>
+        <w:t>On ajoute un package pour les interfaces, et on y crée notre première interface qui extends l'interface java.rmi.remote :</w:t>
       </w:r>
       <w:r>
         <w:br/>
@@ -1254,15 +1454,7 @@
     <w:p>
       <w:r>
         <w:lastRenderedPageBreak/>
-        <w:t xml:space="preserve">Création ensuite dans un package </w:t>
-      </w:r>
-      <w:proofErr w:type="gramStart"/>
-      <w:r>
-        <w:t>fr.afcepf</w:t>
-      </w:r>
-      <w:proofErr w:type="gramEnd"/>
-      <w:r>
-        <w:t>.al32.devise.server d'un main</w:t>
+        <w:t>Création ensuite dans un package fr.afcepf.al32.devise.server d'un main</w:t>
       </w:r>
       <w:r>
         <w:br/>
@@ -1315,15 +1507,7 @@
         <w:t xml:space="preserve">Il manquait dans notre code </w:t>
       </w:r>
       <w:r>
-        <w:t xml:space="preserve">des </w:t>
-      </w:r>
-      <w:proofErr w:type="spellStart"/>
-      <w:r>
-        <w:t>throws</w:t>
-      </w:r>
-      <w:proofErr w:type="spellEnd"/>
-      <w:r>
-        <w:t xml:space="preserve"> exception etc.</w:t>
+        <w:t>des throws exception etc.</w:t>
       </w:r>
     </w:p>
     <w:p>
@@ -1340,7 +1524,7 @@
       <w:pPr>
         <w:pStyle w:val="Titre2"/>
       </w:pPr>
-      <w:bookmarkStart w:id="5" w:name="_Toc528595299"/>
+      <w:bookmarkStart w:id="5" w:name="_Toc528742595"/>
       <w:r>
         <w:lastRenderedPageBreak/>
         <w:t>Projet avec EJB</w:t>
@@ -1352,21 +1536,8 @@
         <w:t>Dans le pom.xml</w:t>
       </w:r>
       <w:r>
-        <w:t xml:space="preserve"> on ajoute toujours le compiler / </w:t>
-      </w:r>
-      <w:proofErr w:type="spellStart"/>
-      <w:r>
-        <w:t>target</w:t>
-      </w:r>
-      <w:proofErr w:type="spellEnd"/>
-      <w:r>
-        <w:t xml:space="preserve"> en 1.8, mais on ajoute l'</w:t>
-      </w:r>
-      <w:proofErr w:type="spellStart"/>
-      <w:r>
-        <w:t>ejb</w:t>
-      </w:r>
-      <w:proofErr w:type="spellEnd"/>
+        <w:t xml:space="preserve"> on ajoute toujours le compiler / target en 1.8, mais on ajoute l'ejb</w:t>
+      </w:r>
     </w:p>
     <w:p>
       <w:pPr>
@@ -1426,29 +1597,8 @@
         </w:tabs>
       </w:pPr>
       <w:r>
-        <w:t xml:space="preserve">Dans </w:t>
-      </w:r>
-      <w:proofErr w:type="spellStart"/>
-      <w:r>
-        <w:t>iServiceDevise</w:t>
-      </w:r>
-      <w:proofErr w:type="spellEnd"/>
-      <w:r>
-        <w:t xml:space="preserve"> récupéré du projet précédent, on rajoute @</w:t>
-      </w:r>
-      <w:proofErr w:type="spellStart"/>
-      <w:r>
-        <w:t>Remote</w:t>
-      </w:r>
-      <w:proofErr w:type="spellEnd"/>
-      <w:r>
-        <w:t xml:space="preserve"> et on enlève les </w:t>
-      </w:r>
-      <w:proofErr w:type="spellStart"/>
-      <w:r>
-        <w:t>throws</w:t>
-      </w:r>
-      <w:proofErr w:type="spellEnd"/>
+        <w:t>Dans iServiceDevise récupéré du projet précédent, on rajoute @Remote et on enlève les throws</w:t>
+      </w:r>
       <w:r>
         <w:br/>
       </w:r>
@@ -1565,13 +1715,8 @@
         </w:tabs>
       </w:pPr>
       <w:r>
-        <w:t xml:space="preserve">On installe </w:t>
-      </w:r>
-      <w:proofErr w:type="spellStart"/>
-      <w:r>
-        <w:t>Wildfly</w:t>
-      </w:r>
-      <w:proofErr w:type="spellEnd"/>
+        <w:t>On installe Wildfly</w:t>
+      </w:r>
       <w:r>
         <w:br/>
       </w:r>
@@ -1635,15 +1780,7 @@
       </w:r>
       <w:r>
         <w:br/>
-        <w:t xml:space="preserve">On récupère le .jar compilé par Eclipse (dans les </w:t>
-      </w:r>
-      <w:proofErr w:type="spellStart"/>
-      <w:r>
-        <w:t>target</w:t>
-      </w:r>
-      <w:proofErr w:type="spellEnd"/>
-      <w:r>
-        <w:t>)</w:t>
+        <w:t>On récupère le .jar compilé par Eclipse (dans les target)</w:t>
       </w:r>
       <w:r>
         <w:br/>
@@ -1695,41 +1832,23 @@
       <w:r>
         <w:lastRenderedPageBreak/>
         <w:br/>
-        <w:t xml:space="preserve">On le </w:t>
-      </w:r>
-      <w:proofErr w:type="spellStart"/>
-      <w:r>
-        <w:t>copie-colle</w:t>
-      </w:r>
-      <w:proofErr w:type="spellEnd"/>
-      <w:r>
-        <w:t xml:space="preserve"> dans le dossier </w:t>
-      </w:r>
-      <w:proofErr w:type="spellStart"/>
-      <w:r>
-        <w:t>pathWildly</w:t>
-      </w:r>
-      <w:proofErr w:type="spellEnd"/>
+        <w:t xml:space="preserve">On le copie-colle dans le dossier pathWildly </w:t>
+      </w:r>
+      <w:r>
+        <w:sym w:font="Wingdings" w:char="F0E0"/>
+      </w:r>
+      <w:r>
+        <w:t xml:space="preserve"> standalone </w:t>
+      </w:r>
+      <w:r>
+        <w:sym w:font="Wingdings" w:char="F0E0"/>
+      </w:r>
       <w:r>
         <w:t xml:space="preserve"> </w:t>
       </w:r>
       <w:r>
-        <w:sym w:font="Wingdings" w:char="F0E0"/>
-      </w:r>
-      <w:r>
-        <w:t xml:space="preserve"> standalone </w:t>
-      </w:r>
-      <w:r>
-        <w:sym w:font="Wingdings" w:char="F0E0"/>
-      </w:r>
-      <w:r>
-        <w:t xml:space="preserve"> </w:t>
-      </w:r>
-      <w:proofErr w:type="spellStart"/>
-      <w:r>
         <w:t>deployments</w:t>
       </w:r>
-      <w:proofErr w:type="spellEnd"/>
       <w:r>
         <w:br/>
       </w:r>
@@ -1811,21 +1930,11 @@
       <w:r>
         <w:t xml:space="preserve">Création d'un autre projet </w:t>
       </w:r>
-      <w:proofErr w:type="spellStart"/>
       <w:r>
         <w:t>maven</w:t>
       </w:r>
-      <w:proofErr w:type="spellEnd"/>
-      <w:r>
-        <w:t xml:space="preserve">, son </w:t>
-      </w:r>
-      <w:proofErr w:type="spellStart"/>
-      <w:r>
-        <w:t>pom</w:t>
-      </w:r>
-      <w:proofErr w:type="spellEnd"/>
-      <w:r>
-        <w:t xml:space="preserve"> :</w:t>
+      <w:r>
+        <w:t>, son pom :</w:t>
       </w:r>
     </w:p>
     <w:p>
@@ -1937,15 +2046,7 @@
       </w:pPr>
       <w:r>
         <w:lastRenderedPageBreak/>
-        <w:t xml:space="preserve">On peut créer un .bat spécial pour lancer </w:t>
-      </w:r>
-      <w:proofErr w:type="spellStart"/>
-      <w:r>
-        <w:t>jboss</w:t>
-      </w:r>
-      <w:proofErr w:type="spellEnd"/>
-      <w:r>
-        <w:t xml:space="preserve"> avec moins de sécurité</w:t>
+        <w:t>On peut créer un .bat spécial pour lancer jboss avec moins de sécurité</w:t>
       </w:r>
     </w:p>
     <w:p>
@@ -2003,22 +2104,9 @@
           <w:tab w:val="left" w:pos="6321"/>
         </w:tabs>
       </w:pPr>
-      <w:proofErr w:type="spellStart"/>
       <w:r>
         <w:lastRenderedPageBreak/>
-        <w:t>Payload</w:t>
-      </w:r>
-      <w:proofErr w:type="spellEnd"/>
-      <w:r>
-        <w:t xml:space="preserve"> : charge utile, comme le DTO (data transfert </w:t>
-      </w:r>
-      <w:proofErr w:type="spellStart"/>
-      <w:r>
-        <w:t>object</w:t>
-      </w:r>
-      <w:proofErr w:type="spellEnd"/>
-      <w:r>
-        <w:t>), c'est ce qui est facilement transportable via le réseau</w:t>
+        <w:t>Payload : charge utile, comme le DTO (data transfert object), c'est ce qui est facilement transportable via le réseau</w:t>
       </w:r>
     </w:p>
     <w:p>
@@ -2032,24 +2120,11 @@
       <w:pPr>
         <w:pStyle w:val="Titre2"/>
       </w:pPr>
-      <w:bookmarkStart w:id="6" w:name="_Toc528595300"/>
-      <w:r>
-        <w:t xml:space="preserve">WSDL : </w:t>
-      </w:r>
-      <w:proofErr w:type="spellStart"/>
-      <w:r>
-        <w:t>WebService</w:t>
-      </w:r>
-      <w:proofErr w:type="spellEnd"/>
-      <w:r>
-        <w:t xml:space="preserve"> Description </w:t>
-      </w:r>
-      <w:proofErr w:type="spellStart"/>
-      <w:r>
-        <w:t>Language</w:t>
+      <w:bookmarkStart w:id="6" w:name="_Toc528742596"/>
+      <w:r>
+        <w:t>WSDL : WebService Description Language</w:t>
       </w:r>
       <w:bookmarkEnd w:id="6"/>
-      <w:proofErr w:type="spellEnd"/>
     </w:p>
     <w:p>
       <w:pPr>
@@ -2089,13 +2164,8 @@
           <w:tab w:val="left" w:pos="6321"/>
         </w:tabs>
       </w:pPr>
-      <w:proofErr w:type="spellStart"/>
-      <w:r>
-        <w:t>EndPoint</w:t>
-      </w:r>
-      <w:proofErr w:type="spellEnd"/>
-      <w:r>
-        <w:t xml:space="preserve"> : reçoit une requête SOAP sur une URL, transforme en java, et renvoie la réponse en SOAP</w:t>
+      <w:r>
+        <w:t>EndPoint : reçoit une requête SOAP sur une URL, transforme en java, et renvoie la réponse en SOAP</w:t>
       </w:r>
       <w:r>
         <w:t xml:space="preserve"> (XML)</w:t>
@@ -2111,15 +2181,7 @@
         </w:tabs>
       </w:pPr>
       <w:r>
-        <w:t xml:space="preserve">Même principe qu'avec RMI, </w:t>
-      </w:r>
-      <w:proofErr w:type="gramStart"/>
-      <w:r>
-        <w:t>sauf que</w:t>
-      </w:r>
-      <w:proofErr w:type="gramEnd"/>
-      <w:r>
-        <w:t xml:space="preserve"> communique au milieu en java.</w:t>
+        <w:t>Même principe qu'avec RMI, sauf que communique au milieu en java.</w:t>
       </w:r>
     </w:p>
     <w:p>
@@ -2146,16 +2208,11 @@
       <w:pPr>
         <w:pStyle w:val="Titre2"/>
       </w:pPr>
-      <w:bookmarkStart w:id="7" w:name="_Toc528595301"/>
-      <w:r>
-        <w:t xml:space="preserve">TP </w:t>
-      </w:r>
-      <w:proofErr w:type="spellStart"/>
-      <w:r>
-        <w:t>servEjb</w:t>
+      <w:bookmarkStart w:id="7" w:name="_Toc528742597"/>
+      <w:r>
+        <w:t>TP servEjb</w:t>
       </w:r>
       <w:bookmarkEnd w:id="7"/>
-      <w:proofErr w:type="spellEnd"/>
     </w:p>
     <w:p>
       <w:pPr>
@@ -2215,31 +2272,7 @@
         </w:tabs>
       </w:pPr>
       <w:r>
-        <w:t>Utilisation de @</w:t>
-      </w:r>
-      <w:proofErr w:type="spellStart"/>
-      <w:r>
-        <w:t>webParam</w:t>
-      </w:r>
-      <w:proofErr w:type="spellEnd"/>
-      <w:r>
-        <w:t>(</w:t>
-      </w:r>
-      <w:proofErr w:type="spellStart"/>
-      <w:r>
-        <w:t>name</w:t>
-      </w:r>
-      <w:proofErr w:type="spellEnd"/>
-      <w:r>
-        <w:t>="</w:t>
-      </w:r>
-      <w:proofErr w:type="spellStart"/>
-      <w:r>
-        <w:t>nomParam</w:t>
-      </w:r>
-      <w:proofErr w:type="spellEnd"/>
-      <w:r>
-        <w:t>") :</w:t>
+        <w:t>Utilisation de @webParam(name="nomParam") :</w:t>
       </w:r>
       <w:r>
         <w:br/>
@@ -2296,36 +2329,10 @@
         </w:tabs>
       </w:pPr>
       <w:r>
-        <w:t>@</w:t>
-      </w:r>
-      <w:proofErr w:type="spellStart"/>
-      <w:proofErr w:type="gramStart"/>
-      <w:r>
-        <w:t>WebService</w:t>
-      </w:r>
-      <w:proofErr w:type="spellEnd"/>
-      <w:r>
-        <w:t>(</w:t>
-      </w:r>
-      <w:proofErr w:type="spellStart"/>
-      <w:proofErr w:type="gramEnd"/>
-      <w:r>
-        <w:t>targetNameSpace</w:t>
-      </w:r>
-      <w:proofErr w:type="spellEnd"/>
-      <w:r>
-        <w:t>=""</w:t>
-      </w:r>
-      <w:r>
-        <w:t xml:space="preserve">, </w:t>
-      </w:r>
-      <w:proofErr w:type="spellStart"/>
-      <w:r>
-        <w:t>endPointInterface</w:t>
-      </w:r>
-      <w:proofErr w:type="spellEnd"/>
-      <w:r>
-        <w:t>=""</w:t>
+        <w:t>@WebService(targetNameSpace=""</w:t>
+      </w:r>
+      <w:r>
+        <w:t>, endPointInterface=""</w:t>
       </w:r>
       <w:r>
         <w:t>)</w:t>
@@ -2359,15 +2366,7 @@
         </w:tabs>
       </w:pPr>
       <w:r>
-        <w:t>RMI, EJB, @</w:t>
-      </w:r>
-      <w:proofErr w:type="spellStart"/>
-      <w:r>
-        <w:t>Remote</w:t>
-      </w:r>
-      <w:proofErr w:type="spellEnd"/>
-      <w:r>
-        <w:t xml:space="preserve"> (années 2000, déprécié)</w:t>
+        <w:t>RMI, EJB, @Remote (années 2000, déprécié)</w:t>
       </w:r>
     </w:p>
     <w:p>
@@ -2388,23 +2387,7 @@
         <w:sym w:font="Wingdings" w:char="F0E0"/>
       </w:r>
       <w:r>
-        <w:t xml:space="preserve"> </w:t>
-      </w:r>
-      <w:proofErr w:type="spellStart"/>
-      <w:r>
-        <w:t>servSoap</w:t>
-      </w:r>
-      <w:proofErr w:type="spellEnd"/>
-      <w:r>
-        <w:t xml:space="preserve"> (</w:t>
-      </w:r>
-      <w:proofErr w:type="spellStart"/>
-      <w:r>
-        <w:t>jdk</w:t>
-      </w:r>
-      <w:proofErr w:type="spellEnd"/>
-      <w:r>
-        <w:t xml:space="preserve"> 1.8)</w:t>
+        <w:t xml:space="preserve"> servSoap (jdk 1.8)</w:t>
       </w:r>
       <w:r>
         <w:br/>
@@ -2422,13 +2405,8 @@
         <w:t xml:space="preserve">                             </w:t>
       </w:r>
       <w:r>
-        <w:t>appel java/</w:t>
-      </w:r>
-      <w:proofErr w:type="spellStart"/>
-      <w:r>
-        <w:t>cliSoap</w:t>
-      </w:r>
-      <w:proofErr w:type="spellEnd"/>
+        <w:t>appel java/cliSoap</w:t>
+      </w:r>
       <w:r>
         <w:br/>
       </w:r>
@@ -2455,21 +2433,8 @@
       </w:r>
       <w:r>
         <w:br/>
-        <w:t xml:space="preserve">      ou avec </w:t>
-      </w:r>
-      <w:proofErr w:type="spellStart"/>
-      <w:r>
-        <w:t>SpringBoot</w:t>
-      </w:r>
-      <w:proofErr w:type="spellEnd"/>
-      <w:r>
-        <w:t xml:space="preserve"> + </w:t>
-      </w:r>
-      <w:proofErr w:type="spellStart"/>
-      <w:r>
-        <w:t>SpringMVC</w:t>
-      </w:r>
-      <w:proofErr w:type="spellEnd"/>
+        <w:t xml:space="preserve">      ou avec SpringBoot + SpringMVC</w:t>
+      </w:r>
     </w:p>
     <w:p>
       <w:pPr>
@@ -2483,37 +2448,8 @@
         </w:tabs>
       </w:pPr>
       <w:r>
-        <w:t xml:space="preserve">REST : appel java, appel </w:t>
-      </w:r>
-      <w:proofErr w:type="spellStart"/>
-      <w:r>
-        <w:t>js</w:t>
-      </w:r>
-      <w:proofErr w:type="spellEnd"/>
-      <w:r>
-        <w:t>/</w:t>
-      </w:r>
-      <w:proofErr w:type="spellStart"/>
-      <w:r>
-        <w:t>jquery</w:t>
-      </w:r>
-      <w:proofErr w:type="spellEnd"/>
-      <w:r>
-        <w:t xml:space="preserve">, appel </w:t>
-      </w:r>
-      <w:proofErr w:type="spellStart"/>
-      <w:r>
-        <w:t>Angular</w:t>
-      </w:r>
-      <w:proofErr w:type="spellEnd"/>
-      <w:r>
-        <w:t xml:space="preserve"> 6 + </w:t>
-      </w:r>
-      <w:proofErr w:type="spellStart"/>
-      <w:r>
-        <w:t>RxJs</w:t>
-      </w:r>
-      <w:proofErr w:type="spellEnd"/>
+        <w:t>REST : appel java, appel js/jquery, appel Angular 6 + RxJs</w:t>
+      </w:r>
     </w:p>
     <w:p>
       <w:pPr>
@@ -2527,13 +2463,8 @@
         </w:tabs>
       </w:pPr>
       <w:r>
-        <w:t xml:space="preserve">Sécurité avec les </w:t>
-      </w:r>
-      <w:proofErr w:type="spellStart"/>
-      <w:r>
-        <w:t>tokens</w:t>
-      </w:r>
-      <w:proofErr w:type="spellEnd"/>
+        <w:t>Sécurité avec les tokens</w:t>
+      </w:r>
     </w:p>
     <w:p>
       <w:pPr>
@@ -2548,19 +2479,9 @@
           <w:tab w:val="left" w:pos="6321"/>
         </w:tabs>
       </w:pPr>
-      <w:proofErr w:type="spellStart"/>
-      <w:r>
-        <w:t>Jetty</w:t>
-      </w:r>
-      <w:proofErr w:type="spellEnd"/>
-      <w:r>
-        <w:t xml:space="preserve"> : mini serveur Tomcat inclus dans la </w:t>
-      </w:r>
-      <w:proofErr w:type="spellStart"/>
-      <w:r>
-        <w:t>jdk</w:t>
-      </w:r>
-      <w:proofErr w:type="spellEnd"/>
+      <w:r>
+        <w:t>Jetty : mini serveur Tomcat inclus dans la jdk</w:t>
+      </w:r>
     </w:p>
     <w:p>
       <w:pPr>
@@ -2573,11 +2494,11 @@
       <w:pPr>
         <w:pStyle w:val="Titre2"/>
       </w:pPr>
-      <w:proofErr w:type="spellStart"/>
+      <w:bookmarkStart w:id="8" w:name="_Toc528742598"/>
       <w:r>
         <w:t>SopaUI</w:t>
       </w:r>
-      <w:proofErr w:type="spellEnd"/>
+      <w:bookmarkEnd w:id="8"/>
     </w:p>
     <w:p>
       <w:r>
@@ -2586,31 +2507,7 @@
     </w:p>
     <w:p>
       <w:r>
-        <w:t xml:space="preserve">Analyse du </w:t>
-      </w:r>
-      <w:proofErr w:type="spellStart"/>
-      <w:r>
-        <w:t>wsdln</w:t>
-      </w:r>
-      <w:proofErr w:type="spellEnd"/>
-      <w:r>
-        <w:t>, nouveau projet (</w:t>
-      </w:r>
-      <w:proofErr w:type="spellStart"/>
-      <w:r>
-        <w:t>Ctrl+N</w:t>
-      </w:r>
-      <w:proofErr w:type="spellEnd"/>
-      <w:r>
-        <w:t xml:space="preserve">), on copie l'adresse </w:t>
-      </w:r>
-      <w:proofErr w:type="spellStart"/>
-      <w:r>
-        <w:t>wsdl</w:t>
-      </w:r>
-      <w:proofErr w:type="spellEnd"/>
-      <w:r>
-        <w:t xml:space="preserve"> de notre projet et tout se remplit automatiquement </w:t>
+        <w:t xml:space="preserve">Analyse du wsdln, nouveau projet (Ctrl+N), on copie l'adresse wsdl de notre projet et tout se remplit automatiquement </w:t>
       </w:r>
       <w:r>
         <w:sym w:font="Wingdings" w:char="F0E0"/>
@@ -2707,14 +2604,14 @@
       <w:pPr>
         <w:pStyle w:val="Titre2"/>
       </w:pPr>
+      <w:bookmarkStart w:id="9" w:name="_Toc528742599"/>
       <w:r>
         <w:t xml:space="preserve">Création d'un projet </w:t>
       </w:r>
-      <w:proofErr w:type="spellStart"/>
       <w:r>
         <w:t>servSoap</w:t>
       </w:r>
-      <w:proofErr w:type="spellEnd"/>
+      <w:bookmarkEnd w:id="9"/>
     </w:p>
     <w:p>
       <w:r>
@@ -2817,15 +2714,7 @@
     </w:p>
     <w:p>
       <w:r>
-        <w:t xml:space="preserve">On a le code généré qui est dispo après </w:t>
-      </w:r>
-      <w:proofErr w:type="spellStart"/>
-      <w:r>
-        <w:t>refresh</w:t>
-      </w:r>
-      <w:proofErr w:type="spellEnd"/>
-      <w:r>
-        <w:t xml:space="preserve"> d'Eclipse !!</w:t>
+        <w:t>On a le code généré qui est dispo après refresh d'Eclipse !!</w:t>
       </w:r>
     </w:p>
     <w:p/>
@@ -2833,9 +2722,11 @@
       <w:pPr>
         <w:pStyle w:val="Titre2"/>
       </w:pPr>
+      <w:bookmarkStart w:id="10" w:name="_Toc528742600"/>
       <w:r>
         <w:t>CXF</w:t>
       </w:r>
+      <w:bookmarkEnd w:id="10"/>
     </w:p>
     <w:p>
       <w:r>
@@ -2847,26 +2738,10 @@
     </w:p>
     <w:p>
       <w:r>
-        <w:t xml:space="preserve">Permet si j'ai bien compris de créer une </w:t>
-      </w:r>
-      <w:proofErr w:type="spellStart"/>
-      <w:r>
-        <w:t>bdd</w:t>
-      </w:r>
-      <w:proofErr w:type="spellEnd"/>
-      <w:r>
-        <w:t xml:space="preserve"> </w:t>
-      </w:r>
-      <w:r>
-        <w:t xml:space="preserve">dans la foulée </w:t>
-      </w:r>
-      <w:proofErr w:type="spellStart"/>
-      <w:r>
-        <w:t>grace</w:t>
-      </w:r>
-      <w:proofErr w:type="spellEnd"/>
-      <w:r>
-        <w:t xml:space="preserve"> à la liaison de </w:t>
+        <w:t xml:space="preserve">Permet si j'ai bien compris de créer une bdd </w:t>
+      </w:r>
+      <w:r>
+        <w:t xml:space="preserve">dans la foulée grace à la liaison de </w:t>
       </w:r>
       <w:r>
         <w:t xml:space="preserve">Spring </w:t>
@@ -2882,24 +2757,16 @@
       <w:pPr>
         <w:pStyle w:val="Titre2"/>
       </w:pPr>
-      <w:r>
-        <w:t xml:space="preserve">Projet </w:t>
-      </w:r>
-      <w:proofErr w:type="spellStart"/>
-      <w:r>
-        <w:t>servSpringCxf</w:t>
-      </w:r>
-      <w:proofErr w:type="spellEnd"/>
-    </w:p>
-    <w:p>
-      <w:r>
-        <w:t xml:space="preserve">Packaging </w:t>
-      </w:r>
-      <w:proofErr w:type="spellStart"/>
-      <w:r>
-        <w:t>war</w:t>
-      </w:r>
-      <w:proofErr w:type="spellEnd"/>
+      <w:bookmarkStart w:id="11" w:name="_Toc528742601"/>
+      <w:r>
+        <w:t>Projet servSpringCxf</w:t>
+      </w:r>
+      <w:bookmarkEnd w:id="11"/>
+    </w:p>
+    <w:p>
+      <w:r>
+        <w:t>Packaging war</w:t>
+      </w:r>
     </w:p>
     <w:p>
       <w:r>
@@ -2989,15 +2856,7 @@
     <w:p/>
     <w:p>
       <w:r>
-        <w:t xml:space="preserve">Project </w:t>
-      </w:r>
-      <w:proofErr w:type="spellStart"/>
-      <w:r>
-        <w:t>facet</w:t>
-      </w:r>
-      <w:proofErr w:type="spellEnd"/>
-      <w:r>
-        <w:t xml:space="preserve"> :</w:t>
+        <w:t>Project facet :</w:t>
       </w:r>
       <w:r>
         <w:br/>
@@ -3043,15 +2902,7 @@
     <w:p/>
     <w:p>
       <w:r>
-        <w:t xml:space="preserve">En gros c'est pour générer le dossier META-FIN et WEB-INF incluant le dossier </w:t>
-      </w:r>
-      <w:proofErr w:type="spellStart"/>
-      <w:r>
-        <w:t>webapp</w:t>
-      </w:r>
-      <w:proofErr w:type="spellEnd"/>
-      <w:r>
-        <w:t xml:space="preserve"> ainsi que le fichier web.xml.</w:t>
+        <w:t>En gros c'est pour générer le dossier META-FIN et WEB-INF incluant le dossier webapp ainsi que le fichier web.xml.</w:t>
       </w:r>
     </w:p>
     <w:p>
@@ -3096,27 +2947,11 @@
     </w:p>
     <w:p>
       <w:r>
-        <w:t xml:space="preserve">Après avoir décoché, </w:t>
-      </w:r>
-      <w:proofErr w:type="spellStart"/>
-      <w:r>
-        <w:t>apply</w:t>
-      </w:r>
-      <w:proofErr w:type="spellEnd"/>
-      <w:r>
-        <w:t xml:space="preserve"> ;</w:t>
+        <w:t>Après avoir décoché, apply ;</w:t>
       </w:r>
       <w:r>
         <w:br/>
-        <w:t xml:space="preserve">Recoché, choisi la version 3.0, </w:t>
-      </w:r>
-      <w:proofErr w:type="spellStart"/>
-      <w:r>
-        <w:t>apply</w:t>
-      </w:r>
-      <w:proofErr w:type="spellEnd"/>
-      <w:r>
-        <w:t>, les dossiers sont créés !</w:t>
+        <w:t>Recoché, choisi la version 3.0, apply, les dossiers sont créés !</w:t>
       </w:r>
       <w:r>
         <w:br/>
@@ -3167,29 +3002,8 @@
       <w:r>
         <w:t xml:space="preserve">Nb : on aura préalablement </w:t>
       </w:r>
-      <w:proofErr w:type="gramStart"/>
-      <w:r>
-        <w:t>choisis</w:t>
-      </w:r>
-      <w:proofErr w:type="gramEnd"/>
-      <w:r>
-        <w:t xml:space="preserve"> quelques </w:t>
-      </w:r>
-      <w:proofErr w:type="spellStart"/>
-      <w:r>
-        <w:t>configs</w:t>
-      </w:r>
-      <w:proofErr w:type="spellEnd"/>
-      <w:r>
-        <w:t xml:space="preserve">, coché la case, </w:t>
-      </w:r>
-      <w:proofErr w:type="spellStart"/>
-      <w:r>
-        <w:t>etc</w:t>
-      </w:r>
-      <w:proofErr w:type="spellEnd"/>
-      <w:r>
-        <w:t xml:space="preserve"> </w:t>
+      <w:r>
+        <w:t xml:space="preserve">choisis quelques configs, coché la case, etc </w:t>
       </w:r>
       <w:r>
         <w:sym w:font="Wingdings" w:char="F0E0"/>
@@ -3238,21 +3052,8 @@
     <w:p/>
     <w:p>
       <w:r>
-        <w:t xml:space="preserve">Dans un projet </w:t>
-      </w:r>
-      <w:proofErr w:type="spellStart"/>
-      <w:r>
-        <w:t>maven</w:t>
-      </w:r>
-      <w:proofErr w:type="spellEnd"/>
-      <w:r>
-        <w:t>, on fou la config xml dans le côté ressources, donc dans src/main/</w:t>
-      </w:r>
-      <w:proofErr w:type="spellStart"/>
-      <w:r>
-        <w:t>resources</w:t>
-      </w:r>
-      <w:proofErr w:type="spellEnd"/>
+        <w:t>Dans un projet maven, on fou la config xml dans le côté ressources, donc dans src/main/resources</w:t>
+      </w:r>
     </w:p>
     <w:p/>
     <w:p>
@@ -3262,8 +3063,6 @@
       <w:r>
         <w:t xml:space="preserve">pour lancer le </w:t>
       </w:r>
-      <w:bookmarkStart w:id="8" w:name="_GoBack"/>
-      <w:bookmarkEnd w:id="8"/>
       <w:r>
         <w:t>:</w:t>
       </w:r>
@@ -3308,8 +3107,291 @@
         </w:drawing>
       </w:r>
     </w:p>
+    <w:p>
+      <w:r>
+        <w:br w:type="page"/>
+      </w:r>
+    </w:p>
+    <w:p/>
+    <w:p>
+      <w:pPr>
+        <w:pStyle w:val="Titre2"/>
+      </w:pPr>
+      <w:bookmarkStart w:id="12" w:name="_Toc528742602"/>
+      <w:r>
+        <w:t>Projet en Rest</w:t>
+      </w:r>
+      <w:bookmarkEnd w:id="12"/>
+    </w:p>
+    <w:p/>
+    <w:p>
+      <w:r>
+        <w:t>Entre autre, quelques annotations importantes pour lier (@Autowired), pour récupérer les datas @GET</w:t>
+      </w:r>
+      <w:r>
+        <w:t>, @Path etc</w:t>
+      </w:r>
+    </w:p>
+    <w:p>
+      <w:r>
+        <w:drawing>
+          <wp:inline distT="0" distB="0" distL="0" distR="0" wp14:anchorId="4B6E025C" wp14:editId="2BAC92DF">
+            <wp:extent cx="5033423" cy="3046020"/>
+            <wp:effectExtent l="0" t="0" r="0" b="2540"/>
+            <wp:docPr id="32" name="Image 32"/>
+            <wp:cNvGraphicFramePr>
+              <a:graphicFrameLocks xmlns:a="http://schemas.openxmlformats.org/drawingml/2006/main" noChangeAspect="1"/>
+            </wp:cNvGraphicFramePr>
+            <a:graphic xmlns:a="http://schemas.openxmlformats.org/drawingml/2006/main">
+              <a:graphicData uri="http://schemas.openxmlformats.org/drawingml/2006/picture">
+                <pic:pic xmlns:pic="http://schemas.openxmlformats.org/drawingml/2006/picture">
+                  <pic:nvPicPr>
+                    <pic:cNvPr id="1" name=""/>
+                    <pic:cNvPicPr/>
+                  </pic:nvPicPr>
+                  <pic:blipFill>
+                    <a:blip r:embed="rId36"/>
+                    <a:stretch>
+                      <a:fillRect/>
+                    </a:stretch>
+                  </pic:blipFill>
+                  <pic:spPr>
+                    <a:xfrm>
+                      <a:off x="0" y="0"/>
+                      <a:ext cx="5043006" cy="3051819"/>
+                    </a:xfrm>
+                    <a:prstGeom prst="rect">
+                      <a:avLst/>
+                    </a:prstGeom>
+                  </pic:spPr>
+                </pic:pic>
+              </a:graphicData>
+            </a:graphic>
+          </wp:inline>
+        </w:drawing>
+      </w:r>
+    </w:p>
+    <w:p/>
+    <w:p>
+      <w:r>
+        <w:t>URI : Unified Resource Identifier</w:t>
+      </w:r>
+      <w:r>
+        <w:t xml:space="preserve"> (identité)</w:t>
+      </w:r>
+      <w:r>
+        <w:br/>
+        <w:t>URL : Unified Resource Localisation</w:t>
+      </w:r>
+      <w:r>
+        <w:t xml:space="preserve"> (juste son adresse)</w:t>
+      </w:r>
+      <w:r>
+        <w:br/>
+        <w:t>URN : Unified Resource Name</w:t>
+      </w:r>
+    </w:p>
+    <w:p/>
+    <w:p/>
+    <w:p>
+      <w:r>
+        <w:br w:type="page"/>
+      </w:r>
+    </w:p>
+    <w:p>
+      <w:pPr>
+        <w:pStyle w:val="Titre2"/>
+      </w:pPr>
+      <w:r>
+        <w:lastRenderedPageBreak/>
+        <w:t>Nouveau projet WSRest – Commencé par le prof : à importer</w:t>
+      </w:r>
+    </w:p>
+    <w:p>
+      <w:r>
+        <w:drawing>
+          <wp:inline distT="0" distB="0" distL="0" distR="0" wp14:anchorId="2111F1A2" wp14:editId="6871CF6E">
+            <wp:extent cx="3218213" cy="2339198"/>
+            <wp:effectExtent l="0" t="0" r="1270" b="4445"/>
+            <wp:docPr id="33" name="Image 33"/>
+            <wp:cNvGraphicFramePr>
+              <a:graphicFrameLocks xmlns:a="http://schemas.openxmlformats.org/drawingml/2006/main" noChangeAspect="1"/>
+            </wp:cNvGraphicFramePr>
+            <a:graphic xmlns:a="http://schemas.openxmlformats.org/drawingml/2006/main">
+              <a:graphicData uri="http://schemas.openxmlformats.org/drawingml/2006/picture">
+                <pic:pic xmlns:pic="http://schemas.openxmlformats.org/drawingml/2006/picture">
+                  <pic:nvPicPr>
+                    <pic:cNvPr id="1" name=""/>
+                    <pic:cNvPicPr/>
+                  </pic:nvPicPr>
+                  <pic:blipFill>
+                    <a:blip r:embed="rId37"/>
+                    <a:stretch>
+                      <a:fillRect/>
+                    </a:stretch>
+                  </pic:blipFill>
+                  <pic:spPr>
+                    <a:xfrm>
+                      <a:off x="0" y="0"/>
+                      <a:ext cx="3234968" cy="2351377"/>
+                    </a:xfrm>
+                    <a:prstGeom prst="rect">
+                      <a:avLst/>
+                    </a:prstGeom>
+                  </pic:spPr>
+                </pic:pic>
+              </a:graphicData>
+            </a:graphic>
+          </wp:inline>
+        </w:drawing>
+      </w:r>
+    </w:p>
+    <w:p>
+      <w:r>
+        <w:br/>
+      </w:r>
+      <w:bookmarkStart w:id="13" w:name="_GoBack"/>
+      <w:bookmarkEnd w:id="13"/>
+      <w:r>
+        <w:t>Existing Maven Project + chemin :</w:t>
+      </w:r>
+      <w:r>
+        <w:br/>
+      </w:r>
+      <w:r>
+        <w:drawing>
+          <wp:inline distT="0" distB="0" distL="0" distR="0" wp14:anchorId="4DBC9F5D" wp14:editId="76A591D7">
+            <wp:extent cx="3418398" cy="1840676"/>
+            <wp:effectExtent l="0" t="0" r="0" b="7620"/>
+            <wp:docPr id="35" name="Image 35"/>
+            <wp:cNvGraphicFramePr>
+              <a:graphicFrameLocks xmlns:a="http://schemas.openxmlformats.org/drawingml/2006/main" noChangeAspect="1"/>
+            </wp:cNvGraphicFramePr>
+            <a:graphic xmlns:a="http://schemas.openxmlformats.org/drawingml/2006/main">
+              <a:graphicData uri="http://schemas.openxmlformats.org/drawingml/2006/picture">
+                <pic:pic xmlns:pic="http://schemas.openxmlformats.org/drawingml/2006/picture">
+                  <pic:nvPicPr>
+                    <pic:cNvPr id="1" name=""/>
+                    <pic:cNvPicPr/>
+                  </pic:nvPicPr>
+                  <pic:blipFill>
+                    <a:blip r:embed="rId38"/>
+                    <a:stretch>
+                      <a:fillRect/>
+                    </a:stretch>
+                  </pic:blipFill>
+                  <pic:spPr>
+                    <a:xfrm>
+                      <a:off x="0" y="0"/>
+                      <a:ext cx="3428656" cy="1846199"/>
+                    </a:xfrm>
+                    <a:prstGeom prst="rect">
+                      <a:avLst/>
+                    </a:prstGeom>
+                  </pic:spPr>
+                </pic:pic>
+              </a:graphicData>
+            </a:graphic>
+          </wp:inline>
+        </w:drawing>
+      </w:r>
+    </w:p>
+    <w:p/>
+    <w:p/>
+    <w:p>
+      <w:r>
+        <w:t>On installe ensuite Lambok,</w:t>
+      </w:r>
+      <w:r>
+        <w:br/>
+        <w:t xml:space="preserve">Maven update </w:t>
+      </w:r>
+      <w:r>
+        <w:rPr>
+          <w:lang w:val="en-US"/>
+        </w:rPr>
+        <w:sym w:font="Wingdings" w:char="F0E0"/>
+      </w:r>
+      <w:r>
+        <w:t xml:space="preserve"> on reg</w:t>
+      </w:r>
+      <w:r>
+        <w:t xml:space="preserve">arde le chemin dans les dependencies </w:t>
+      </w:r>
+      <w:r>
+        <w:rPr>
+          <w:lang w:val="en-US"/>
+        </w:rPr>
+        <w:sym w:font="Wingdings" w:char="F0E0"/>
+      </w:r>
+      <w:r>
+        <w:t xml:space="preserve"> </w:t>
+      </w:r>
+      <w:r>
+        <w:t xml:space="preserve">go explorer et lancer le .jar </w:t>
+      </w:r>
+      <w:r>
+        <w:sym w:font="Wingdings" w:char="F0E0"/>
+      </w:r>
+      <w:r>
+        <w:t xml:space="preserve"> </w:t>
+      </w:r>
+      <w:r>
+        <w:t xml:space="preserve">on </w:t>
+      </w:r>
+      <w:r>
+        <w:lastRenderedPageBreak/>
+        <w:t xml:space="preserve">installe </w:t>
+      </w:r>
+      <w:r>
+        <w:sym w:font="Wingdings" w:char="F0E0"/>
+      </w:r>
+      <w:r>
+        <w:t xml:space="preserve"> redémarrer Eclipse</w:t>
+      </w:r>
+      <w:r>
+        <w:br/>
+      </w:r>
+      <w:r>
+        <w:drawing>
+          <wp:inline distT="0" distB="0" distL="0" distR="0" wp14:anchorId="2E2EE0F7" wp14:editId="38DB4F19">
+            <wp:extent cx="5760720" cy="3340100"/>
+            <wp:effectExtent l="0" t="0" r="0" b="0"/>
+            <wp:docPr id="34" name="Image 34"/>
+            <wp:cNvGraphicFramePr>
+              <a:graphicFrameLocks xmlns:a="http://schemas.openxmlformats.org/drawingml/2006/main" noChangeAspect="1"/>
+            </wp:cNvGraphicFramePr>
+            <a:graphic xmlns:a="http://schemas.openxmlformats.org/drawingml/2006/main">
+              <a:graphicData uri="http://schemas.openxmlformats.org/drawingml/2006/picture">
+                <pic:pic xmlns:pic="http://schemas.openxmlformats.org/drawingml/2006/picture">
+                  <pic:nvPicPr>
+                    <pic:cNvPr id="1" name=""/>
+                    <pic:cNvPicPr/>
+                  </pic:nvPicPr>
+                  <pic:blipFill>
+                    <a:blip r:embed="rId39"/>
+                    <a:stretch>
+                      <a:fillRect/>
+                    </a:stretch>
+                  </pic:blipFill>
+                  <pic:spPr>
+                    <a:xfrm>
+                      <a:off x="0" y="0"/>
+                      <a:ext cx="5760720" cy="3340100"/>
+                    </a:xfrm>
+                    <a:prstGeom prst="rect">
+                      <a:avLst/>
+                    </a:prstGeom>
+                  </pic:spPr>
+                </pic:pic>
+              </a:graphicData>
+            </a:graphic>
+          </wp:inline>
+        </w:drawing>
+      </w:r>
+    </w:p>
     <w:sectPr>
-      <w:footerReference w:type="default" r:id="rId36"/>
+      <w:footerReference w:type="default" r:id="rId40"/>
       <w:pgSz w:w="11906" w:h="16838"/>
       <w:pgMar w:top="1417" w:right="1417" w:bottom="1417" w:left="1417" w:header="708" w:footer="708" w:gutter="0"/>
       <w:cols w:space="708"/>
@@ -4071,6 +4153,28 @@
       <w:szCs w:val="26"/>
     </w:rPr>
   </w:style>
+  <w:style w:type="paragraph" w:styleId="Titre3">
+    <w:name w:val="heading 3"/>
+    <w:basedOn w:val="Normal"/>
+    <w:next w:val="Normal"/>
+    <w:link w:val="Titre3Car"/>
+    <w:uiPriority w:val="9"/>
+    <w:unhideWhenUsed/>
+    <w:qFormat/>
+    <w:rsid w:val="00087EA0"/>
+    <w:pPr>
+      <w:keepNext/>
+      <w:keepLines/>
+      <w:spacing w:before="40" w:after="0"/>
+      <w:outlineLvl w:val="2"/>
+    </w:pPr>
+    <w:rPr>
+      <w:rFonts w:asciiTheme="majorHAnsi" w:eastAsiaTheme="majorEastAsia" w:hAnsiTheme="majorHAnsi" w:cstheme="majorBidi"/>
+      <w:color w:val="1F3763" w:themeColor="accent1" w:themeShade="7F"/>
+      <w:sz w:val="24"/>
+      <w:szCs w:val="24"/>
+    </w:rPr>
+  </w:style>
   <w:style w:type="character" w:default="1" w:styleId="Policepardfaut">
     <w:name w:val="Default Paragraph Font"/>
     <w:uiPriority w:val="1"/>
@@ -4229,6 +4333,19 @@
       <w:spacing w:after="100"/>
       <w:ind w:left="220"/>
     </w:pPr>
+  </w:style>
+  <w:style w:type="character" w:customStyle="1" w:styleId="Titre3Car">
+    <w:name w:val="Titre 3 Car"/>
+    <w:basedOn w:val="Policepardfaut"/>
+    <w:link w:val="Titre3"/>
+    <w:uiPriority w:val="9"/>
+    <w:rsid w:val="00087EA0"/>
+    <w:rPr>
+      <w:rFonts w:asciiTheme="majorHAnsi" w:eastAsiaTheme="majorEastAsia" w:hAnsiTheme="majorHAnsi" w:cstheme="majorBidi"/>
+      <w:color w:val="1F3763" w:themeColor="accent1" w:themeShade="7F"/>
+      <w:sz w:val="24"/>
+      <w:szCs w:val="24"/>
+    </w:rPr>
   </w:style>
 </w:styles>
 </file>
@@ -4533,7 +4650,7 @@
 </file>
 
 <file path=customXml/itemProps1.xml><?xml version="1.0" encoding="utf-8"?>
-<ds:datastoreItem xmlns:ds="http://schemas.openxmlformats.org/officeDocument/2006/customXml" ds:itemID="{9B6A639A-D7A4-4609-9DB5-2DB105B10646}">
+<ds:datastoreItem xmlns:ds="http://schemas.openxmlformats.org/officeDocument/2006/customXml" ds:itemID="{CCF2A27A-72FE-4FD5-8CE8-72DEB3A93CF3}">
   <ds:schemaRefs>
     <ds:schemaRef ds:uri="http://schemas.openxmlformats.org/officeDocument/2006/bibliography"/>
   </ds:schemaRefs>

</xml_diff>

<commit_message>
maj du dossier solutions
</commit_message>
<xml_diff>
--- a/11-SOA-web-services/SOAP - D. Defrance.docx
+++ b/11-SOA-web-services/SOAP - D. Defrance.docx
@@ -55,7 +55,19 @@
           <w:szCs w:val="28"/>
           <w:highlight w:val="black"/>
         </w:rPr>
-        <w:t xml:space="preserve"> octobre 2018  </w:t>
+        <w:t xml:space="preserve"> octobre </w:t>
+      </w:r>
+      <w:proofErr w:type="gramStart"/>
+      <w:r>
+        <w:rPr>
+          <w:rFonts w:ascii="Verdana" w:hAnsi="Verdana"/>
+          <w:b/>
+          <w:color w:val="FFFFFF" w:themeColor="background1"/>
+          <w:sz w:val="28"/>
+          <w:szCs w:val="28"/>
+          <w:highlight w:val="black"/>
+        </w:rPr>
+        <w:t xml:space="preserve">2018  </w:t>
       </w:r>
       <w:r>
         <w:rPr>
@@ -68,10 +80,18 @@
         </w:rPr>
         <w:t>.</w:t>
       </w:r>
+      <w:proofErr w:type="gramEnd"/>
     </w:p>
     <w:p/>
     <w:sdt>
       <w:sdtPr>
+        <w:rPr>
+          <w:rFonts w:asciiTheme="minorHAnsi" w:eastAsiaTheme="minorHAnsi" w:hAnsiTheme="minorHAnsi" w:cstheme="minorBidi"/>
+          <w:color w:val="auto"/>
+          <w:sz w:val="22"/>
+          <w:szCs w:val="22"/>
+          <w:lang w:eastAsia="en-US"/>
+        </w:rPr>
         <w:id w:val="-847644408"/>
         <w:docPartObj>
           <w:docPartGallery w:val="Table of Contents"/>
@@ -80,13 +100,8 @@
       </w:sdtPr>
       <w:sdtEndPr>
         <w:rPr>
-          <w:rFonts w:asciiTheme="minorHAnsi" w:eastAsiaTheme="minorHAnsi" w:hAnsiTheme="minorHAnsi" w:cstheme="minorBidi"/>
           <w:b/>
           <w:bCs/>
-          <w:color w:val="auto"/>
-          <w:sz w:val="22"/>
-          <w:szCs w:val="22"/>
-          <w:lang w:eastAsia="en-US"/>
         </w:rPr>
       </w:sdtEndPr>
       <w:sdtContent>
@@ -119,7 +134,7 @@
           <w:r>
             <w:fldChar w:fldCharType="separate"/>
           </w:r>
-          <w:hyperlink w:anchor="_Toc528742591" w:history="1">
+          <w:hyperlink w:anchor="_Toc529174077" w:history="1">
             <w:r>
               <w:rPr>
                 <w:rStyle w:val="Lienhypertexte"/>
@@ -146,7 +161,7 @@
                 <w:noProof/>
                 <w:webHidden/>
               </w:rPr>
-              <w:instrText xml:space="preserve"> PAGEREF _Toc528742591 \h </w:instrText>
+              <w:instrText xml:space="preserve"> PAGEREF _Toc529174077 \h </w:instrText>
             </w:r>
             <w:r>
               <w:rPr>
@@ -189,7 +204,7 @@
               <w:lang w:eastAsia="fr-FR"/>
             </w:rPr>
           </w:pPr>
-          <w:hyperlink w:anchor="_Toc528742592" w:history="1">
+          <w:hyperlink w:anchor="_Toc529174078" w:history="1">
             <w:r>
               <w:rPr>
                 <w:rStyle w:val="Lienhypertexte"/>
@@ -216,7 +231,7 @@
                 <w:noProof/>
                 <w:webHidden/>
               </w:rPr>
-              <w:instrText xml:space="preserve"> PAGEREF _Toc528742592 \h </w:instrText>
+              <w:instrText xml:space="preserve"> PAGEREF _Toc529174078 \h </w:instrText>
             </w:r>
             <w:r>
               <w:rPr>
@@ -259,7 +274,7 @@
               <w:lang w:eastAsia="fr-FR"/>
             </w:rPr>
           </w:pPr>
-          <w:hyperlink w:anchor="_Toc528742593" w:history="1">
+          <w:hyperlink w:anchor="_Toc529174079" w:history="1">
             <w:r>
               <w:rPr>
                 <w:rStyle w:val="Lienhypertexte"/>
@@ -286,7 +301,7 @@
                 <w:noProof/>
                 <w:webHidden/>
               </w:rPr>
-              <w:instrText xml:space="preserve"> PAGEREF _Toc528742593 \h </w:instrText>
+              <w:instrText xml:space="preserve"> PAGEREF _Toc529174079 \h </w:instrText>
             </w:r>
             <w:r>
               <w:rPr>
@@ -329,7 +344,7 @@
               <w:lang w:eastAsia="fr-FR"/>
             </w:rPr>
           </w:pPr>
-          <w:hyperlink w:anchor="_Toc528742594" w:history="1">
+          <w:hyperlink w:anchor="_Toc529174080" w:history="1">
             <w:r>
               <w:rPr>
                 <w:rStyle w:val="Lienhypertexte"/>
@@ -356,7 +371,7 @@
                 <w:noProof/>
                 <w:webHidden/>
               </w:rPr>
-              <w:instrText xml:space="preserve"> PAGEREF _Toc528742594 \h </w:instrText>
+              <w:instrText xml:space="preserve"> PAGEREF _Toc529174080 \h </w:instrText>
             </w:r>
             <w:r>
               <w:rPr>
@@ -399,7 +414,7 @@
               <w:lang w:eastAsia="fr-FR"/>
             </w:rPr>
           </w:pPr>
-          <w:hyperlink w:anchor="_Toc528742595" w:history="1">
+          <w:hyperlink w:anchor="_Toc529174081" w:history="1">
             <w:r>
               <w:rPr>
                 <w:rStyle w:val="Lienhypertexte"/>
@@ -426,7 +441,7 @@
                 <w:noProof/>
                 <w:webHidden/>
               </w:rPr>
-              <w:instrText xml:space="preserve"> PAGEREF _Toc528742595 \h </w:instrText>
+              <w:instrText xml:space="preserve"> PAGEREF _Toc529174081 \h </w:instrText>
             </w:r>
             <w:r>
               <w:rPr>
@@ -469,7 +484,7 @@
               <w:lang w:eastAsia="fr-FR"/>
             </w:rPr>
           </w:pPr>
-          <w:hyperlink w:anchor="_Toc528742596" w:history="1">
+          <w:hyperlink w:anchor="_Toc529174082" w:history="1">
             <w:r>
               <w:rPr>
                 <w:rStyle w:val="Lienhypertexte"/>
@@ -496,7 +511,7 @@
                 <w:noProof/>
                 <w:webHidden/>
               </w:rPr>
-              <w:instrText xml:space="preserve"> PAGEREF _Toc528742596 \h </w:instrText>
+              <w:instrText xml:space="preserve"> PAGEREF _Toc529174082 \h </w:instrText>
             </w:r>
             <w:r>
               <w:rPr>
@@ -539,7 +554,7 @@
               <w:lang w:eastAsia="fr-FR"/>
             </w:rPr>
           </w:pPr>
-          <w:hyperlink w:anchor="_Toc528742597" w:history="1">
+          <w:hyperlink w:anchor="_Toc529174083" w:history="1">
             <w:r>
               <w:rPr>
                 <w:rStyle w:val="Lienhypertexte"/>
@@ -566,7 +581,7 @@
                 <w:noProof/>
                 <w:webHidden/>
               </w:rPr>
-              <w:instrText xml:space="preserve"> PAGEREF _Toc528742597 \h </w:instrText>
+              <w:instrText xml:space="preserve"> PAGEREF _Toc529174083 \h </w:instrText>
             </w:r>
             <w:r>
               <w:rPr>
@@ -609,7 +624,7 @@
               <w:lang w:eastAsia="fr-FR"/>
             </w:rPr>
           </w:pPr>
-          <w:hyperlink w:anchor="_Toc528742598" w:history="1">
+          <w:hyperlink w:anchor="_Toc529174084" w:history="1">
             <w:r>
               <w:rPr>
                 <w:rStyle w:val="Lienhypertexte"/>
@@ -636,7 +651,7 @@
                 <w:noProof/>
                 <w:webHidden/>
               </w:rPr>
-              <w:instrText xml:space="preserve"> PAGEREF _Toc528742598 \h </w:instrText>
+              <w:instrText xml:space="preserve"> PAGEREF _Toc529174084 \h </w:instrText>
             </w:r>
             <w:r>
               <w:rPr>
@@ -679,7 +694,7 @@
               <w:lang w:eastAsia="fr-FR"/>
             </w:rPr>
           </w:pPr>
-          <w:hyperlink w:anchor="_Toc528742599" w:history="1">
+          <w:hyperlink w:anchor="_Toc529174085" w:history="1">
             <w:r>
               <w:rPr>
                 <w:rStyle w:val="Lienhypertexte"/>
@@ -706,7 +721,7 @@
                 <w:noProof/>
                 <w:webHidden/>
               </w:rPr>
-              <w:instrText xml:space="preserve"> PAGEREF _Toc528742599 \h </w:instrText>
+              <w:instrText xml:space="preserve"> PAGEREF _Toc529174085 \h </w:instrText>
             </w:r>
             <w:r>
               <w:rPr>
@@ -749,7 +764,7 @@
               <w:lang w:eastAsia="fr-FR"/>
             </w:rPr>
           </w:pPr>
-          <w:hyperlink w:anchor="_Toc528742600" w:history="1">
+          <w:hyperlink w:anchor="_Toc529174086" w:history="1">
             <w:r>
               <w:rPr>
                 <w:rStyle w:val="Lienhypertexte"/>
@@ -776,7 +791,7 @@
                 <w:noProof/>
                 <w:webHidden/>
               </w:rPr>
-              <w:instrText xml:space="preserve"> PAGEREF _Toc528742600 \h </w:instrText>
+              <w:instrText xml:space="preserve"> PAGEREF _Toc529174086 \h </w:instrText>
             </w:r>
             <w:r>
               <w:rPr>
@@ -819,7 +834,7 @@
               <w:lang w:eastAsia="fr-FR"/>
             </w:rPr>
           </w:pPr>
-          <w:hyperlink w:anchor="_Toc528742601" w:history="1">
+          <w:hyperlink w:anchor="_Toc529174087" w:history="1">
             <w:r>
               <w:rPr>
                 <w:rStyle w:val="Lienhypertexte"/>
@@ -846,7 +861,7 @@
                 <w:noProof/>
                 <w:webHidden/>
               </w:rPr>
-              <w:instrText xml:space="preserve"> PAGEREF _Toc528742601 \h </w:instrText>
+              <w:instrText xml:space="preserve"> PAGEREF _Toc529174087 \h </w:instrText>
             </w:r>
             <w:r>
               <w:rPr>
@@ -889,7 +904,7 @@
               <w:lang w:eastAsia="fr-FR"/>
             </w:rPr>
           </w:pPr>
-          <w:hyperlink w:anchor="_Toc528742602" w:history="1">
+          <w:hyperlink w:anchor="_Toc529174088" w:history="1">
             <w:r>
               <w:rPr>
                 <w:rStyle w:val="Lienhypertexte"/>
@@ -916,7 +931,7 @@
                 <w:noProof/>
                 <w:webHidden/>
               </w:rPr>
-              <w:instrText xml:space="preserve"> PAGEREF _Toc528742602 \h </w:instrText>
+              <w:instrText xml:space="preserve"> PAGEREF _Toc529174088 \h </w:instrText>
             </w:r>
             <w:r>
               <w:rPr>
@@ -937,6 +952,76 @@
                 <w:webHidden/>
               </w:rPr>
               <w:t>17</w:t>
+            </w:r>
+            <w:r>
+              <w:rPr>
+                <w:noProof/>
+                <w:webHidden/>
+              </w:rPr>
+              <w:fldChar w:fldCharType="end"/>
+            </w:r>
+          </w:hyperlink>
+        </w:p>
+        <w:p>
+          <w:pPr>
+            <w:pStyle w:val="TM2"/>
+            <w:tabs>
+              <w:tab w:val="right" w:leader="dot" w:pos="9062"/>
+            </w:tabs>
+            <w:rPr>
+              <w:rFonts w:eastAsiaTheme="minorEastAsia"/>
+              <w:noProof/>
+              <w:lang w:eastAsia="fr-FR"/>
+            </w:rPr>
+          </w:pPr>
+          <w:hyperlink w:anchor="_Toc529174089" w:history="1">
+            <w:r>
+              <w:rPr>
+                <w:rStyle w:val="Lienhypertexte"/>
+                <w:noProof/>
+              </w:rPr>
+              <w:t>Nouveau projet WSRest – Commencé par le prof : à importer</w:t>
+            </w:r>
+            <w:r>
+              <w:rPr>
+                <w:noProof/>
+                <w:webHidden/>
+              </w:rPr>
+              <w:tab/>
+            </w:r>
+            <w:r>
+              <w:rPr>
+                <w:noProof/>
+                <w:webHidden/>
+              </w:rPr>
+              <w:fldChar w:fldCharType="begin"/>
+            </w:r>
+            <w:r>
+              <w:rPr>
+                <w:noProof/>
+                <w:webHidden/>
+              </w:rPr>
+              <w:instrText xml:space="preserve"> PAGEREF _Toc529174089 \h </w:instrText>
+            </w:r>
+            <w:r>
+              <w:rPr>
+                <w:noProof/>
+                <w:webHidden/>
+              </w:rPr>
+            </w:r>
+            <w:r>
+              <w:rPr>
+                <w:noProof/>
+                <w:webHidden/>
+              </w:rPr>
+              <w:fldChar w:fldCharType="separate"/>
+            </w:r>
+            <w:r>
+              <w:rPr>
+                <w:noProof/>
+                <w:webHidden/>
+              </w:rPr>
+              <w:t>18</w:t>
             </w:r>
             <w:r>
               <w:rPr>
@@ -978,21 +1063,9 @@
         <w:pStyle w:val="Titre1"/>
       </w:pPr>
       <w:bookmarkStart w:id="0" w:name="_Toc528318199"/>
-      <w:bookmarkStart w:id="1" w:name="_Toc528742591"/>
-      <w:r>
-        <w:t xml:space="preserve">AFCEPF – </w:t>
-      </w:r>
-      <w:r>
-        <w:t>Services web</w:t>
-      </w:r>
-      <w:r>
-        <w:t xml:space="preserve"> - Cours du 2</w:t>
-      </w:r>
-      <w:r>
-        <w:t>9</w:t>
-      </w:r>
-      <w:r>
-        <w:t xml:space="preserve"> octobre 2018</w:t>
+      <w:bookmarkStart w:id="1" w:name="_Toc529174077"/>
+      <w:r>
+        <w:t>AFCEPF – Services web - Cours du 29 octobre 2018</w:t>
       </w:r>
       <w:bookmarkEnd w:id="0"/>
       <w:r>
@@ -1005,11 +1078,16 @@
       <w:pPr>
         <w:pStyle w:val="Titre2"/>
       </w:pPr>
-      <w:bookmarkStart w:id="2" w:name="_Toc528742592"/>
-      <w:r>
-        <w:t>Présentation de base des web-services</w:t>
+      <w:bookmarkStart w:id="2" w:name="_Toc529174078"/>
+      <w:r>
+        <w:t xml:space="preserve">Présentation de base des </w:t>
+      </w:r>
+      <w:proofErr w:type="spellStart"/>
+      <w:r>
+        <w:t>web-services</w:t>
       </w:r>
       <w:bookmarkEnd w:id="2"/>
+      <w:proofErr w:type="spellEnd"/>
     </w:p>
     <w:p>
       <w:r>
@@ -1018,8 +1096,13 @@
     </w:p>
     <w:p>
       <w:r>
-        <w:t>REST : passe par JSon</w:t>
-      </w:r>
+        <w:t xml:space="preserve">REST : passe par </w:t>
+      </w:r>
+      <w:proofErr w:type="spellStart"/>
+      <w:r>
+        <w:t>JSon</w:t>
+      </w:r>
+      <w:proofErr w:type="spellEnd"/>
     </w:p>
     <w:p>
       <w:r>
@@ -1027,12 +1110,36 @@
       </w:r>
       <w:r>
         <w:br/>
-        <w:t>Le format des données peut varier, on utilise alors des adaptateurs (JSon)</w:t>
-      </w:r>
-    </w:p>
-    <w:p>
-      <w:r>
-        <w:t xml:space="preserve">On doit modéliser : UML (Unified Modeling Language) et </w:t>
+        <w:t>Le format des données peut varier, on utilise alors des adaptateurs (</w:t>
+      </w:r>
+      <w:proofErr w:type="spellStart"/>
+      <w:r>
+        <w:t>JSon</w:t>
+      </w:r>
+      <w:proofErr w:type="spellEnd"/>
+      <w:r>
+        <w:t>)</w:t>
+      </w:r>
+    </w:p>
+    <w:p>
+      <w:r>
+        <w:t>On doit modéliser : UML (</w:t>
+      </w:r>
+      <w:proofErr w:type="spellStart"/>
+      <w:r>
+        <w:t>Unified</w:t>
+      </w:r>
+      <w:proofErr w:type="spellEnd"/>
+      <w:r>
+        <w:t xml:space="preserve"> Modeling </w:t>
+      </w:r>
+      <w:proofErr w:type="spellStart"/>
+      <w:r>
+        <w:t>Language</w:t>
+      </w:r>
+      <w:proofErr w:type="spellEnd"/>
+      <w:r>
+        <w:t xml:space="preserve">) et </w:t>
       </w:r>
       <w:r>
         <w:rPr>
@@ -1049,7 +1156,15 @@
       </w:r>
       <w:r>
         <w:br/>
-        <w:t>SOA : Service Oriented Application</w:t>
+        <w:t xml:space="preserve">SOA : Service </w:t>
+      </w:r>
+      <w:proofErr w:type="spellStart"/>
+      <w:r>
+        <w:t>Oriented</w:t>
+      </w:r>
+      <w:proofErr w:type="spellEnd"/>
+      <w:r>
+        <w:t xml:space="preserve"> Application</w:t>
       </w:r>
     </w:p>
     <w:p/>
@@ -1083,7 +1198,15 @@
     </w:p>
     <w:p>
       <w:r>
-        <w:t>CXF : technologie Java permettant de programmer de ws REST et SOAP.</w:t>
+        <w:t xml:space="preserve">CXF : technologie Java permettant de programmer de </w:t>
+      </w:r>
+      <w:proofErr w:type="spellStart"/>
+      <w:r>
+        <w:t>ws</w:t>
+      </w:r>
+      <w:proofErr w:type="spellEnd"/>
+      <w:r>
+        <w:t xml:space="preserve"> REST et SOAP.</w:t>
       </w:r>
       <w:r>
         <w:br/>
@@ -1099,8 +1222,13 @@
         <w:br/>
       </w:r>
       <w:r>
-        <w:t>WSDL : Web Service Description Language</w:t>
-      </w:r>
+        <w:t xml:space="preserve">WSDL : Web Service Description </w:t>
+      </w:r>
+      <w:proofErr w:type="spellStart"/>
+      <w:r>
+        <w:t>Language</w:t>
+      </w:r>
+      <w:proofErr w:type="spellEnd"/>
     </w:p>
     <w:p>
       <w:r>
@@ -1141,7 +1269,23 @@
         <w:sym w:font="Wingdings" w:char="F0E0"/>
       </w:r>
       <w:r>
-        <w:t xml:space="preserve"> comme Angular, appelle un ws REST.</w:t>
+        <w:t xml:space="preserve"> comme </w:t>
+      </w:r>
+      <w:proofErr w:type="spellStart"/>
+      <w:r>
+        <w:t>Angular</w:t>
+      </w:r>
+      <w:proofErr w:type="spellEnd"/>
+      <w:r>
+        <w:t xml:space="preserve">, appelle un </w:t>
+      </w:r>
+      <w:proofErr w:type="spellStart"/>
+      <w:r>
+        <w:t>ws</w:t>
+      </w:r>
+      <w:proofErr w:type="spellEnd"/>
+      <w:r>
+        <w:t xml:space="preserve"> REST.</w:t>
       </w:r>
     </w:p>
     <w:p>
@@ -1153,7 +1297,15 @@
         </w:numPr>
       </w:pPr>
       <w:r>
-        <w:t>WOA : Web Oriented Architecture</w:t>
+        <w:t xml:space="preserve">WOA : Web </w:t>
+      </w:r>
+      <w:proofErr w:type="spellStart"/>
+      <w:r>
+        <w:t>Oriented</w:t>
+      </w:r>
+      <w:proofErr w:type="spellEnd"/>
+      <w:r>
+        <w:t xml:space="preserve"> Architecture</w:t>
       </w:r>
     </w:p>
     <w:p>
@@ -1174,11 +1326,16 @@
       <w:pPr>
         <w:pStyle w:val="Titre2"/>
       </w:pPr>
-      <w:bookmarkStart w:id="3" w:name="_Toc528742593"/>
+      <w:bookmarkStart w:id="3" w:name="_Toc529174079"/>
       <w:r>
         <w:lastRenderedPageBreak/>
-        <w:t>RMI – page 113 du pdf</w:t>
-      </w:r>
+        <w:t xml:space="preserve">RMI – page 113 du </w:t>
+      </w:r>
+      <w:proofErr w:type="spellStart"/>
+      <w:r>
+        <w:t>pdf</w:t>
+      </w:r>
+      <w:proofErr w:type="spellEnd"/>
       <w:r>
         <w:t xml:space="preserve"> </w:t>
       </w:r>
@@ -1189,7 +1346,15 @@
     </w:p>
     <w:p>
       <w:r>
-        <w:t>RMI : Remote Method Invoc</w:t>
+        <w:t xml:space="preserve">RMI : </w:t>
+      </w:r>
+      <w:proofErr w:type="spellStart"/>
+      <w:r>
+        <w:t>Remote</w:t>
+      </w:r>
+      <w:proofErr w:type="spellEnd"/>
+      <w:r>
+        <w:t xml:space="preserve"> Method Invoc</w:t>
       </w:r>
       <w:r>
         <w:t>ation</w:t>
@@ -1205,16 +1370,39 @@
     </w:p>
     <w:p>
       <w:r>
-        <w:t>Exception technique : java.rmi.remoteException</w:t>
-      </w:r>
+        <w:t xml:space="preserve">Exception technique : </w:t>
+      </w:r>
+      <w:proofErr w:type="spellStart"/>
+      <w:proofErr w:type="gramStart"/>
+      <w:r>
+        <w:t>java.rmi.remoteException</w:t>
+      </w:r>
+      <w:proofErr w:type="spellEnd"/>
+      <w:proofErr w:type="gramEnd"/>
       <w:r>
         <w:br/>
-        <w:t>On peut avoir un cable mal branché par ex.</w:t>
-      </w:r>
-    </w:p>
-    <w:p>
-      <w:r>
-        <w:t xml:space="preserve">On doit implémenter dans les interfaces : remote et </w:t>
+        <w:t xml:space="preserve">On peut avoir un </w:t>
+      </w:r>
+      <w:proofErr w:type="spellStart"/>
+      <w:r>
+        <w:t>cable</w:t>
+      </w:r>
+      <w:proofErr w:type="spellEnd"/>
+      <w:r>
+        <w:t xml:space="preserve"> mal branché par ex.</w:t>
+      </w:r>
+    </w:p>
+    <w:p>
+      <w:r>
+        <w:t xml:space="preserve">On doit implémenter dans les interfaces : </w:t>
+      </w:r>
+      <w:proofErr w:type="spellStart"/>
+      <w:r>
+        <w:t>remote</w:t>
+      </w:r>
+      <w:proofErr w:type="spellEnd"/>
+      <w:r>
+        <w:t xml:space="preserve"> et </w:t>
       </w:r>
       <w:r>
         <w:t>satellisable</w:t>
@@ -1225,15 +1413,34 @@
       <w:pPr>
         <w:pStyle w:val="Titre2"/>
       </w:pPr>
-      <w:bookmarkStart w:id="4" w:name="_Toc528742594"/>
-      <w:r>
-        <w:t>TP sur les RMI (remote method invocation)</w:t>
+      <w:bookmarkStart w:id="4" w:name="_Toc529174080"/>
+      <w:r>
+        <w:t>TP sur les RMI (</w:t>
+      </w:r>
+      <w:proofErr w:type="spellStart"/>
+      <w:r>
+        <w:t>remote</w:t>
+      </w:r>
+      <w:proofErr w:type="spellEnd"/>
+      <w:r>
+        <w:t xml:space="preserve"> </w:t>
+      </w:r>
+      <w:proofErr w:type="spellStart"/>
+      <w:r>
+        <w:t>method</w:t>
+      </w:r>
+      <w:proofErr w:type="spellEnd"/>
+      <w:r>
+        <w:t xml:space="preserve"> invocation)</w:t>
       </w:r>
       <w:bookmarkEnd w:id="4"/>
     </w:p>
     <w:p/>
     <w:p>
       <w:r>
+        <w:rPr>
+          <w:noProof/>
+        </w:rPr>
         <w:drawing>
           <wp:inline distT="0" distB="0" distL="0" distR="0" wp14:anchorId="48A0435B" wp14:editId="065E8990">
             <wp:extent cx="2456987" cy="2464130"/>
@@ -1278,12 +1485,33 @@
     </w:p>
     <w:p>
       <w:r>
-        <w:t>On ajoute un package pour les interfaces, et on y crée notre première interface qui extends l'interface java.rmi.remote :</w:t>
+        <w:t xml:space="preserve">On ajoute un package pour les interfaces, et on y crée notre première interface qui </w:t>
+      </w:r>
+      <w:proofErr w:type="spellStart"/>
+      <w:r>
+        <w:t>extends</w:t>
+      </w:r>
+      <w:proofErr w:type="spellEnd"/>
+      <w:r>
+        <w:t xml:space="preserve"> l'interface </w:t>
+      </w:r>
+      <w:proofErr w:type="spellStart"/>
+      <w:proofErr w:type="gramStart"/>
+      <w:r>
+        <w:t>java.rmi.remote</w:t>
+      </w:r>
+      <w:proofErr w:type="spellEnd"/>
+      <w:proofErr w:type="gramEnd"/>
+      <w:r>
+        <w:t xml:space="preserve"> :</w:t>
       </w:r>
       <w:r>
         <w:br/>
       </w:r>
       <w:r>
+        <w:rPr>
+          <w:noProof/>
+        </w:rPr>
         <w:drawing>
           <wp:inline distT="0" distB="0" distL="0" distR="0" wp14:anchorId="4415EDCE" wp14:editId="2E093DF9">
             <wp:extent cx="2400635" cy="1952898"/>
@@ -1323,6 +1551,9 @@
     </w:p>
     <w:p>
       <w:r>
+        <w:rPr>
+          <w:noProof/>
+        </w:rPr>
         <w:drawing>
           <wp:inline distT="0" distB="0" distL="0" distR="0" wp14:anchorId="20AB8CCC" wp14:editId="51899C31">
             <wp:extent cx="5760720" cy="1038860"/>
@@ -1369,6 +1600,9 @@
         <w:br/>
       </w:r>
       <w:r>
+        <w:rPr>
+          <w:noProof/>
+        </w:rPr>
         <w:drawing>
           <wp:inline distT="0" distB="0" distL="0" distR="0" wp14:anchorId="01B63429" wp14:editId="0481C83C">
             <wp:extent cx="2238687" cy="1390844"/>
@@ -1414,6 +1648,9 @@
     </w:p>
     <w:p>
       <w:r>
+        <w:rPr>
+          <w:noProof/>
+        </w:rPr>
         <w:drawing>
           <wp:inline distT="0" distB="0" distL="0" distR="0" wp14:anchorId="5E01E5B7" wp14:editId="6FD74AE9">
             <wp:extent cx="5760720" cy="4958080"/>
@@ -1454,12 +1691,23 @@
     <w:p>
       <w:r>
         <w:lastRenderedPageBreak/>
-        <w:t>Création ensuite dans un package fr.afcepf.al32.devise.server d'un main</w:t>
+        <w:t xml:space="preserve">Création ensuite dans un package </w:t>
+      </w:r>
+      <w:proofErr w:type="gramStart"/>
+      <w:r>
+        <w:t>fr.afcepf</w:t>
+      </w:r>
+      <w:proofErr w:type="gramEnd"/>
+      <w:r>
+        <w:t>.al32.devise.server d'un main</w:t>
       </w:r>
       <w:r>
         <w:br/>
       </w:r>
       <w:r>
+        <w:rPr>
+          <w:noProof/>
+        </w:rPr>
         <w:drawing>
           <wp:inline distT="0" distB="0" distL="0" distR="0" wp14:anchorId="5E05F0BB" wp14:editId="3A8BAB32">
             <wp:extent cx="3240739" cy="2452255"/>
@@ -1507,7 +1755,15 @@
         <w:t xml:space="preserve">Il manquait dans notre code </w:t>
       </w:r>
       <w:r>
-        <w:t>des throws exception etc.</w:t>
+        <w:t xml:space="preserve">des </w:t>
+      </w:r>
+      <w:proofErr w:type="spellStart"/>
+      <w:r>
+        <w:t>throws</w:t>
+      </w:r>
+      <w:proofErr w:type="spellEnd"/>
+      <w:r>
+        <w:t xml:space="preserve"> exception etc.</w:t>
       </w:r>
     </w:p>
     <w:p>
@@ -1524,7 +1780,7 @@
       <w:pPr>
         <w:pStyle w:val="Titre2"/>
       </w:pPr>
-      <w:bookmarkStart w:id="5" w:name="_Toc528742595"/>
+      <w:bookmarkStart w:id="5" w:name="_Toc529174081"/>
       <w:r>
         <w:lastRenderedPageBreak/>
         <w:t>Projet avec EJB</w:t>
@@ -1536,8 +1792,21 @@
         <w:t>Dans le pom.xml</w:t>
       </w:r>
       <w:r>
-        <w:t xml:space="preserve"> on ajoute toujours le compiler / target en 1.8, mais on ajoute l'ejb</w:t>
-      </w:r>
+        <w:t xml:space="preserve"> on ajoute toujours le compiler / </w:t>
+      </w:r>
+      <w:proofErr w:type="spellStart"/>
+      <w:r>
+        <w:t>target</w:t>
+      </w:r>
+      <w:proofErr w:type="spellEnd"/>
+      <w:r>
+        <w:t xml:space="preserve"> en 1.8, mais on ajoute l'</w:t>
+      </w:r>
+      <w:proofErr w:type="spellStart"/>
+      <w:r>
+        <w:t>ejb</w:t>
+      </w:r>
+      <w:proofErr w:type="spellEnd"/>
     </w:p>
     <w:p>
       <w:pPr>
@@ -1546,6 +1815,9 @@
         </w:tabs>
       </w:pPr>
       <w:r>
+        <w:rPr>
+          <w:noProof/>
+        </w:rPr>
         <w:drawing>
           <wp:inline distT="0" distB="0" distL="0" distR="0" wp14:anchorId="5426D4DF" wp14:editId="24CE9053">
             <wp:extent cx="3315044" cy="1805050"/>
@@ -1597,12 +1869,36 @@
         </w:tabs>
       </w:pPr>
       <w:r>
-        <w:t>Dans iServiceDevise récupéré du projet précédent, on rajoute @Remote et on enlève les throws</w:t>
-      </w:r>
+        <w:t xml:space="preserve">Dans </w:t>
+      </w:r>
+      <w:proofErr w:type="spellStart"/>
+      <w:r>
+        <w:t>iServiceDevise</w:t>
+      </w:r>
+      <w:proofErr w:type="spellEnd"/>
+      <w:r>
+        <w:t xml:space="preserve"> récupéré du projet précédent, on rajoute @</w:t>
+      </w:r>
+      <w:proofErr w:type="spellStart"/>
+      <w:r>
+        <w:t>Remote</w:t>
+      </w:r>
+      <w:proofErr w:type="spellEnd"/>
+      <w:r>
+        <w:t xml:space="preserve"> et on enlève les </w:t>
+      </w:r>
+      <w:proofErr w:type="spellStart"/>
+      <w:r>
+        <w:t>throws</w:t>
+      </w:r>
+      <w:proofErr w:type="spellEnd"/>
       <w:r>
         <w:br/>
       </w:r>
       <w:r>
+        <w:rPr>
+          <w:noProof/>
+        </w:rPr>
         <w:drawing>
           <wp:inline distT="0" distB="0" distL="0" distR="0" wp14:anchorId="00EEFD96" wp14:editId="0CAFC427">
             <wp:extent cx="5760720" cy="2205355"/>
@@ -1664,6 +1960,9 @@
         <w:br/>
       </w:r>
       <w:r>
+        <w:rPr>
+          <w:noProof/>
+        </w:rPr>
         <w:drawing>
           <wp:inline distT="0" distB="0" distL="0" distR="0" wp14:anchorId="4940AC4C" wp14:editId="5BBF2D39">
             <wp:extent cx="5370938" cy="3247902"/>
@@ -1715,12 +2014,20 @@
         </w:tabs>
       </w:pPr>
       <w:r>
-        <w:t>On installe Wildfly</w:t>
-      </w:r>
+        <w:t xml:space="preserve">On installe </w:t>
+      </w:r>
+      <w:proofErr w:type="spellStart"/>
+      <w:r>
+        <w:t>Wildfly</w:t>
+      </w:r>
+      <w:proofErr w:type="spellEnd"/>
       <w:r>
         <w:br/>
       </w:r>
       <w:r>
+        <w:rPr>
+          <w:noProof/>
+        </w:rPr>
         <w:drawing>
           <wp:inline distT="0" distB="0" distL="0" distR="0" wp14:anchorId="6E6988FA" wp14:editId="359521F0">
             <wp:extent cx="4950274" cy="1252847"/>
@@ -1780,12 +2087,23 @@
       </w:r>
       <w:r>
         <w:br/>
-        <w:t>On récupère le .jar compilé par Eclipse (dans les target)</w:t>
+        <w:t xml:space="preserve">On récupère le .jar compilé par Eclipse (dans les </w:t>
+      </w:r>
+      <w:proofErr w:type="spellStart"/>
+      <w:r>
+        <w:t>target</w:t>
+      </w:r>
+      <w:proofErr w:type="spellEnd"/>
+      <w:r>
+        <w:t>)</w:t>
       </w:r>
       <w:r>
         <w:br/>
       </w:r>
       <w:r>
+        <w:rPr>
+          <w:noProof/>
+        </w:rPr>
         <w:drawing>
           <wp:inline distT="0" distB="0" distL="0" distR="0" wp14:anchorId="66DB7C84" wp14:editId="0C47BD4E">
             <wp:extent cx="2424430" cy="2006930"/>
@@ -1832,7 +2150,23 @@
       <w:r>
         <w:lastRenderedPageBreak/>
         <w:br/>
-        <w:t xml:space="preserve">On le copie-colle dans le dossier pathWildly </w:t>
+        <w:t xml:space="preserve">On le </w:t>
+      </w:r>
+      <w:proofErr w:type="spellStart"/>
+      <w:r>
+        <w:t>copie-colle</w:t>
+      </w:r>
+      <w:proofErr w:type="spellEnd"/>
+      <w:r>
+        <w:t xml:space="preserve"> dans le dossier </w:t>
+      </w:r>
+      <w:proofErr w:type="spellStart"/>
+      <w:r>
+        <w:t>pathWildly</w:t>
+      </w:r>
+      <w:proofErr w:type="spellEnd"/>
+      <w:r>
+        <w:t xml:space="preserve"> </w:t>
       </w:r>
       <w:r>
         <w:sym w:font="Wingdings" w:char="F0E0"/>
@@ -1846,13 +2180,18 @@
       <w:r>
         <w:t xml:space="preserve"> </w:t>
       </w:r>
+      <w:proofErr w:type="spellStart"/>
       <w:r>
         <w:t>deployments</w:t>
       </w:r>
+      <w:proofErr w:type="spellEnd"/>
       <w:r>
         <w:br/>
       </w:r>
       <w:r>
+        <w:rPr>
+          <w:noProof/>
+        </w:rPr>
         <w:drawing>
           <wp:inline distT="0" distB="0" distL="0" distR="0" wp14:anchorId="22524A74" wp14:editId="0A19F525">
             <wp:extent cx="5711471" cy="1252847"/>
@@ -1930,11 +2269,21 @@
       <w:r>
         <w:t xml:space="preserve">Création d'un autre projet </w:t>
       </w:r>
+      <w:proofErr w:type="spellStart"/>
       <w:r>
         <w:t>maven</w:t>
       </w:r>
-      <w:r>
-        <w:t>, son pom :</w:t>
+      <w:proofErr w:type="spellEnd"/>
+      <w:r>
+        <w:t xml:space="preserve">, son </w:t>
+      </w:r>
+      <w:proofErr w:type="spellStart"/>
+      <w:r>
+        <w:t>pom</w:t>
+      </w:r>
+      <w:proofErr w:type="spellEnd"/>
+      <w:r>
+        <w:t xml:space="preserve"> :</w:t>
       </w:r>
     </w:p>
     <w:p>
@@ -1944,6 +2293,9 @@
         </w:tabs>
       </w:pPr>
       <w:r>
+        <w:rPr>
+          <w:noProof/>
+        </w:rPr>
         <w:drawing>
           <wp:inline distT="0" distB="0" distL="0" distR="0" wp14:anchorId="68C2FFF6" wp14:editId="64A60AC5">
             <wp:extent cx="5760720" cy="2540000"/>
@@ -2001,6 +2353,9 @@
         <w:br/>
       </w:r>
       <w:r>
+        <w:rPr>
+          <w:noProof/>
+        </w:rPr>
         <w:drawing>
           <wp:inline distT="0" distB="0" distL="0" distR="0" wp14:anchorId="5C241723" wp14:editId="5B55F125">
             <wp:extent cx="5760720" cy="2407285"/>
@@ -2046,7 +2401,15 @@
       </w:pPr>
       <w:r>
         <w:lastRenderedPageBreak/>
-        <w:t>On peut créer un .bat spécial pour lancer jboss avec moins de sécurité</w:t>
+        <w:t xml:space="preserve">On peut créer un .bat spécial pour lancer </w:t>
+      </w:r>
+      <w:proofErr w:type="spellStart"/>
+      <w:r>
+        <w:t>jboss</w:t>
+      </w:r>
+      <w:proofErr w:type="spellEnd"/>
+      <w:r>
+        <w:t xml:space="preserve"> avec moins de sécurité</w:t>
       </w:r>
     </w:p>
     <w:p>
@@ -2056,6 +2419,9 @@
         </w:tabs>
       </w:pPr>
       <w:r>
+        <w:rPr>
+          <w:noProof/>
+        </w:rPr>
         <w:drawing>
           <wp:inline distT="0" distB="0" distL="0" distR="0" wp14:anchorId="44912C17" wp14:editId="01ED9BA0">
             <wp:extent cx="3924794" cy="1521594"/>
@@ -2104,9 +2470,22 @@
           <w:tab w:val="left" w:pos="6321"/>
         </w:tabs>
       </w:pPr>
+      <w:proofErr w:type="spellStart"/>
       <w:r>
         <w:lastRenderedPageBreak/>
-        <w:t>Payload : charge utile, comme le DTO (data transfert object), c'est ce qui est facilement transportable via le réseau</w:t>
+        <w:t>Payload</w:t>
+      </w:r>
+      <w:proofErr w:type="spellEnd"/>
+      <w:r>
+        <w:t xml:space="preserve"> : charge utile, comme le DTO (data transfert </w:t>
+      </w:r>
+      <w:proofErr w:type="spellStart"/>
+      <w:r>
+        <w:t>object</w:t>
+      </w:r>
+      <w:proofErr w:type="spellEnd"/>
+      <w:r>
+        <w:t>), c'est ce qui est facilement transportable via le réseau</w:t>
       </w:r>
     </w:p>
     <w:p>
@@ -2120,11 +2499,24 @@
       <w:pPr>
         <w:pStyle w:val="Titre2"/>
       </w:pPr>
-      <w:bookmarkStart w:id="6" w:name="_Toc528742596"/>
-      <w:r>
-        <w:t>WSDL : WebService Description Language</w:t>
+      <w:bookmarkStart w:id="6" w:name="_Toc529174082"/>
+      <w:r>
+        <w:t xml:space="preserve">WSDL : </w:t>
+      </w:r>
+      <w:proofErr w:type="spellStart"/>
+      <w:r>
+        <w:t>WebService</w:t>
+      </w:r>
+      <w:proofErr w:type="spellEnd"/>
+      <w:r>
+        <w:t xml:space="preserve"> Description </w:t>
+      </w:r>
+      <w:proofErr w:type="spellStart"/>
+      <w:r>
+        <w:t>Language</w:t>
       </w:r>
       <w:bookmarkEnd w:id="6"/>
+      <w:proofErr w:type="spellEnd"/>
     </w:p>
     <w:p>
       <w:pPr>
@@ -2164,8 +2556,13 @@
           <w:tab w:val="left" w:pos="6321"/>
         </w:tabs>
       </w:pPr>
-      <w:r>
-        <w:t>EndPoint : reçoit une requête SOAP sur une URL, transforme en java, et renvoie la réponse en SOAP</w:t>
+      <w:proofErr w:type="spellStart"/>
+      <w:r>
+        <w:t>EndPoint</w:t>
+      </w:r>
+      <w:proofErr w:type="spellEnd"/>
+      <w:r>
+        <w:t xml:space="preserve"> : reçoit une requête SOAP sur une URL, transforme en java, et renvoie la réponse en SOAP</w:t>
       </w:r>
       <w:r>
         <w:t xml:space="preserve"> (XML)</w:t>
@@ -2181,7 +2578,15 @@
         </w:tabs>
       </w:pPr>
       <w:r>
-        <w:t>Même principe qu'avec RMI, sauf que communique au milieu en java.</w:t>
+        <w:t xml:space="preserve">Même principe qu'avec RMI, </w:t>
+      </w:r>
+      <w:proofErr w:type="gramStart"/>
+      <w:r>
+        <w:t>sauf que</w:t>
+      </w:r>
+      <w:proofErr w:type="gramEnd"/>
+      <w:r>
+        <w:t xml:space="preserve"> communique au milieu en java.</w:t>
       </w:r>
     </w:p>
     <w:p>
@@ -2208,11 +2613,16 @@
       <w:pPr>
         <w:pStyle w:val="Titre2"/>
       </w:pPr>
-      <w:bookmarkStart w:id="7" w:name="_Toc528742597"/>
-      <w:r>
-        <w:t>TP servEjb</w:t>
+      <w:bookmarkStart w:id="7" w:name="_Toc529174083"/>
+      <w:r>
+        <w:t xml:space="preserve">TP </w:t>
+      </w:r>
+      <w:proofErr w:type="spellStart"/>
+      <w:r>
+        <w:t>servEjb</w:t>
       </w:r>
       <w:bookmarkEnd w:id="7"/>
+      <w:proofErr w:type="spellEnd"/>
     </w:p>
     <w:p>
       <w:pPr>
@@ -2221,6 +2631,9 @@
         </w:tabs>
       </w:pPr>
       <w:r>
+        <w:rPr>
+          <w:noProof/>
+        </w:rPr>
         <w:drawing>
           <wp:inline distT="0" distB="0" distL="0" distR="0" wp14:anchorId="2899C891" wp14:editId="7CFBD02E">
             <wp:extent cx="4163849" cy="1620982"/>
@@ -2272,12 +2685,39 @@
         </w:tabs>
       </w:pPr>
       <w:r>
-        <w:t>Utilisation de @webParam(name="nomParam") :</w:t>
+        <w:t>Utilisation de @</w:t>
+      </w:r>
+      <w:proofErr w:type="spellStart"/>
+      <w:r>
+        <w:t>webParam</w:t>
+      </w:r>
+      <w:proofErr w:type="spellEnd"/>
+      <w:r>
+        <w:t>(</w:t>
+      </w:r>
+      <w:proofErr w:type="spellStart"/>
+      <w:r>
+        <w:t>name</w:t>
+      </w:r>
+      <w:proofErr w:type="spellEnd"/>
+      <w:r>
+        <w:t>="</w:t>
+      </w:r>
+      <w:proofErr w:type="spellStart"/>
+      <w:r>
+        <w:t>nomParam</w:t>
+      </w:r>
+      <w:proofErr w:type="spellEnd"/>
+      <w:r>
+        <w:t>") :</w:t>
       </w:r>
       <w:r>
         <w:br/>
       </w:r>
       <w:r>
+        <w:rPr>
+          <w:noProof/>
+        </w:rPr>
         <w:drawing>
           <wp:inline distT="0" distB="0" distL="0" distR="0" wp14:anchorId="0C2DFD62" wp14:editId="552E0E47">
             <wp:extent cx="5388930" cy="1401288"/>
@@ -2329,10 +2769,36 @@
         </w:tabs>
       </w:pPr>
       <w:r>
-        <w:t>@WebService(targetNameSpace=""</w:t>
-      </w:r>
-      <w:r>
-        <w:t>, endPointInterface=""</w:t>
+        <w:t>@</w:t>
+      </w:r>
+      <w:proofErr w:type="spellStart"/>
+      <w:proofErr w:type="gramStart"/>
+      <w:r>
+        <w:t>WebService</w:t>
+      </w:r>
+      <w:proofErr w:type="spellEnd"/>
+      <w:r>
+        <w:t>(</w:t>
+      </w:r>
+      <w:proofErr w:type="spellStart"/>
+      <w:proofErr w:type="gramEnd"/>
+      <w:r>
+        <w:t>targetNameSpace</w:t>
+      </w:r>
+      <w:proofErr w:type="spellEnd"/>
+      <w:r>
+        <w:t>=""</w:t>
+      </w:r>
+      <w:r>
+        <w:t xml:space="preserve">, </w:t>
+      </w:r>
+      <w:proofErr w:type="spellStart"/>
+      <w:r>
+        <w:t>endPointInterface</w:t>
+      </w:r>
+      <w:proofErr w:type="spellEnd"/>
+      <w:r>
+        <w:t>=""</w:t>
       </w:r>
       <w:r>
         <w:t>)</w:t>
@@ -2366,7 +2832,15 @@
         </w:tabs>
       </w:pPr>
       <w:r>
-        <w:t>RMI, EJB, @Remote (années 2000, déprécié)</w:t>
+        <w:t>RMI, EJB, @</w:t>
+      </w:r>
+      <w:proofErr w:type="spellStart"/>
+      <w:r>
+        <w:t>Remote</w:t>
+      </w:r>
+      <w:proofErr w:type="spellEnd"/>
+      <w:r>
+        <w:t xml:space="preserve"> (années 2000, déprécié)</w:t>
       </w:r>
     </w:p>
     <w:p>
@@ -2387,34 +2861,40 @@
         <w:sym w:font="Wingdings" w:char="F0E0"/>
       </w:r>
       <w:r>
-        <w:t xml:space="preserve"> servSoap (jdk 1.8)</w:t>
+        <w:t xml:space="preserve"> </w:t>
+      </w:r>
+      <w:proofErr w:type="spellStart"/>
+      <w:r>
+        <w:t>servSoap</w:t>
+      </w:r>
+      <w:proofErr w:type="spellEnd"/>
+      <w:r>
+        <w:t xml:space="preserve"> (</w:t>
+      </w:r>
+      <w:proofErr w:type="spellStart"/>
+      <w:r>
+        <w:t>jdk</w:t>
+      </w:r>
+      <w:proofErr w:type="spellEnd"/>
+      <w:r>
+        <w:t xml:space="preserve"> 1.8)</w:t>
       </w:r>
       <w:r>
         <w:br/>
-      </w:r>
-      <w:r>
-        <w:t xml:space="preserve">                             </w:t>
-      </w:r>
-      <w:r>
-        <w:t>soap-ni</w:t>
+        <w:t xml:space="preserve">                             soap-ni</w:t>
       </w:r>
       <w:r>
         <w:br/>
-      </w:r>
-      <w:r>
-        <w:t xml:space="preserve">                             </w:t>
-      </w:r>
-      <w:r>
-        <w:t>appel java/cliSoap</w:t>
-      </w:r>
+        <w:t xml:space="preserve">                             appel java/</w:t>
+      </w:r>
+      <w:proofErr w:type="spellStart"/>
+      <w:r>
+        <w:t>cliSoap</w:t>
+      </w:r>
+      <w:proofErr w:type="spellEnd"/>
       <w:r>
         <w:br/>
-      </w:r>
-      <w:r>
-        <w:t xml:space="preserve">                             </w:t>
-      </w:r>
-      <w:r>
-        <w:t>Spring + CXF</w:t>
+        <w:t xml:space="preserve">                             Spring + CXF</w:t>
       </w:r>
     </w:p>
     <w:p>
@@ -2433,8 +2913,21 @@
       </w:r>
       <w:r>
         <w:br/>
-        <w:t xml:space="preserve">      ou avec SpringBoot + SpringMVC</w:t>
-      </w:r>
+        <w:t xml:space="preserve">      ou avec </w:t>
+      </w:r>
+      <w:proofErr w:type="spellStart"/>
+      <w:r>
+        <w:t>SpringBoot</w:t>
+      </w:r>
+      <w:proofErr w:type="spellEnd"/>
+      <w:r>
+        <w:t xml:space="preserve"> + </w:t>
+      </w:r>
+      <w:proofErr w:type="spellStart"/>
+      <w:r>
+        <w:t>SpringMVC</w:t>
+      </w:r>
+      <w:proofErr w:type="spellEnd"/>
     </w:p>
     <w:p>
       <w:pPr>
@@ -2448,8 +2941,37 @@
         </w:tabs>
       </w:pPr>
       <w:r>
-        <w:t>REST : appel java, appel js/jquery, appel Angular 6 + RxJs</w:t>
-      </w:r>
+        <w:t xml:space="preserve">REST : appel java, appel </w:t>
+      </w:r>
+      <w:proofErr w:type="spellStart"/>
+      <w:r>
+        <w:t>js</w:t>
+      </w:r>
+      <w:proofErr w:type="spellEnd"/>
+      <w:r>
+        <w:t>/</w:t>
+      </w:r>
+      <w:proofErr w:type="spellStart"/>
+      <w:r>
+        <w:t>jquery</w:t>
+      </w:r>
+      <w:proofErr w:type="spellEnd"/>
+      <w:r>
+        <w:t xml:space="preserve">, appel </w:t>
+      </w:r>
+      <w:proofErr w:type="spellStart"/>
+      <w:r>
+        <w:t>Angular</w:t>
+      </w:r>
+      <w:proofErr w:type="spellEnd"/>
+      <w:r>
+        <w:t xml:space="preserve"> 6 + </w:t>
+      </w:r>
+      <w:proofErr w:type="spellStart"/>
+      <w:r>
+        <w:t>RxJs</w:t>
+      </w:r>
+      <w:proofErr w:type="spellEnd"/>
     </w:p>
     <w:p>
       <w:pPr>
@@ -2463,8 +2985,13 @@
         </w:tabs>
       </w:pPr>
       <w:r>
-        <w:t>Sécurité avec les tokens</w:t>
-      </w:r>
+        <w:t xml:space="preserve">Sécurité avec les </w:t>
+      </w:r>
+      <w:proofErr w:type="spellStart"/>
+      <w:r>
+        <w:t>tokens</w:t>
+      </w:r>
+      <w:proofErr w:type="spellEnd"/>
     </w:p>
     <w:p>
       <w:pPr>
@@ -2479,9 +3006,19 @@
           <w:tab w:val="left" w:pos="6321"/>
         </w:tabs>
       </w:pPr>
-      <w:r>
-        <w:t>Jetty : mini serveur Tomcat inclus dans la jdk</w:t>
-      </w:r>
+      <w:proofErr w:type="spellStart"/>
+      <w:r>
+        <w:t>Jetty</w:t>
+      </w:r>
+      <w:proofErr w:type="spellEnd"/>
+      <w:r>
+        <w:t xml:space="preserve"> : mini serveur Tomcat inclus dans la </w:t>
+      </w:r>
+      <w:proofErr w:type="spellStart"/>
+      <w:r>
+        <w:t>jdk</w:t>
+      </w:r>
+      <w:proofErr w:type="spellEnd"/>
     </w:p>
     <w:p>
       <w:pPr>
@@ -2494,11 +3031,13 @@
       <w:pPr>
         <w:pStyle w:val="Titre2"/>
       </w:pPr>
-      <w:bookmarkStart w:id="8" w:name="_Toc528742598"/>
+      <w:bookmarkStart w:id="8" w:name="_Toc529174084"/>
+      <w:proofErr w:type="spellStart"/>
       <w:r>
         <w:t>SopaUI</w:t>
       </w:r>
       <w:bookmarkEnd w:id="8"/>
+      <w:proofErr w:type="spellEnd"/>
     </w:p>
     <w:p>
       <w:r>
@@ -2507,7 +3046,31 @@
     </w:p>
     <w:p>
       <w:r>
-        <w:t xml:space="preserve">Analyse du wsdln, nouveau projet (Ctrl+N), on copie l'adresse wsdl de notre projet et tout se remplit automatiquement </w:t>
+        <w:t xml:space="preserve">Analyse du </w:t>
+      </w:r>
+      <w:proofErr w:type="spellStart"/>
+      <w:r>
+        <w:t>wsdln</w:t>
+      </w:r>
+      <w:proofErr w:type="spellEnd"/>
+      <w:r>
+        <w:t>, nouveau projet (</w:t>
+      </w:r>
+      <w:proofErr w:type="spellStart"/>
+      <w:r>
+        <w:t>Ctrl+N</w:t>
+      </w:r>
+      <w:proofErr w:type="spellEnd"/>
+      <w:r>
+        <w:t xml:space="preserve">), on copie l'adresse </w:t>
+      </w:r>
+      <w:proofErr w:type="spellStart"/>
+      <w:r>
+        <w:t>wsdl</w:t>
+      </w:r>
+      <w:proofErr w:type="spellEnd"/>
+      <w:r>
+        <w:t xml:space="preserve"> de notre projet et tout se remplit automatiquement </w:t>
       </w:r>
       <w:r>
         <w:sym w:font="Wingdings" w:char="F0E0"/>
@@ -2515,6 +3078,9 @@
     </w:p>
     <w:p>
       <w:r>
+        <w:rPr>
+          <w:noProof/>
+        </w:rPr>
         <w:drawing>
           <wp:inline distT="0" distB="0" distL="0" distR="0" wp14:anchorId="52D64BC6" wp14:editId="7E5F26B5">
             <wp:extent cx="4025109" cy="1911927"/>
@@ -2562,6 +3128,9 @@
         <w:br/>
       </w:r>
       <w:r>
+        <w:rPr>
+          <w:noProof/>
+        </w:rPr>
         <w:drawing>
           <wp:inline distT="0" distB="0" distL="0" distR="0" wp14:anchorId="5C4B9B2A" wp14:editId="146F0D81">
             <wp:extent cx="4971181" cy="2458192"/>
@@ -2604,14 +3173,16 @@
       <w:pPr>
         <w:pStyle w:val="Titre2"/>
       </w:pPr>
-      <w:bookmarkStart w:id="9" w:name="_Toc528742599"/>
+      <w:bookmarkStart w:id="9" w:name="_Toc529174085"/>
       <w:r>
         <w:t xml:space="preserve">Création d'un projet </w:t>
       </w:r>
+      <w:proofErr w:type="spellStart"/>
       <w:r>
         <w:t>servSoap</w:t>
       </w:r>
       <w:bookmarkEnd w:id="9"/>
+      <w:proofErr w:type="spellEnd"/>
     </w:p>
     <w:p>
       <w:r>
@@ -2620,6 +3191,9 @@
     </w:p>
     <w:p>
       <w:r>
+        <w:rPr>
+          <w:noProof/>
+        </w:rPr>
         <w:drawing>
           <wp:inline distT="0" distB="0" distL="0" distR="0" wp14:anchorId="2FBCBA66" wp14:editId="04F52DEC">
             <wp:extent cx="3136705" cy="3705101"/>
@@ -2670,6 +3244,9 @@
         <w:br/>
       </w:r>
       <w:r>
+        <w:rPr>
+          <w:noProof/>
+        </w:rPr>
         <w:drawing>
           <wp:inline distT="0" distB="0" distL="0" distR="0" wp14:anchorId="59881E56" wp14:editId="28668E5A">
             <wp:extent cx="5760720" cy="2222500"/>
@@ -2714,7 +3291,15 @@
     </w:p>
     <w:p>
       <w:r>
-        <w:t>On a le code généré qui est dispo après refresh d'Eclipse !!</w:t>
+        <w:t xml:space="preserve">On a le code généré qui est dispo après </w:t>
+      </w:r>
+      <w:proofErr w:type="spellStart"/>
+      <w:r>
+        <w:t>refresh</w:t>
+      </w:r>
+      <w:proofErr w:type="spellEnd"/>
+      <w:r>
+        <w:t xml:space="preserve"> d'Eclipse !!</w:t>
       </w:r>
     </w:p>
     <w:p/>
@@ -2722,7 +3307,7 @@
       <w:pPr>
         <w:pStyle w:val="Titre2"/>
       </w:pPr>
-      <w:bookmarkStart w:id="10" w:name="_Toc528742600"/>
+      <w:bookmarkStart w:id="10" w:name="_Toc529174086"/>
       <w:r>
         <w:t>CXF</w:t>
       </w:r>
@@ -2738,10 +3323,26 @@
     </w:p>
     <w:p>
       <w:r>
-        <w:t xml:space="preserve">Permet si j'ai bien compris de créer une bdd </w:t>
-      </w:r>
-      <w:r>
-        <w:t xml:space="preserve">dans la foulée grace à la liaison de </w:t>
+        <w:t xml:space="preserve">Permet si j'ai bien compris de créer une </w:t>
+      </w:r>
+      <w:proofErr w:type="spellStart"/>
+      <w:r>
+        <w:t>bdd</w:t>
+      </w:r>
+      <w:proofErr w:type="spellEnd"/>
+      <w:r>
+        <w:t xml:space="preserve"> </w:t>
+      </w:r>
+      <w:r>
+        <w:t xml:space="preserve">dans la foulée </w:t>
+      </w:r>
+      <w:proofErr w:type="spellStart"/>
+      <w:r>
+        <w:t>grace</w:t>
+      </w:r>
+      <w:proofErr w:type="spellEnd"/>
+      <w:r>
+        <w:t xml:space="preserve"> à la liaison de </w:t>
       </w:r>
       <w:r>
         <w:t xml:space="preserve">Spring </w:t>
@@ -2757,19 +3358,32 @@
       <w:pPr>
         <w:pStyle w:val="Titre2"/>
       </w:pPr>
-      <w:bookmarkStart w:id="11" w:name="_Toc528742601"/>
-      <w:r>
-        <w:t>Projet servSpringCxf</w:t>
+      <w:bookmarkStart w:id="11" w:name="_Toc529174087"/>
+      <w:r>
+        <w:t xml:space="preserve">Projet </w:t>
+      </w:r>
+      <w:proofErr w:type="spellStart"/>
+      <w:r>
+        <w:t>servSpringCxf</w:t>
       </w:r>
       <w:bookmarkEnd w:id="11"/>
-    </w:p>
-    <w:p>
-      <w:r>
-        <w:t>Packaging war</w:t>
-      </w:r>
-    </w:p>
-    <w:p>
-      <w:r>
+      <w:proofErr w:type="spellEnd"/>
+    </w:p>
+    <w:p>
+      <w:r>
+        <w:t xml:space="preserve">Packaging </w:t>
+      </w:r>
+      <w:proofErr w:type="spellStart"/>
+      <w:r>
+        <w:t>war</w:t>
+      </w:r>
+      <w:proofErr w:type="spellEnd"/>
+    </w:p>
+    <w:p>
+      <w:r>
+        <w:rPr>
+          <w:noProof/>
+        </w:rPr>
         <w:drawing>
           <wp:inline distT="0" distB="0" distL="0" distR="0" wp14:anchorId="59E7ADCB" wp14:editId="41832A84">
             <wp:extent cx="2705478" cy="2562583"/>
@@ -2816,6 +3430,9 @@
         <w:br/>
       </w:r>
       <w:r>
+        <w:rPr>
+          <w:noProof/>
+        </w:rPr>
         <w:drawing>
           <wp:inline distT="0" distB="0" distL="0" distR="0" wp14:anchorId="263C9A97" wp14:editId="3F0B38D4">
             <wp:extent cx="3645724" cy="3202064"/>
@@ -2856,12 +3473,23 @@
     <w:p/>
     <w:p>
       <w:r>
-        <w:t>Project facet :</w:t>
+        <w:t xml:space="preserve">Project </w:t>
+      </w:r>
+      <w:proofErr w:type="spellStart"/>
+      <w:r>
+        <w:t>facet</w:t>
+      </w:r>
+      <w:proofErr w:type="spellEnd"/>
+      <w:r>
+        <w:t xml:space="preserve"> :</w:t>
       </w:r>
       <w:r>
         <w:br/>
       </w:r>
       <w:r>
+        <w:rPr>
+          <w:noProof/>
+        </w:rPr>
         <w:drawing>
           <wp:inline distT="0" distB="0" distL="0" distR="0" wp14:anchorId="7658423D" wp14:editId="3CCAF86F">
             <wp:extent cx="5760720" cy="2945130"/>
@@ -2902,11 +3530,22 @@
     <w:p/>
     <w:p>
       <w:r>
-        <w:t>En gros c'est pour générer le dossier META-FIN et WEB-INF incluant le dossier webapp ainsi que le fichier web.xml.</w:t>
-      </w:r>
-    </w:p>
-    <w:p>
-      <w:r>
+        <w:t xml:space="preserve">En gros c'est pour générer le dossier META-FIN et WEB-INF incluant le dossier </w:t>
+      </w:r>
+      <w:proofErr w:type="spellStart"/>
+      <w:r>
+        <w:t>webapp</w:t>
+      </w:r>
+      <w:proofErr w:type="spellEnd"/>
+      <w:r>
+        <w:t xml:space="preserve"> ainsi que le fichier web.xml.</w:t>
+      </w:r>
+    </w:p>
+    <w:p>
+      <w:r>
+        <w:rPr>
+          <w:noProof/>
+        </w:rPr>
         <w:lastRenderedPageBreak/>
         <w:drawing>
           <wp:inline distT="0" distB="0" distL="0" distR="0" wp14:anchorId="7BA74677" wp14:editId="02FD10C5">
@@ -2947,16 +3586,35 @@
     </w:p>
     <w:p>
       <w:r>
-        <w:t>Après avoir décoché, apply ;</w:t>
+        <w:t xml:space="preserve">Après avoir décoché, </w:t>
+      </w:r>
+      <w:proofErr w:type="spellStart"/>
+      <w:r>
+        <w:t>apply</w:t>
+      </w:r>
+      <w:proofErr w:type="spellEnd"/>
+      <w:r>
+        <w:t xml:space="preserve"> ;</w:t>
       </w:r>
       <w:r>
         <w:br/>
-        <w:t>Recoché, choisi la version 3.0, apply, les dossiers sont créés !</w:t>
+        <w:t xml:space="preserve">Recoché, choisi la version 3.0, </w:t>
+      </w:r>
+      <w:proofErr w:type="spellStart"/>
+      <w:r>
+        <w:t>apply</w:t>
+      </w:r>
+      <w:proofErr w:type="spellEnd"/>
+      <w:r>
+        <w:t>, les dossiers sont créés !</w:t>
       </w:r>
       <w:r>
         <w:br/>
       </w:r>
       <w:r>
+        <w:rPr>
+          <w:noProof/>
+        </w:rPr>
         <w:drawing>
           <wp:inline distT="0" distB="0" distL="0" distR="0" wp14:anchorId="77FF1047" wp14:editId="12AD9C1C">
             <wp:extent cx="1822862" cy="2663502"/>
@@ -3002,8 +3660,29 @@
       <w:r>
         <w:t xml:space="preserve">Nb : on aura préalablement </w:t>
       </w:r>
-      <w:r>
-        <w:t xml:space="preserve">choisis quelques configs, coché la case, etc </w:t>
+      <w:proofErr w:type="gramStart"/>
+      <w:r>
+        <w:t>choisis</w:t>
+      </w:r>
+      <w:proofErr w:type="gramEnd"/>
+      <w:r>
+        <w:t xml:space="preserve"> quelques </w:t>
+      </w:r>
+      <w:proofErr w:type="spellStart"/>
+      <w:r>
+        <w:t>configs</w:t>
+      </w:r>
+      <w:proofErr w:type="spellEnd"/>
+      <w:r>
+        <w:t xml:space="preserve">, coché la case, </w:t>
+      </w:r>
+      <w:proofErr w:type="spellStart"/>
+      <w:r>
+        <w:t>etc</w:t>
+      </w:r>
+      <w:proofErr w:type="spellEnd"/>
+      <w:r>
+        <w:t xml:space="preserve"> </w:t>
       </w:r>
       <w:r>
         <w:sym w:font="Wingdings" w:char="F0E0"/>
@@ -3012,6 +3691,9 @@
         <w:br/>
       </w:r>
       <w:r>
+        <w:rPr>
+          <w:noProof/>
+        </w:rPr>
         <w:drawing>
           <wp:inline distT="0" distB="0" distL="0" distR="0" wp14:anchorId="6BE30D9C" wp14:editId="46A4F4C3">
             <wp:extent cx="4156363" cy="2788319"/>
@@ -3052,8 +3734,21 @@
     <w:p/>
     <w:p>
       <w:r>
-        <w:t>Dans un projet maven, on fou la config xml dans le côté ressources, donc dans src/main/resources</w:t>
-      </w:r>
+        <w:t xml:space="preserve">Dans un projet </w:t>
+      </w:r>
+      <w:proofErr w:type="spellStart"/>
+      <w:r>
+        <w:t>maven</w:t>
+      </w:r>
+      <w:proofErr w:type="spellEnd"/>
+      <w:r>
+        <w:t>, on fou la config xml dans le côté ressources, donc dans src/main/</w:t>
+      </w:r>
+      <w:proofErr w:type="spellStart"/>
+      <w:r>
+        <w:t>resources</w:t>
+      </w:r>
+      <w:proofErr w:type="spellEnd"/>
     </w:p>
     <w:p/>
     <w:p>
@@ -3070,6 +3765,9 @@
         <w:br/>
       </w:r>
       <w:r>
+        <w:rPr>
+          <w:noProof/>
+        </w:rPr>
         <w:drawing>
           <wp:inline distT="0" distB="0" distL="0" distR="0" wp14:anchorId="2ED2100F" wp14:editId="52E4F015">
             <wp:extent cx="3483055" cy="3675413"/>
@@ -3117,23 +3815,49 @@
       <w:pPr>
         <w:pStyle w:val="Titre2"/>
       </w:pPr>
-      <w:bookmarkStart w:id="12" w:name="_Toc528742602"/>
-      <w:r>
-        <w:t>Projet en Rest</w:t>
+      <w:bookmarkStart w:id="12" w:name="_Toc529174088"/>
+      <w:r>
+        <w:t xml:space="preserve">Projet en </w:t>
+      </w:r>
+      <w:proofErr w:type="spellStart"/>
+      <w:r>
+        <w:t>Rest</w:t>
       </w:r>
       <w:bookmarkEnd w:id="12"/>
+      <w:proofErr w:type="spellEnd"/>
     </w:p>
     <w:p/>
     <w:p>
-      <w:r>
-        <w:t>Entre autre, quelques annotations importantes pour lier (@Autowired), pour récupérer les datas @GET</w:t>
-      </w:r>
-      <w:r>
-        <w:t>, @Path etc</w:t>
-      </w:r>
-    </w:p>
-    <w:p>
-      <w:r>
+      <w:proofErr w:type="gramStart"/>
+      <w:r>
+        <w:t>Entre autre</w:t>
+      </w:r>
+      <w:proofErr w:type="gramEnd"/>
+      <w:r>
+        <w:t>, quelques annotations importantes pour lier (@</w:t>
+      </w:r>
+      <w:proofErr w:type="spellStart"/>
+      <w:r>
+        <w:t>Autowired</w:t>
+      </w:r>
+      <w:proofErr w:type="spellEnd"/>
+      <w:r>
+        <w:t>), pour récupérer les datas @GET</w:t>
+      </w:r>
+      <w:r>
+        <w:t xml:space="preserve">, @Path </w:t>
+      </w:r>
+      <w:proofErr w:type="spellStart"/>
+      <w:r>
+        <w:t>etc</w:t>
+      </w:r>
+      <w:proofErr w:type="spellEnd"/>
+    </w:p>
+    <w:p>
+      <w:r>
+        <w:rPr>
+          <w:noProof/>
+        </w:rPr>
         <w:drawing>
           <wp:inline distT="0" distB="0" distL="0" distR="0" wp14:anchorId="4B6E025C" wp14:editId="2BAC92DF">
             <wp:extent cx="5033423" cy="3046020"/>
@@ -3174,21 +3898,45 @@
     <w:p/>
     <w:p>
       <w:r>
-        <w:t>URI : Unified Resource Identifier</w:t>
+        <w:t xml:space="preserve">URI : </w:t>
+      </w:r>
+      <w:proofErr w:type="spellStart"/>
+      <w:r>
+        <w:t>Unified</w:t>
+      </w:r>
+      <w:proofErr w:type="spellEnd"/>
+      <w:r>
+        <w:t xml:space="preserve"> Resource Identifier</w:t>
       </w:r>
       <w:r>
         <w:t xml:space="preserve"> (identité)</w:t>
       </w:r>
       <w:r>
         <w:br/>
-        <w:t>URL : Unified Resource Localisation</w:t>
+        <w:t xml:space="preserve">URL : </w:t>
+      </w:r>
+      <w:proofErr w:type="spellStart"/>
+      <w:r>
+        <w:t>Unified</w:t>
+      </w:r>
+      <w:proofErr w:type="spellEnd"/>
+      <w:r>
+        <w:t xml:space="preserve"> Resource Localisation</w:t>
       </w:r>
       <w:r>
         <w:t xml:space="preserve"> (juste son adresse)</w:t>
       </w:r>
       <w:r>
         <w:br/>
-        <w:t>URN : Unified Resource Name</w:t>
+        <w:t xml:space="preserve">URN : </w:t>
+      </w:r>
+      <w:proofErr w:type="spellStart"/>
+      <w:r>
+        <w:t>Unified</w:t>
+      </w:r>
+      <w:proofErr w:type="spellEnd"/>
+      <w:r>
+        <w:t xml:space="preserve"> Resource Name</w:t>
       </w:r>
     </w:p>
     <w:p/>
@@ -3202,13 +3950,26 @@
       <w:pPr>
         <w:pStyle w:val="Titre2"/>
       </w:pPr>
+      <w:bookmarkStart w:id="13" w:name="_Toc529174089"/>
       <w:r>
         <w:lastRenderedPageBreak/>
-        <w:t>Nouveau projet WSRest – Commencé par le prof : à importer</w:t>
-      </w:r>
-    </w:p>
-    <w:p>
-      <w:r>
+        <w:t xml:space="preserve">Nouveau projet </w:t>
+      </w:r>
+      <w:proofErr w:type="spellStart"/>
+      <w:r>
+        <w:t>WSRest</w:t>
+      </w:r>
+      <w:proofErr w:type="spellEnd"/>
+      <w:r>
+        <w:t xml:space="preserve"> – Commencé par le prof : à importer</w:t>
+      </w:r>
+      <w:bookmarkEnd w:id="13"/>
+    </w:p>
+    <w:p>
+      <w:r>
+        <w:rPr>
+          <w:noProof/>
+        </w:rPr>
         <w:drawing>
           <wp:inline distT="0" distB="0" distL="0" distR="0" wp14:anchorId="2111F1A2" wp14:editId="6871CF6E">
             <wp:extent cx="3218213" cy="2339198"/>
@@ -3250,15 +4011,21 @@
       <w:r>
         <w:br/>
       </w:r>
-      <w:bookmarkStart w:id="13" w:name="_GoBack"/>
-      <w:bookmarkEnd w:id="13"/>
-      <w:r>
-        <w:t>Existing Maven Project + chemin :</w:t>
+      <w:proofErr w:type="spellStart"/>
+      <w:r>
+        <w:t>Existing</w:t>
+      </w:r>
+      <w:proofErr w:type="spellEnd"/>
+      <w:r>
+        <w:t xml:space="preserve"> Maven Project + chemin :</w:t>
       </w:r>
       <w:r>
         <w:br/>
       </w:r>
       <w:r>
+        <w:rPr>
+          <w:noProof/>
+        </w:rPr>
         <w:drawing>
           <wp:inline distT="0" distB="0" distL="0" distR="0" wp14:anchorId="4DBC9F5D" wp14:editId="76A591D7">
             <wp:extent cx="3418398" cy="1840676"/>
@@ -3300,7 +4067,15 @@
     <w:p/>
     <w:p>
       <w:r>
-        <w:t>On installe ensuite Lambok,</w:t>
+        <w:t xml:space="preserve">On installe ensuite </w:t>
+      </w:r>
+      <w:proofErr w:type="spellStart"/>
+      <w:r>
+        <w:t>Lambok</w:t>
+      </w:r>
+      <w:proofErr w:type="spellEnd"/>
+      <w:r>
+        <w:t>,</w:t>
       </w:r>
       <w:r>
         <w:br/>
@@ -3316,7 +4091,15 @@
         <w:t xml:space="preserve"> on reg</w:t>
       </w:r>
       <w:r>
-        <w:t xml:space="preserve">arde le chemin dans les dependencies </w:t>
+        <w:t xml:space="preserve">arde le chemin dans les </w:t>
+      </w:r>
+      <w:proofErr w:type="spellStart"/>
+      <w:r>
+        <w:t>dependencies</w:t>
+      </w:r>
+      <w:proofErr w:type="spellEnd"/>
+      <w:r>
+        <w:t xml:space="preserve"> </w:t>
       </w:r>
       <w:r>
         <w:rPr>
@@ -3353,6 +4136,9 @@
         <w:br/>
       </w:r>
       <w:r>
+        <w:rPr>
+          <w:noProof/>
+        </w:rPr>
         <w:drawing>
           <wp:inline distT="0" distB="0" distL="0" distR="0" wp14:anchorId="2E2EE0F7" wp14:editId="38DB4F19">
             <wp:extent cx="5760720" cy="3340100"/>
@@ -3389,6 +4175,12 @@
           </wp:inline>
         </w:drawing>
       </w:r>
+    </w:p>
+    <w:p/>
+    <w:p/>
+    <w:p>
+      <w:bookmarkStart w:id="14" w:name="_GoBack"/>
+      <w:bookmarkEnd w:id="14"/>
     </w:p>
     <w:sectPr>
       <w:footerReference w:type="default" r:id="rId40"/>
@@ -4650,7 +5442,7 @@
 </file>
 
 <file path=customXml/itemProps1.xml><?xml version="1.0" encoding="utf-8"?>
-<ds:datastoreItem xmlns:ds="http://schemas.openxmlformats.org/officeDocument/2006/customXml" ds:itemID="{CCF2A27A-72FE-4FD5-8CE8-72DEB3A93CF3}">
+<ds:datastoreItem xmlns:ds="http://schemas.openxmlformats.org/officeDocument/2006/customXml" ds:itemID="{D9AA4574-23AA-4208-8455-964097304120}">
   <ds:schemaRefs>
     <ds:schemaRef ds:uri="http://schemas.openxmlformats.org/officeDocument/2006/bibliography"/>
   </ds:schemaRefs>

</xml_diff>

<commit_message>
ajout polys dossier UML
</commit_message>
<xml_diff>
--- a/11-SOA-web-services/SOAP - D. Defrance.docx
+++ b/11-SOA-web-services/SOAP - D. Defrance.docx
@@ -55,19 +55,7 @@
           <w:szCs w:val="28"/>
           <w:highlight w:val="black"/>
         </w:rPr>
-        <w:t xml:space="preserve"> octobre </w:t>
-      </w:r>
-      <w:proofErr w:type="gramStart"/>
-      <w:r>
-        <w:rPr>
-          <w:rFonts w:ascii="Verdana" w:hAnsi="Verdana"/>
-          <w:b/>
-          <w:color w:val="FFFFFF" w:themeColor="background1"/>
-          <w:sz w:val="28"/>
-          <w:szCs w:val="28"/>
-          <w:highlight w:val="black"/>
-        </w:rPr>
-        <w:t xml:space="preserve">2018  </w:t>
+        <w:t xml:space="preserve"> octobre 2018  </w:t>
       </w:r>
       <w:r>
         <w:rPr>
@@ -80,7 +68,6 @@
         </w:rPr>
         <w:t>.</w:t>
       </w:r>
-      <w:proofErr w:type="gramEnd"/>
     </w:p>
     <w:p/>
     <w:sdt>
@@ -1080,14 +1067,9 @@
       </w:pPr>
       <w:bookmarkStart w:id="2" w:name="_Toc529174078"/>
       <w:r>
-        <w:t xml:space="preserve">Présentation de base des </w:t>
-      </w:r>
-      <w:proofErr w:type="spellStart"/>
-      <w:r>
-        <w:t>web-services</w:t>
+        <w:t>Présentation de base des web-services</w:t>
       </w:r>
       <w:bookmarkEnd w:id="2"/>
-      <w:proofErr w:type="spellEnd"/>
     </w:p>
     <w:p>
       <w:r>
@@ -1096,13 +1078,8 @@
     </w:p>
     <w:p>
       <w:r>
-        <w:t xml:space="preserve">REST : passe par </w:t>
-      </w:r>
-      <w:proofErr w:type="spellStart"/>
-      <w:r>
-        <w:t>JSon</w:t>
-      </w:r>
-      <w:proofErr w:type="spellEnd"/>
+        <w:t>REST : passe par JSon</w:t>
+      </w:r>
     </w:p>
     <w:p>
       <w:r>
@@ -1110,36 +1087,12 @@
       </w:r>
       <w:r>
         <w:br/>
-        <w:t>Le format des données peut varier, on utilise alors des adaptateurs (</w:t>
-      </w:r>
-      <w:proofErr w:type="spellStart"/>
-      <w:r>
-        <w:t>JSon</w:t>
-      </w:r>
-      <w:proofErr w:type="spellEnd"/>
-      <w:r>
-        <w:t>)</w:t>
-      </w:r>
-    </w:p>
-    <w:p>
-      <w:r>
-        <w:t>On doit modéliser : UML (</w:t>
-      </w:r>
-      <w:proofErr w:type="spellStart"/>
-      <w:r>
-        <w:t>Unified</w:t>
-      </w:r>
-      <w:proofErr w:type="spellEnd"/>
-      <w:r>
-        <w:t xml:space="preserve"> Modeling </w:t>
-      </w:r>
-      <w:proofErr w:type="spellStart"/>
-      <w:r>
-        <w:t>Language</w:t>
-      </w:r>
-      <w:proofErr w:type="spellEnd"/>
-      <w:r>
-        <w:t xml:space="preserve">) et </w:t>
+        <w:t>Le format des données peut varier, on utilise alors des adaptateurs (JSon)</w:t>
+      </w:r>
+    </w:p>
+    <w:p>
+      <w:r>
+        <w:t xml:space="preserve">On doit modéliser : UML (Unified Modeling Language) et </w:t>
       </w:r>
       <w:r>
         <w:rPr>
@@ -1156,15 +1109,7 @@
       </w:r>
       <w:r>
         <w:br/>
-        <w:t xml:space="preserve">SOA : Service </w:t>
-      </w:r>
-      <w:proofErr w:type="spellStart"/>
-      <w:r>
-        <w:t>Oriented</w:t>
-      </w:r>
-      <w:proofErr w:type="spellEnd"/>
-      <w:r>
-        <w:t xml:space="preserve"> Application</w:t>
+        <w:t>SOA : Service Oriented Application</w:t>
       </w:r>
     </w:p>
     <w:p/>
@@ -1198,15 +1143,7 @@
     </w:p>
     <w:p>
       <w:r>
-        <w:t xml:space="preserve">CXF : technologie Java permettant de programmer de </w:t>
-      </w:r>
-      <w:proofErr w:type="spellStart"/>
-      <w:r>
-        <w:t>ws</w:t>
-      </w:r>
-      <w:proofErr w:type="spellEnd"/>
-      <w:r>
-        <w:t xml:space="preserve"> REST et SOAP.</w:t>
+        <w:t>CXF : technologie Java permettant de programmer de ws REST et SOAP.</w:t>
       </w:r>
       <w:r>
         <w:br/>
@@ -1222,13 +1159,8 @@
         <w:br/>
       </w:r>
       <w:r>
-        <w:t xml:space="preserve">WSDL : Web Service Description </w:t>
-      </w:r>
-      <w:proofErr w:type="spellStart"/>
-      <w:r>
-        <w:t>Language</w:t>
-      </w:r>
-      <w:proofErr w:type="spellEnd"/>
+        <w:t>WSDL : Web Service Description Language</w:t>
+      </w:r>
     </w:p>
     <w:p>
       <w:r>
@@ -1269,23 +1201,7 @@
         <w:sym w:font="Wingdings" w:char="F0E0"/>
       </w:r>
       <w:r>
-        <w:t xml:space="preserve"> comme </w:t>
-      </w:r>
-      <w:proofErr w:type="spellStart"/>
-      <w:r>
-        <w:t>Angular</w:t>
-      </w:r>
-      <w:proofErr w:type="spellEnd"/>
-      <w:r>
-        <w:t xml:space="preserve">, appelle un </w:t>
-      </w:r>
-      <w:proofErr w:type="spellStart"/>
-      <w:r>
-        <w:t>ws</w:t>
-      </w:r>
-      <w:proofErr w:type="spellEnd"/>
-      <w:r>
-        <w:t xml:space="preserve"> REST.</w:t>
+        <w:t xml:space="preserve"> comme Angular, appelle un ws REST.</w:t>
       </w:r>
     </w:p>
     <w:p>
@@ -1297,15 +1213,7 @@
         </w:numPr>
       </w:pPr>
       <w:r>
-        <w:t xml:space="preserve">WOA : Web </w:t>
-      </w:r>
-      <w:proofErr w:type="spellStart"/>
-      <w:r>
-        <w:t>Oriented</w:t>
-      </w:r>
-      <w:proofErr w:type="spellEnd"/>
-      <w:r>
-        <w:t xml:space="preserve"> Architecture</w:t>
+        <w:t>WOA : Web Oriented Architecture</w:t>
       </w:r>
     </w:p>
     <w:p>
@@ -1329,13 +1237,8 @@
       <w:bookmarkStart w:id="3" w:name="_Toc529174079"/>
       <w:r>
         <w:lastRenderedPageBreak/>
-        <w:t xml:space="preserve">RMI – page 113 du </w:t>
-      </w:r>
-      <w:proofErr w:type="spellStart"/>
-      <w:r>
-        <w:t>pdf</w:t>
-      </w:r>
-      <w:proofErr w:type="spellEnd"/>
+        <w:t>RMI – page 113 du pdf</w:t>
+      </w:r>
       <w:r>
         <w:t xml:space="preserve"> </w:t>
       </w:r>
@@ -1346,15 +1249,7 @@
     </w:p>
     <w:p>
       <w:r>
-        <w:t xml:space="preserve">RMI : </w:t>
-      </w:r>
-      <w:proofErr w:type="spellStart"/>
-      <w:r>
-        <w:t>Remote</w:t>
-      </w:r>
-      <w:proofErr w:type="spellEnd"/>
-      <w:r>
-        <w:t xml:space="preserve"> Method Invoc</w:t>
+        <w:t>RMI : Remote Method Invoc</w:t>
       </w:r>
       <w:r>
         <w:t>ation</w:t>
@@ -1370,39 +1265,16 @@
     </w:p>
     <w:p>
       <w:r>
-        <w:t xml:space="preserve">Exception technique : </w:t>
-      </w:r>
-      <w:proofErr w:type="spellStart"/>
-      <w:proofErr w:type="gramStart"/>
-      <w:r>
-        <w:t>java.rmi.remoteException</w:t>
-      </w:r>
-      <w:proofErr w:type="spellEnd"/>
-      <w:proofErr w:type="gramEnd"/>
-      <w:r>
-        <w:br/>
-        <w:t xml:space="preserve">On peut avoir un </w:t>
-      </w:r>
-      <w:proofErr w:type="spellStart"/>
-      <w:r>
-        <w:t>cable</w:t>
-      </w:r>
-      <w:proofErr w:type="spellEnd"/>
-      <w:r>
-        <w:t xml:space="preserve"> mal branché par ex.</w:t>
-      </w:r>
-    </w:p>
-    <w:p>
-      <w:r>
-        <w:t xml:space="preserve">On doit implémenter dans les interfaces : </w:t>
-      </w:r>
-      <w:proofErr w:type="spellStart"/>
-      <w:r>
-        <w:t>remote</w:t>
-      </w:r>
-      <w:proofErr w:type="spellEnd"/>
-      <w:r>
-        <w:t xml:space="preserve"> et </w:t>
+        <w:t>Exception technique : java.rmi.remoteException</w:t>
+      </w:r>
+      <w:r>
+        <w:br/>
+        <w:t>On peut avoir un cable mal branché par ex.</w:t>
+      </w:r>
+    </w:p>
+    <w:p>
+      <w:r>
+        <w:t xml:space="preserve">On doit implémenter dans les interfaces : remote et </w:t>
       </w:r>
       <w:r>
         <w:t>satellisable</w:t>
@@ -1415,23 +1287,7 @@
       </w:pPr>
       <w:bookmarkStart w:id="4" w:name="_Toc529174080"/>
       <w:r>
-        <w:t>TP sur les RMI (</w:t>
-      </w:r>
-      <w:proofErr w:type="spellStart"/>
-      <w:r>
-        <w:t>remote</w:t>
-      </w:r>
-      <w:proofErr w:type="spellEnd"/>
-      <w:r>
-        <w:t xml:space="preserve"> </w:t>
-      </w:r>
-      <w:proofErr w:type="spellStart"/>
-      <w:r>
-        <w:t>method</w:t>
-      </w:r>
-      <w:proofErr w:type="spellEnd"/>
-      <w:r>
-        <w:t xml:space="preserve"> invocation)</w:t>
+        <w:t>TP sur les RMI (remote method invocation)</w:t>
       </w:r>
       <w:bookmarkEnd w:id="4"/>
     </w:p>
@@ -1485,25 +1341,7 @@
     </w:p>
     <w:p>
       <w:r>
-        <w:t xml:space="preserve">On ajoute un package pour les interfaces, et on y crée notre première interface qui </w:t>
-      </w:r>
-      <w:proofErr w:type="spellStart"/>
-      <w:r>
-        <w:t>extends</w:t>
-      </w:r>
-      <w:proofErr w:type="spellEnd"/>
-      <w:r>
-        <w:t xml:space="preserve"> l'interface </w:t>
-      </w:r>
-      <w:proofErr w:type="spellStart"/>
-      <w:proofErr w:type="gramStart"/>
-      <w:r>
-        <w:t>java.rmi.remote</w:t>
-      </w:r>
-      <w:proofErr w:type="spellEnd"/>
-      <w:proofErr w:type="gramEnd"/>
-      <w:r>
-        <w:t xml:space="preserve"> :</w:t>
+        <w:t>On ajoute un package pour les interfaces, et on y crée notre première interface qui extends l'interface java.rmi.remote :</w:t>
       </w:r>
       <w:r>
         <w:br/>
@@ -1691,15 +1529,7 @@
     <w:p>
       <w:r>
         <w:lastRenderedPageBreak/>
-        <w:t xml:space="preserve">Création ensuite dans un package </w:t>
-      </w:r>
-      <w:proofErr w:type="gramStart"/>
-      <w:r>
-        <w:t>fr.afcepf</w:t>
-      </w:r>
-      <w:proofErr w:type="gramEnd"/>
-      <w:r>
-        <w:t>.al32.devise.server d'un main</w:t>
+        <w:t>Création ensuite dans un package fr.afcepf.al32.devise.server d'un main</w:t>
       </w:r>
       <w:r>
         <w:br/>
@@ -1755,15 +1585,7 @@
         <w:t xml:space="preserve">Il manquait dans notre code </w:t>
       </w:r>
       <w:r>
-        <w:t xml:space="preserve">des </w:t>
-      </w:r>
-      <w:proofErr w:type="spellStart"/>
-      <w:r>
-        <w:t>throws</w:t>
-      </w:r>
-      <w:proofErr w:type="spellEnd"/>
-      <w:r>
-        <w:t xml:space="preserve"> exception etc.</w:t>
+        <w:t>des throws exception etc.</w:t>
       </w:r>
     </w:p>
     <w:p>
@@ -1792,21 +1614,8 @@
         <w:t>Dans le pom.xml</w:t>
       </w:r>
       <w:r>
-        <w:t xml:space="preserve"> on ajoute toujours le compiler / </w:t>
-      </w:r>
-      <w:proofErr w:type="spellStart"/>
-      <w:r>
-        <w:t>target</w:t>
-      </w:r>
-      <w:proofErr w:type="spellEnd"/>
-      <w:r>
-        <w:t xml:space="preserve"> en 1.8, mais on ajoute l'</w:t>
-      </w:r>
-      <w:proofErr w:type="spellStart"/>
-      <w:r>
-        <w:t>ejb</w:t>
-      </w:r>
-      <w:proofErr w:type="spellEnd"/>
+        <w:t xml:space="preserve"> on ajoute toujours le compiler / target en 1.8, mais on ajoute l'ejb</w:t>
+      </w:r>
     </w:p>
     <w:p>
       <w:pPr>
@@ -1869,29 +1678,8 @@
         </w:tabs>
       </w:pPr>
       <w:r>
-        <w:t xml:space="preserve">Dans </w:t>
-      </w:r>
-      <w:proofErr w:type="spellStart"/>
-      <w:r>
-        <w:t>iServiceDevise</w:t>
-      </w:r>
-      <w:proofErr w:type="spellEnd"/>
-      <w:r>
-        <w:t xml:space="preserve"> récupéré du projet précédent, on rajoute @</w:t>
-      </w:r>
-      <w:proofErr w:type="spellStart"/>
-      <w:r>
-        <w:t>Remote</w:t>
-      </w:r>
-      <w:proofErr w:type="spellEnd"/>
-      <w:r>
-        <w:t xml:space="preserve"> et on enlève les </w:t>
-      </w:r>
-      <w:proofErr w:type="spellStart"/>
-      <w:r>
-        <w:t>throws</w:t>
-      </w:r>
-      <w:proofErr w:type="spellEnd"/>
+        <w:t>Dans iServiceDevise récupéré du projet précédent, on rajoute @Remote et on enlève les throws</w:t>
+      </w:r>
       <w:r>
         <w:br/>
       </w:r>
@@ -2014,13 +1802,8 @@
         </w:tabs>
       </w:pPr>
       <w:r>
-        <w:t xml:space="preserve">On installe </w:t>
-      </w:r>
-      <w:proofErr w:type="spellStart"/>
-      <w:r>
-        <w:t>Wildfly</w:t>
-      </w:r>
-      <w:proofErr w:type="spellEnd"/>
+        <w:t>On installe Wildfly</w:t>
+      </w:r>
       <w:r>
         <w:br/>
       </w:r>
@@ -2087,15 +1870,7 @@
       </w:r>
       <w:r>
         <w:br/>
-        <w:t xml:space="preserve">On récupère le .jar compilé par Eclipse (dans les </w:t>
-      </w:r>
-      <w:proofErr w:type="spellStart"/>
-      <w:r>
-        <w:t>target</w:t>
-      </w:r>
-      <w:proofErr w:type="spellEnd"/>
-      <w:r>
-        <w:t>)</w:t>
+        <w:t>On récupère le .jar compilé par Eclipse (dans les target)</w:t>
       </w:r>
       <w:r>
         <w:br/>
@@ -2150,41 +1925,23 @@
       <w:r>
         <w:lastRenderedPageBreak/>
         <w:br/>
-        <w:t xml:space="preserve">On le </w:t>
-      </w:r>
-      <w:proofErr w:type="spellStart"/>
-      <w:r>
-        <w:t>copie-colle</w:t>
-      </w:r>
-      <w:proofErr w:type="spellEnd"/>
-      <w:r>
-        <w:t xml:space="preserve"> dans le dossier </w:t>
-      </w:r>
-      <w:proofErr w:type="spellStart"/>
-      <w:r>
-        <w:t>pathWildly</w:t>
-      </w:r>
-      <w:proofErr w:type="spellEnd"/>
+        <w:t xml:space="preserve">On le copie-colle dans le dossier pathWildly </w:t>
+      </w:r>
+      <w:r>
+        <w:sym w:font="Wingdings" w:char="F0E0"/>
+      </w:r>
+      <w:r>
+        <w:t xml:space="preserve"> standalone </w:t>
+      </w:r>
+      <w:r>
+        <w:sym w:font="Wingdings" w:char="F0E0"/>
+      </w:r>
       <w:r>
         <w:t xml:space="preserve"> </w:t>
       </w:r>
       <w:r>
-        <w:sym w:font="Wingdings" w:char="F0E0"/>
-      </w:r>
-      <w:r>
-        <w:t xml:space="preserve"> standalone </w:t>
-      </w:r>
-      <w:r>
-        <w:sym w:font="Wingdings" w:char="F0E0"/>
-      </w:r>
-      <w:r>
-        <w:t xml:space="preserve"> </w:t>
-      </w:r>
-      <w:proofErr w:type="spellStart"/>
-      <w:r>
         <w:t>deployments</w:t>
       </w:r>
-      <w:proofErr w:type="spellEnd"/>
       <w:r>
         <w:br/>
       </w:r>
@@ -2269,21 +2026,11 @@
       <w:r>
         <w:t xml:space="preserve">Création d'un autre projet </w:t>
       </w:r>
-      <w:proofErr w:type="spellStart"/>
       <w:r>
         <w:t>maven</w:t>
       </w:r>
-      <w:proofErr w:type="spellEnd"/>
-      <w:r>
-        <w:t xml:space="preserve">, son </w:t>
-      </w:r>
-      <w:proofErr w:type="spellStart"/>
-      <w:r>
-        <w:t>pom</w:t>
-      </w:r>
-      <w:proofErr w:type="spellEnd"/>
-      <w:r>
-        <w:t xml:space="preserve"> :</w:t>
+      <w:r>
+        <w:t>, son pom :</w:t>
       </w:r>
     </w:p>
     <w:p>
@@ -2401,15 +2148,7 @@
       </w:pPr>
       <w:r>
         <w:lastRenderedPageBreak/>
-        <w:t xml:space="preserve">On peut créer un .bat spécial pour lancer </w:t>
-      </w:r>
-      <w:proofErr w:type="spellStart"/>
-      <w:r>
-        <w:t>jboss</w:t>
-      </w:r>
-      <w:proofErr w:type="spellEnd"/>
-      <w:r>
-        <w:t xml:space="preserve"> avec moins de sécurité</w:t>
+        <w:t>On peut créer un .bat spécial pour lancer jboss avec moins de sécurité</w:t>
       </w:r>
     </w:p>
     <w:p>
@@ -2470,22 +2209,9 @@
           <w:tab w:val="left" w:pos="6321"/>
         </w:tabs>
       </w:pPr>
-      <w:proofErr w:type="spellStart"/>
       <w:r>
         <w:lastRenderedPageBreak/>
-        <w:t>Payload</w:t>
-      </w:r>
-      <w:proofErr w:type="spellEnd"/>
-      <w:r>
-        <w:t xml:space="preserve"> : charge utile, comme le DTO (data transfert </w:t>
-      </w:r>
-      <w:proofErr w:type="spellStart"/>
-      <w:r>
-        <w:t>object</w:t>
-      </w:r>
-      <w:proofErr w:type="spellEnd"/>
-      <w:r>
-        <w:t>), c'est ce qui est facilement transportable via le réseau</w:t>
+        <w:t>Payload : charge utile, comme le DTO (data transfert object), c'est ce qui est facilement transportable via le réseau</w:t>
       </w:r>
     </w:p>
     <w:p>
@@ -2501,22 +2227,9 @@
       </w:pPr>
       <w:bookmarkStart w:id="6" w:name="_Toc529174082"/>
       <w:r>
-        <w:t xml:space="preserve">WSDL : </w:t>
-      </w:r>
-      <w:proofErr w:type="spellStart"/>
-      <w:r>
-        <w:t>WebService</w:t>
-      </w:r>
-      <w:proofErr w:type="spellEnd"/>
-      <w:r>
-        <w:t xml:space="preserve"> Description </w:t>
-      </w:r>
-      <w:proofErr w:type="spellStart"/>
-      <w:r>
-        <w:t>Language</w:t>
+        <w:t>WSDL : WebService Description Language</w:t>
       </w:r>
       <w:bookmarkEnd w:id="6"/>
-      <w:proofErr w:type="spellEnd"/>
     </w:p>
     <w:p>
       <w:pPr>
@@ -2556,13 +2269,8 @@
           <w:tab w:val="left" w:pos="6321"/>
         </w:tabs>
       </w:pPr>
-      <w:proofErr w:type="spellStart"/>
-      <w:r>
-        <w:t>EndPoint</w:t>
-      </w:r>
-      <w:proofErr w:type="spellEnd"/>
-      <w:r>
-        <w:t xml:space="preserve"> : reçoit une requête SOAP sur une URL, transforme en java, et renvoie la réponse en SOAP</w:t>
+      <w:r>
+        <w:t>EndPoint : reçoit une requête SOAP sur une URL, transforme en java, et renvoie la réponse en SOAP</w:t>
       </w:r>
       <w:r>
         <w:t xml:space="preserve"> (XML)</w:t>
@@ -2578,15 +2286,7 @@
         </w:tabs>
       </w:pPr>
       <w:r>
-        <w:t xml:space="preserve">Même principe qu'avec RMI, </w:t>
-      </w:r>
-      <w:proofErr w:type="gramStart"/>
-      <w:r>
-        <w:t>sauf que</w:t>
-      </w:r>
-      <w:proofErr w:type="gramEnd"/>
-      <w:r>
-        <w:t xml:space="preserve"> communique au milieu en java.</w:t>
+        <w:t>Même principe qu'avec RMI, sauf que communique au milieu en java.</w:t>
       </w:r>
     </w:p>
     <w:p>
@@ -2615,14 +2315,9 @@
       </w:pPr>
       <w:bookmarkStart w:id="7" w:name="_Toc529174083"/>
       <w:r>
-        <w:t xml:space="preserve">TP </w:t>
-      </w:r>
-      <w:proofErr w:type="spellStart"/>
-      <w:r>
-        <w:t>servEjb</w:t>
+        <w:t>TP servEjb</w:t>
       </w:r>
       <w:bookmarkEnd w:id="7"/>
-      <w:proofErr w:type="spellEnd"/>
     </w:p>
     <w:p>
       <w:pPr>
@@ -2685,31 +2380,7 @@
         </w:tabs>
       </w:pPr>
       <w:r>
-        <w:t>Utilisation de @</w:t>
-      </w:r>
-      <w:proofErr w:type="spellStart"/>
-      <w:r>
-        <w:t>webParam</w:t>
-      </w:r>
-      <w:proofErr w:type="spellEnd"/>
-      <w:r>
-        <w:t>(</w:t>
-      </w:r>
-      <w:proofErr w:type="spellStart"/>
-      <w:r>
-        <w:t>name</w:t>
-      </w:r>
-      <w:proofErr w:type="spellEnd"/>
-      <w:r>
-        <w:t>="</w:t>
-      </w:r>
-      <w:proofErr w:type="spellStart"/>
-      <w:r>
-        <w:t>nomParam</w:t>
-      </w:r>
-      <w:proofErr w:type="spellEnd"/>
-      <w:r>
-        <w:t>") :</w:t>
+        <w:t>Utilisation de @webParam(name="nomParam") :</w:t>
       </w:r>
       <w:r>
         <w:br/>
@@ -2769,36 +2440,10 @@
         </w:tabs>
       </w:pPr>
       <w:r>
-        <w:t>@</w:t>
-      </w:r>
-      <w:proofErr w:type="spellStart"/>
-      <w:proofErr w:type="gramStart"/>
-      <w:r>
-        <w:t>WebService</w:t>
-      </w:r>
-      <w:proofErr w:type="spellEnd"/>
-      <w:r>
-        <w:t>(</w:t>
-      </w:r>
-      <w:proofErr w:type="spellStart"/>
-      <w:proofErr w:type="gramEnd"/>
-      <w:r>
-        <w:t>targetNameSpace</w:t>
-      </w:r>
-      <w:proofErr w:type="spellEnd"/>
-      <w:r>
-        <w:t>=""</w:t>
-      </w:r>
-      <w:r>
-        <w:t xml:space="preserve">, </w:t>
-      </w:r>
-      <w:proofErr w:type="spellStart"/>
-      <w:r>
-        <w:t>endPointInterface</w:t>
-      </w:r>
-      <w:proofErr w:type="spellEnd"/>
-      <w:r>
-        <w:t>=""</w:t>
+        <w:t>@WebService(targetNameSpace=""</w:t>
+      </w:r>
+      <w:r>
+        <w:t>, endPointInterface=""</w:t>
       </w:r>
       <w:r>
         <w:t>)</w:t>
@@ -2832,15 +2477,7 @@
         </w:tabs>
       </w:pPr>
       <w:r>
-        <w:t>RMI, EJB, @</w:t>
-      </w:r>
-      <w:proofErr w:type="spellStart"/>
-      <w:r>
-        <w:t>Remote</w:t>
-      </w:r>
-      <w:proofErr w:type="spellEnd"/>
-      <w:r>
-        <w:t xml:space="preserve"> (années 2000, déprécié)</w:t>
+        <w:t>RMI, EJB, @Remote (années 2000, déprécié)</w:t>
       </w:r>
     </w:p>
     <w:p>
@@ -2861,23 +2498,7 @@
         <w:sym w:font="Wingdings" w:char="F0E0"/>
       </w:r>
       <w:r>
-        <w:t xml:space="preserve"> </w:t>
-      </w:r>
-      <w:proofErr w:type="spellStart"/>
-      <w:r>
-        <w:t>servSoap</w:t>
-      </w:r>
-      <w:proofErr w:type="spellEnd"/>
-      <w:r>
-        <w:t xml:space="preserve"> (</w:t>
-      </w:r>
-      <w:proofErr w:type="spellStart"/>
-      <w:r>
-        <w:t>jdk</w:t>
-      </w:r>
-      <w:proofErr w:type="spellEnd"/>
-      <w:r>
-        <w:t xml:space="preserve"> 1.8)</w:t>
+        <w:t xml:space="preserve"> servSoap (jdk 1.8)</w:t>
       </w:r>
       <w:r>
         <w:br/>
@@ -2885,13 +2506,8 @@
       </w:r>
       <w:r>
         <w:br/>
-        <w:t xml:space="preserve">                             appel java/</w:t>
-      </w:r>
-      <w:proofErr w:type="spellStart"/>
-      <w:r>
-        <w:t>cliSoap</w:t>
-      </w:r>
-      <w:proofErr w:type="spellEnd"/>
+        <w:t xml:space="preserve">                             appel java/cliSoap</w:t>
+      </w:r>
       <w:r>
         <w:br/>
         <w:t xml:space="preserve">                             Spring + CXF</w:t>
@@ -2913,21 +2529,8 @@
       </w:r>
       <w:r>
         <w:br/>
-        <w:t xml:space="preserve">      ou avec </w:t>
-      </w:r>
-      <w:proofErr w:type="spellStart"/>
-      <w:r>
-        <w:t>SpringBoot</w:t>
-      </w:r>
-      <w:proofErr w:type="spellEnd"/>
-      <w:r>
-        <w:t xml:space="preserve"> + </w:t>
-      </w:r>
-      <w:proofErr w:type="spellStart"/>
-      <w:r>
-        <w:t>SpringMVC</w:t>
-      </w:r>
-      <w:proofErr w:type="spellEnd"/>
+        <w:t xml:space="preserve">      ou avec SpringBoot + SpringMVC</w:t>
+      </w:r>
     </w:p>
     <w:p>
       <w:pPr>
@@ -2941,37 +2544,8 @@
         </w:tabs>
       </w:pPr>
       <w:r>
-        <w:t xml:space="preserve">REST : appel java, appel </w:t>
-      </w:r>
-      <w:proofErr w:type="spellStart"/>
-      <w:r>
-        <w:t>js</w:t>
-      </w:r>
-      <w:proofErr w:type="spellEnd"/>
-      <w:r>
-        <w:t>/</w:t>
-      </w:r>
-      <w:proofErr w:type="spellStart"/>
-      <w:r>
-        <w:t>jquery</w:t>
-      </w:r>
-      <w:proofErr w:type="spellEnd"/>
-      <w:r>
-        <w:t xml:space="preserve">, appel </w:t>
-      </w:r>
-      <w:proofErr w:type="spellStart"/>
-      <w:r>
-        <w:t>Angular</w:t>
-      </w:r>
-      <w:proofErr w:type="spellEnd"/>
-      <w:r>
-        <w:t xml:space="preserve"> 6 + </w:t>
-      </w:r>
-      <w:proofErr w:type="spellStart"/>
-      <w:r>
-        <w:t>RxJs</w:t>
-      </w:r>
-      <w:proofErr w:type="spellEnd"/>
+        <w:t>REST : appel java, appel js/jquery, appel Angular 6 + RxJs</w:t>
+      </w:r>
     </w:p>
     <w:p>
       <w:pPr>
@@ -2985,13 +2559,8 @@
         </w:tabs>
       </w:pPr>
       <w:r>
-        <w:t xml:space="preserve">Sécurité avec les </w:t>
-      </w:r>
-      <w:proofErr w:type="spellStart"/>
-      <w:r>
-        <w:t>tokens</w:t>
-      </w:r>
-      <w:proofErr w:type="spellEnd"/>
+        <w:t>Sécurité avec les tokens</w:t>
+      </w:r>
     </w:p>
     <w:p>
       <w:pPr>
@@ -3006,19 +2575,9 @@
           <w:tab w:val="left" w:pos="6321"/>
         </w:tabs>
       </w:pPr>
-      <w:proofErr w:type="spellStart"/>
-      <w:r>
-        <w:t>Jetty</w:t>
-      </w:r>
-      <w:proofErr w:type="spellEnd"/>
-      <w:r>
-        <w:t xml:space="preserve"> : mini serveur Tomcat inclus dans la </w:t>
-      </w:r>
-      <w:proofErr w:type="spellStart"/>
-      <w:r>
-        <w:t>jdk</w:t>
-      </w:r>
-      <w:proofErr w:type="spellEnd"/>
+      <w:r>
+        <w:t>Jetty : mini serveur Tomcat inclus dans la jdk</w:t>
+      </w:r>
     </w:p>
     <w:p>
       <w:pPr>
@@ -3032,12 +2591,10 @@
         <w:pStyle w:val="Titre2"/>
       </w:pPr>
       <w:bookmarkStart w:id="8" w:name="_Toc529174084"/>
-      <w:proofErr w:type="spellStart"/>
       <w:r>
         <w:t>SopaUI</w:t>
       </w:r>
       <w:bookmarkEnd w:id="8"/>
-      <w:proofErr w:type="spellEnd"/>
     </w:p>
     <w:p>
       <w:r>
@@ -3046,31 +2603,7 @@
     </w:p>
     <w:p>
       <w:r>
-        <w:t xml:space="preserve">Analyse du </w:t>
-      </w:r>
-      <w:proofErr w:type="spellStart"/>
-      <w:r>
-        <w:t>wsdln</w:t>
-      </w:r>
-      <w:proofErr w:type="spellEnd"/>
-      <w:r>
-        <w:t>, nouveau projet (</w:t>
-      </w:r>
-      <w:proofErr w:type="spellStart"/>
-      <w:r>
-        <w:t>Ctrl+N</w:t>
-      </w:r>
-      <w:proofErr w:type="spellEnd"/>
-      <w:r>
-        <w:t xml:space="preserve">), on copie l'adresse </w:t>
-      </w:r>
-      <w:proofErr w:type="spellStart"/>
-      <w:r>
-        <w:t>wsdl</w:t>
-      </w:r>
-      <w:proofErr w:type="spellEnd"/>
-      <w:r>
-        <w:t xml:space="preserve"> de notre projet et tout se remplit automatiquement </w:t>
+        <w:t xml:space="preserve">Analyse du wsdln, nouveau projet (Ctrl+N), on copie l'adresse wsdl de notre projet et tout se remplit automatiquement </w:t>
       </w:r>
       <w:r>
         <w:sym w:font="Wingdings" w:char="F0E0"/>
@@ -3177,12 +2710,10 @@
       <w:r>
         <w:t xml:space="preserve">Création d'un projet </w:t>
       </w:r>
-      <w:proofErr w:type="spellStart"/>
       <w:r>
         <w:t>servSoap</w:t>
       </w:r>
       <w:bookmarkEnd w:id="9"/>
-      <w:proofErr w:type="spellEnd"/>
     </w:p>
     <w:p>
       <w:r>
@@ -3291,15 +2822,7 @@
     </w:p>
     <w:p>
       <w:r>
-        <w:t xml:space="preserve">On a le code généré qui est dispo après </w:t>
-      </w:r>
-      <w:proofErr w:type="spellStart"/>
-      <w:r>
-        <w:t>refresh</w:t>
-      </w:r>
-      <w:proofErr w:type="spellEnd"/>
-      <w:r>
-        <w:t xml:space="preserve"> d'Eclipse !!</w:t>
+        <w:t>On a le code généré qui est dispo après refresh d'Eclipse !!</w:t>
       </w:r>
     </w:p>
     <w:p/>
@@ -3323,26 +2846,10 @@
     </w:p>
     <w:p>
       <w:r>
-        <w:t xml:space="preserve">Permet si j'ai bien compris de créer une </w:t>
-      </w:r>
-      <w:proofErr w:type="spellStart"/>
-      <w:r>
-        <w:t>bdd</w:t>
-      </w:r>
-      <w:proofErr w:type="spellEnd"/>
-      <w:r>
-        <w:t xml:space="preserve"> </w:t>
-      </w:r>
-      <w:r>
-        <w:t xml:space="preserve">dans la foulée </w:t>
-      </w:r>
-      <w:proofErr w:type="spellStart"/>
-      <w:r>
-        <w:t>grace</w:t>
-      </w:r>
-      <w:proofErr w:type="spellEnd"/>
-      <w:r>
-        <w:t xml:space="preserve"> à la liaison de </w:t>
+        <w:t xml:space="preserve">Permet si j'ai bien compris de créer une bdd </w:t>
+      </w:r>
+      <w:r>
+        <w:t xml:space="preserve">dans la foulée grace à la liaison de </w:t>
       </w:r>
       <w:r>
         <w:t xml:space="preserve">Spring </w:t>
@@ -3360,24 +2867,14 @@
       </w:pPr>
       <w:bookmarkStart w:id="11" w:name="_Toc529174087"/>
       <w:r>
-        <w:t xml:space="preserve">Projet </w:t>
-      </w:r>
-      <w:proofErr w:type="spellStart"/>
-      <w:r>
-        <w:t>servSpringCxf</w:t>
+        <w:t>Projet servSpringCxf</w:t>
       </w:r>
       <w:bookmarkEnd w:id="11"/>
-      <w:proofErr w:type="spellEnd"/>
-    </w:p>
-    <w:p>
-      <w:r>
-        <w:t xml:space="preserve">Packaging </w:t>
-      </w:r>
-      <w:proofErr w:type="spellStart"/>
-      <w:r>
-        <w:t>war</w:t>
-      </w:r>
-      <w:proofErr w:type="spellEnd"/>
+    </w:p>
+    <w:p>
+      <w:r>
+        <w:t>Packaging war</w:t>
+      </w:r>
     </w:p>
     <w:p>
       <w:r>
@@ -3473,15 +2970,7 @@
     <w:p/>
     <w:p>
       <w:r>
-        <w:t xml:space="preserve">Project </w:t>
-      </w:r>
-      <w:proofErr w:type="spellStart"/>
-      <w:r>
-        <w:t>facet</w:t>
-      </w:r>
-      <w:proofErr w:type="spellEnd"/>
-      <w:r>
-        <w:t xml:space="preserve"> :</w:t>
+        <w:t>Project facet :</w:t>
       </w:r>
       <w:r>
         <w:br/>
@@ -3530,15 +3019,7 @@
     <w:p/>
     <w:p>
       <w:r>
-        <w:t xml:space="preserve">En gros c'est pour générer le dossier META-FIN et WEB-INF incluant le dossier </w:t>
-      </w:r>
-      <w:proofErr w:type="spellStart"/>
-      <w:r>
-        <w:t>webapp</w:t>
-      </w:r>
-      <w:proofErr w:type="spellEnd"/>
-      <w:r>
-        <w:t xml:space="preserve"> ainsi que le fichier web.xml.</w:t>
+        <w:t>En gros c'est pour générer le dossier META-FIN et WEB-INF incluant le dossier webapp ainsi que le fichier web.xml.</w:t>
       </w:r>
     </w:p>
     <w:p>
@@ -3586,27 +3067,11 @@
     </w:p>
     <w:p>
       <w:r>
-        <w:t xml:space="preserve">Après avoir décoché, </w:t>
-      </w:r>
-      <w:proofErr w:type="spellStart"/>
-      <w:r>
-        <w:t>apply</w:t>
-      </w:r>
-      <w:proofErr w:type="spellEnd"/>
-      <w:r>
-        <w:t xml:space="preserve"> ;</w:t>
-      </w:r>
-      <w:r>
-        <w:br/>
-        <w:t xml:space="preserve">Recoché, choisi la version 3.0, </w:t>
-      </w:r>
-      <w:proofErr w:type="spellStart"/>
-      <w:r>
-        <w:t>apply</w:t>
-      </w:r>
-      <w:proofErr w:type="spellEnd"/>
-      <w:r>
-        <w:t>, les dossiers sont créés !</w:t>
+        <w:t>Après avoir décoché, apply ;</w:t>
+      </w:r>
+      <w:r>
+        <w:br/>
+        <w:t>Recoché, choisi la version 3.0, apply, les dossiers sont créés !</w:t>
       </w:r>
       <w:r>
         <w:br/>
@@ -3660,29 +3125,8 @@
       <w:r>
         <w:t xml:space="preserve">Nb : on aura préalablement </w:t>
       </w:r>
-      <w:proofErr w:type="gramStart"/>
-      <w:r>
-        <w:t>choisis</w:t>
-      </w:r>
-      <w:proofErr w:type="gramEnd"/>
-      <w:r>
-        <w:t xml:space="preserve"> quelques </w:t>
-      </w:r>
-      <w:proofErr w:type="spellStart"/>
-      <w:r>
-        <w:t>configs</w:t>
-      </w:r>
-      <w:proofErr w:type="spellEnd"/>
-      <w:r>
-        <w:t xml:space="preserve">, coché la case, </w:t>
-      </w:r>
-      <w:proofErr w:type="spellStart"/>
-      <w:r>
-        <w:t>etc</w:t>
-      </w:r>
-      <w:proofErr w:type="spellEnd"/>
-      <w:r>
-        <w:t xml:space="preserve"> </w:t>
+      <w:r>
+        <w:t xml:space="preserve">choisis quelques configs, coché la case, etc </w:t>
       </w:r>
       <w:r>
         <w:sym w:font="Wingdings" w:char="F0E0"/>
@@ -3734,21 +3178,8 @@
     <w:p/>
     <w:p>
       <w:r>
-        <w:t xml:space="preserve">Dans un projet </w:t>
-      </w:r>
-      <w:proofErr w:type="spellStart"/>
-      <w:r>
-        <w:t>maven</w:t>
-      </w:r>
-      <w:proofErr w:type="spellEnd"/>
-      <w:r>
-        <w:t>, on fou la config xml dans le côté ressources, donc dans src/main/</w:t>
-      </w:r>
-      <w:proofErr w:type="spellStart"/>
-      <w:r>
-        <w:t>resources</w:t>
-      </w:r>
-      <w:proofErr w:type="spellEnd"/>
+        <w:t>Dans un projet maven, on fou la config xml dans le côté ressources, donc dans src/main/resources</w:t>
+      </w:r>
     </w:p>
     <w:p/>
     <w:p>
@@ -3817,41 +3248,18 @@
       </w:pPr>
       <w:bookmarkStart w:id="12" w:name="_Toc529174088"/>
       <w:r>
-        <w:t xml:space="preserve">Projet en </w:t>
-      </w:r>
-      <w:proofErr w:type="spellStart"/>
-      <w:r>
-        <w:t>Rest</w:t>
+        <w:t>Projet en Rest</w:t>
       </w:r>
       <w:bookmarkEnd w:id="12"/>
-      <w:proofErr w:type="spellEnd"/>
     </w:p>
     <w:p/>
     <w:p>
-      <w:proofErr w:type="gramStart"/>
-      <w:r>
-        <w:t>Entre autre</w:t>
-      </w:r>
-      <w:proofErr w:type="gramEnd"/>
-      <w:r>
-        <w:t>, quelques annotations importantes pour lier (@</w:t>
-      </w:r>
-      <w:proofErr w:type="spellStart"/>
-      <w:r>
-        <w:t>Autowired</w:t>
-      </w:r>
-      <w:proofErr w:type="spellEnd"/>
-      <w:r>
-        <w:t>), pour récupérer les datas @GET</w:t>
-      </w:r>
-      <w:r>
-        <w:t xml:space="preserve">, @Path </w:t>
-      </w:r>
-      <w:proofErr w:type="spellStart"/>
-      <w:r>
-        <w:t>etc</w:t>
-      </w:r>
-      <w:proofErr w:type="spellEnd"/>
+      <w:r>
+        <w:t>Entre autre, quelques annotations importantes pour lier (@Autowired), pour récupérer les datas @GET</w:t>
+      </w:r>
+      <w:r>
+        <w:t>, @Path etc</w:t>
+      </w:r>
     </w:p>
     <w:p>
       <w:r>
@@ -3898,45 +3306,21 @@
     <w:p/>
     <w:p>
       <w:r>
-        <w:t xml:space="preserve">URI : </w:t>
-      </w:r>
-      <w:proofErr w:type="spellStart"/>
-      <w:r>
-        <w:t>Unified</w:t>
-      </w:r>
-      <w:proofErr w:type="spellEnd"/>
-      <w:r>
-        <w:t xml:space="preserve"> Resource Identifier</w:t>
+        <w:t>URI : Unified Resource Identifier</w:t>
       </w:r>
       <w:r>
         <w:t xml:space="preserve"> (identité)</w:t>
       </w:r>
       <w:r>
         <w:br/>
-        <w:t xml:space="preserve">URL : </w:t>
-      </w:r>
-      <w:proofErr w:type="spellStart"/>
-      <w:r>
-        <w:t>Unified</w:t>
-      </w:r>
-      <w:proofErr w:type="spellEnd"/>
-      <w:r>
-        <w:t xml:space="preserve"> Resource Localisation</w:t>
+        <w:t>URL : Unified Resource Localisation</w:t>
       </w:r>
       <w:r>
         <w:t xml:space="preserve"> (juste son adresse)</w:t>
       </w:r>
       <w:r>
         <w:br/>
-        <w:t xml:space="preserve">URN : </w:t>
-      </w:r>
-      <w:proofErr w:type="spellStart"/>
-      <w:r>
-        <w:t>Unified</w:t>
-      </w:r>
-      <w:proofErr w:type="spellEnd"/>
-      <w:r>
-        <w:t xml:space="preserve"> Resource Name</w:t>
+        <w:t>URN : Unified Resource Name</w:t>
       </w:r>
     </w:p>
     <w:p/>
@@ -3953,15 +3337,7 @@
       <w:bookmarkStart w:id="13" w:name="_Toc529174089"/>
       <w:r>
         <w:lastRenderedPageBreak/>
-        <w:t xml:space="preserve">Nouveau projet </w:t>
-      </w:r>
-      <w:proofErr w:type="spellStart"/>
-      <w:r>
-        <w:t>WSRest</w:t>
-      </w:r>
-      <w:proofErr w:type="spellEnd"/>
-      <w:r>
-        <w:t xml:space="preserve"> – Commencé par le prof : à importer</w:t>
+        <w:t>Nouveau projet WSRest – Commencé par le prof : à importer</w:t>
       </w:r>
       <w:bookmarkEnd w:id="13"/>
     </w:p>
@@ -4010,14 +3386,7 @@
     <w:p>
       <w:r>
         <w:br/>
-      </w:r>
-      <w:proofErr w:type="spellStart"/>
-      <w:r>
-        <w:t>Existing</w:t>
-      </w:r>
-      <w:proofErr w:type="spellEnd"/>
-      <w:r>
-        <w:t xml:space="preserve"> Maven Project + chemin :</w:t>
+        <w:t>Existing Maven Project + chemin :</w:t>
       </w:r>
       <w:r>
         <w:br/>
@@ -4067,15 +3436,7 @@
     <w:p/>
     <w:p>
       <w:r>
-        <w:t xml:space="preserve">On installe ensuite </w:t>
-      </w:r>
-      <w:proofErr w:type="spellStart"/>
-      <w:r>
-        <w:t>Lambok</w:t>
-      </w:r>
-      <w:proofErr w:type="spellEnd"/>
-      <w:r>
-        <w:t>,</w:t>
+        <w:t>On installe ensuite Lambok,</w:t>
       </w:r>
       <w:r>
         <w:br/>
@@ -4091,15 +3452,7 @@
         <w:t xml:space="preserve"> on reg</w:t>
       </w:r>
       <w:r>
-        <w:t xml:space="preserve">arde le chemin dans les </w:t>
-      </w:r>
-      <w:proofErr w:type="spellStart"/>
-      <w:r>
-        <w:t>dependencies</w:t>
-      </w:r>
-      <w:proofErr w:type="spellEnd"/>
-      <w:r>
-        <w:t xml:space="preserve"> </w:t>
+        <w:t xml:space="preserve">arde le chemin dans les dependencies </w:t>
       </w:r>
       <w:r>
         <w:rPr>
@@ -4178,12 +3531,569 @@
     </w:p>
     <w:p/>
     <w:p/>
-    <w:p>
+    <w:p/>
+    <w:p>
+      <w:r>
+        <w:t>5 novembre 2018 :</w:t>
+      </w:r>
+      <w:r>
+        <w:br/>
+        <w:t>On reste sur les WS, on teste avec le projet Blagues, avec du AJAX JSON JQuery.</w:t>
+      </w:r>
+    </w:p>
+    <w:p>
+      <w:r>
+        <w:t xml:space="preserve">On a mis en œuvre </w:t>
+      </w:r>
+      <w:r>
+        <w:t xml:space="preserve">dans un projet </w:t>
+      </w:r>
+      <w:r>
+        <w:t xml:space="preserve">le design pattern </w:t>
+      </w:r>
+      <w:r>
+        <w:t>Business Delegate.</w:t>
+      </w:r>
+    </w:p>
+    <w:p/>
+    <w:p>
+      <w:r>
+        <w:t>On crée un projet en packaging pom, qui incluera les tp déjà faits :</w:t>
+      </w:r>
+    </w:p>
+    <w:p>
+      <w:r>
+        <w:rPr>
+          <w:noProof/>
+        </w:rPr>
+        <w:drawing>
+          <wp:inline distT="0" distB="0" distL="0" distR="0" wp14:anchorId="54EF211F" wp14:editId="0F01DDD3">
+            <wp:extent cx="5760720" cy="2327910"/>
+            <wp:effectExtent l="0" t="0" r="0" b="0"/>
+            <wp:docPr id="17" name="Image 17"/>
+            <wp:cNvGraphicFramePr>
+              <a:graphicFrameLocks xmlns:a="http://schemas.openxmlformats.org/drawingml/2006/main" noChangeAspect="1"/>
+            </wp:cNvGraphicFramePr>
+            <a:graphic xmlns:a="http://schemas.openxmlformats.org/drawingml/2006/main">
+              <a:graphicData uri="http://schemas.openxmlformats.org/drawingml/2006/picture">
+                <pic:pic xmlns:pic="http://schemas.openxmlformats.org/drawingml/2006/picture">
+                  <pic:nvPicPr>
+                    <pic:cNvPr id="1" name=""/>
+                    <pic:cNvPicPr/>
+                  </pic:nvPicPr>
+                  <pic:blipFill>
+                    <a:blip r:embed="rId40"/>
+                    <a:stretch>
+                      <a:fillRect/>
+                    </a:stretch>
+                  </pic:blipFill>
+                  <pic:spPr>
+                    <a:xfrm>
+                      <a:off x="0" y="0"/>
+                      <a:ext cx="5760720" cy="2327910"/>
+                    </a:xfrm>
+                    <a:prstGeom prst="rect">
+                      <a:avLst/>
+                    </a:prstGeom>
+                  </pic:spPr>
+                </pic:pic>
+              </a:graphicData>
+            </a:graphic>
+          </wp:inline>
+        </w:drawing>
+      </w:r>
+    </w:p>
+    <w:p>
+      <w:r>
+        <w:lastRenderedPageBreak/>
+        <w:t xml:space="preserve">Il faut aussi que les sous projets, déclarent </w:t>
+      </w:r>
+      <w:r>
+        <w:t>le projet principal en parent !</w:t>
+      </w:r>
+      <w:r>
+        <w:br/>
+      </w:r>
+      <w:r>
+        <w:rPr>
+          <w:noProof/>
+        </w:rPr>
+        <w:drawing>
+          <wp:inline distT="0" distB="0" distL="0" distR="0" wp14:anchorId="490E66CE" wp14:editId="028DFDD8">
+            <wp:extent cx="4962112" cy="2137559"/>
+            <wp:effectExtent l="0" t="0" r="0" b="0"/>
+            <wp:docPr id="22" name="Image 22"/>
+            <wp:cNvGraphicFramePr>
+              <a:graphicFrameLocks xmlns:a="http://schemas.openxmlformats.org/drawingml/2006/main" noChangeAspect="1"/>
+            </wp:cNvGraphicFramePr>
+            <a:graphic xmlns:a="http://schemas.openxmlformats.org/drawingml/2006/main">
+              <a:graphicData uri="http://schemas.openxmlformats.org/drawingml/2006/picture">
+                <pic:pic xmlns:pic="http://schemas.openxmlformats.org/drawingml/2006/picture">
+                  <pic:nvPicPr>
+                    <pic:cNvPr id="1" name=""/>
+                    <pic:cNvPicPr/>
+                  </pic:nvPicPr>
+                  <pic:blipFill>
+                    <a:blip r:embed="rId41"/>
+                    <a:stretch>
+                      <a:fillRect/>
+                    </a:stretch>
+                  </pic:blipFill>
+                  <pic:spPr>
+                    <a:xfrm>
+                      <a:off x="0" y="0"/>
+                      <a:ext cx="5001226" cy="2154408"/>
+                    </a:xfrm>
+                    <a:prstGeom prst="rect">
+                      <a:avLst/>
+                    </a:prstGeom>
+                  </pic:spPr>
+                </pic:pic>
+              </a:graphicData>
+            </a:graphic>
+          </wp:inline>
+        </w:drawing>
+      </w:r>
+    </w:p>
+    <w:p/>
+    <w:p/>
+    <w:p>
+      <w:r>
+        <w:rPr>
+          <w:rStyle w:val="Titre2Car"/>
+        </w:rPr>
+        <w:t>Programme :</w:t>
+      </w:r>
+      <w:r>
+        <w:rPr>
+          <w:rStyle w:val="Titre2Car"/>
+        </w:rPr>
+        <w:br/>
+      </w:r>
+      <w:r>
+        <w:t>code WS REST via Spring MVC (@RestController, …)</w:t>
+      </w:r>
+      <w:r>
+        <w:br/>
+        <w:t>appels v</w:t>
+      </w:r>
+      <w:r>
+        <w:t>ia &lt;a href&gt; et tests via Postman</w:t>
+      </w:r>
+      <w:r>
+        <w:br/>
+        <w:t>appels javascript/ajax avec et sans jquery</w:t>
+      </w:r>
+      <w:r>
+        <w:br/>
+      </w:r>
+      <w:r>
+        <w:t>appels java via RestTemplate de Spring</w:t>
+      </w:r>
+      <w:r>
+        <w:br/>
+      </w:r>
+      <w:r>
+        <w:t>Business Delegate, réorganisation multi-module</w:t>
+      </w:r>
+      <w:r>
+        <w:br/>
+      </w:r>
+      <w:r>
+        <w:br/>
+        <w:t>On passe à :</w:t>
+      </w:r>
+      <w:r>
+        <w:br/>
+        <w:t>Appli Spring-Boot complète avec Service + Dao + JPA</w:t>
+      </w:r>
+      <w:r>
+        <w:br/>
+        <w:t>Appels depuis Angular6 et RXJS</w:t>
+      </w:r>
+    </w:p>
+    <w:p/>
+    <w:p>
+      <w:pPr>
+        <w:rPr>
+          <w:b/>
+        </w:rPr>
+      </w:pPr>
+      <w:r>
+        <w:t xml:space="preserve">Public interface IDaoBlague extends </w:t>
+      </w:r>
+      <w:r>
+        <w:rPr>
+          <w:b/>
+        </w:rPr>
+        <w:t>CrudRepository&lt;Blague</w:t>
+      </w:r>
+      <w:r>
+        <w:rPr>
+          <w:b/>
+        </w:rPr>
+        <w:t>Persistente</w:t>
+      </w:r>
+      <w:r>
+        <w:rPr>
+          <w:b/>
+        </w:rPr>
+        <w:t>, Long&gt;</w:t>
+      </w:r>
+    </w:p>
+    <w:p>
+      <w:r>
+        <w:t>CrudRe</w:t>
+      </w:r>
+      <w:r>
+        <w:t>pository est inclus dans Spring-</w:t>
+      </w:r>
+      <w:r>
+        <w:t>Data</w:t>
+      </w:r>
+      <w:r>
+        <w:t>, permettant d'avoir directement des méthodes héritées (findById(), findAll(), save(), deleteById()…)</w:t>
+      </w:r>
+    </w:p>
+    <w:p>
+      <w:r>
+        <w:t>Dans un projet moderne, il est utile de faire implémenter nos interfaces de CrudRepository</w:t>
+      </w:r>
+    </w:p>
+    <w:p>
+      <w:r>
+        <w:br w:type="page"/>
+      </w:r>
+      <w:r>
+        <w:lastRenderedPageBreak/>
+        <w:br w:type="page"/>
+      </w:r>
+    </w:p>
+    <w:p>
+      <w:pPr>
+        <w:pStyle w:val="Titre2"/>
+      </w:pPr>
+      <w:r>
+        <w:lastRenderedPageBreak/>
+        <w:t>Projet Angular</w:t>
+      </w:r>
+    </w:p>
+    <w:p/>
+    <w:p>
+      <w:r>
+        <w:t>Astuce : création d'un fichier configs pour gérer les url</w:t>
+      </w:r>
+    </w:p>
+    <w:p>
+      <w:r>
+        <w:drawing>
+          <wp:inline distT="0" distB="0" distL="0" distR="0" wp14:anchorId="443F2EE6" wp14:editId="53ED6FA9">
+            <wp:extent cx="2835717" cy="3586348"/>
+            <wp:effectExtent l="0" t="0" r="3175" b="0"/>
+            <wp:docPr id="31" name="Image 31"/>
+            <wp:cNvGraphicFramePr>
+              <a:graphicFrameLocks xmlns:a="http://schemas.openxmlformats.org/drawingml/2006/main" noChangeAspect="1"/>
+            </wp:cNvGraphicFramePr>
+            <a:graphic xmlns:a="http://schemas.openxmlformats.org/drawingml/2006/main">
+              <a:graphicData uri="http://schemas.openxmlformats.org/drawingml/2006/picture">
+                <pic:pic xmlns:pic="http://schemas.openxmlformats.org/drawingml/2006/picture">
+                  <pic:nvPicPr>
+                    <pic:cNvPr id="1" name=""/>
+                    <pic:cNvPicPr/>
+                  </pic:nvPicPr>
+                  <pic:blipFill>
+                    <a:blip r:embed="rId42"/>
+                    <a:stretch>
+                      <a:fillRect/>
+                    </a:stretch>
+                  </pic:blipFill>
+                  <pic:spPr>
+                    <a:xfrm>
+                      <a:off x="0" y="0"/>
+                      <a:ext cx="2837655" cy="3588799"/>
+                    </a:xfrm>
+                    <a:prstGeom prst="rect">
+                      <a:avLst/>
+                    </a:prstGeom>
+                  </pic:spPr>
+                </pic:pic>
+              </a:graphicData>
+            </a:graphic>
+          </wp:inline>
+        </w:drawing>
+      </w:r>
+    </w:p>
+    <w:p/>
+    <w:p>
+      <w:r>
+        <w:t xml:space="preserve">On y met : </w:t>
+      </w:r>
+      <w:r>
+        <w:br/>
+      </w:r>
+      <w:r>
+        <w:drawing>
+          <wp:inline distT="0" distB="0" distL="0" distR="0" wp14:anchorId="108F317B" wp14:editId="484D32B3">
+            <wp:extent cx="5760720" cy="1100455"/>
+            <wp:effectExtent l="0" t="0" r="0" b="4445"/>
+            <wp:docPr id="36" name="Image 36"/>
+            <wp:cNvGraphicFramePr>
+              <a:graphicFrameLocks xmlns:a="http://schemas.openxmlformats.org/drawingml/2006/main" noChangeAspect="1"/>
+            </wp:cNvGraphicFramePr>
+            <a:graphic xmlns:a="http://schemas.openxmlformats.org/drawingml/2006/main">
+              <a:graphicData uri="http://schemas.openxmlformats.org/drawingml/2006/picture">
+                <pic:pic xmlns:pic="http://schemas.openxmlformats.org/drawingml/2006/picture">
+                  <pic:nvPicPr>
+                    <pic:cNvPr id="1" name=""/>
+                    <pic:cNvPicPr/>
+                  </pic:nvPicPr>
+                  <pic:blipFill>
+                    <a:blip r:embed="rId43"/>
+                    <a:stretch>
+                      <a:fillRect/>
+                    </a:stretch>
+                  </pic:blipFill>
+                  <pic:spPr>
+                    <a:xfrm>
+                      <a:off x="0" y="0"/>
+                      <a:ext cx="5760720" cy="1100455"/>
+                    </a:xfrm>
+                    <a:prstGeom prst="rect">
+                      <a:avLst/>
+                    </a:prstGeom>
+                  </pic:spPr>
+                </pic:pic>
+              </a:graphicData>
+            </a:graphic>
+          </wp:inline>
+        </w:drawing>
+      </w:r>
+    </w:p>
+    <w:p/>
+    <w:p>
+      <w:r>
+        <w:t>Voir le support de cours</w:t>
+      </w:r>
+      <w:r>
+        <w:t>.</w:t>
+      </w:r>
+    </w:p>
+    <w:p>
+      <w:r>
+        <w:t>Ctrl + C dans la ligne de commande ou on était déjà, pour arrêter,</w:t>
+      </w:r>
+      <w:r>
+        <w:br/>
+        <w:t>Et on relance :</w:t>
+      </w:r>
+      <w:r>
+        <w:br/>
+      </w:r>
+      <w:r>
+        <w:drawing>
+          <wp:inline distT="0" distB="0" distL="0" distR="0" wp14:anchorId="1F83DF22" wp14:editId="6B467537">
+            <wp:extent cx="5439534" cy="724001"/>
+            <wp:effectExtent l="0" t="0" r="8890" b="0"/>
+            <wp:docPr id="37" name="Image 37"/>
+            <wp:cNvGraphicFramePr>
+              <a:graphicFrameLocks xmlns:a="http://schemas.openxmlformats.org/drawingml/2006/main" noChangeAspect="1"/>
+            </wp:cNvGraphicFramePr>
+            <a:graphic xmlns:a="http://schemas.openxmlformats.org/drawingml/2006/main">
+              <a:graphicData uri="http://schemas.openxmlformats.org/drawingml/2006/picture">
+                <pic:pic xmlns:pic="http://schemas.openxmlformats.org/drawingml/2006/picture">
+                  <pic:nvPicPr>
+                    <pic:cNvPr id="1" name=""/>
+                    <pic:cNvPicPr/>
+                  </pic:nvPicPr>
+                  <pic:blipFill>
+                    <a:blip r:embed="rId44"/>
+                    <a:stretch>
+                      <a:fillRect/>
+                    </a:stretch>
+                  </pic:blipFill>
+                  <pic:spPr>
+                    <a:xfrm>
+                      <a:off x="0" y="0"/>
+                      <a:ext cx="5439534" cy="724001"/>
+                    </a:xfrm>
+                    <a:prstGeom prst="rect">
+                      <a:avLst/>
+                    </a:prstGeom>
+                  </pic:spPr>
+                </pic:pic>
+              </a:graphicData>
+            </a:graphic>
+          </wp:inline>
+        </w:drawing>
+      </w:r>
+    </w:p>
+    <w:p/>
+    <w:p>
+      <w:r>
+        <w:t>Réinstaller le réperto</w:t>
+      </w:r>
+      <w:r>
+        <w:t>ire de module :</w:t>
+      </w:r>
+      <w:r>
+        <w:br/>
+        <w:t>npm install</w:t>
+      </w:r>
+      <w:r>
+        <w:br/>
+        <w:t>A ajouter dans le gitignore par exemple !!</w:t>
+      </w:r>
+    </w:p>
+    <w:p/>
+    <w:p>
+      <w:r>
+        <w:t>Pour coder en Angular, il nous faut npm.</w:t>
+      </w:r>
+      <w:r>
+        <w:br/>
+        <w:t xml:space="preserve">npm -g  @angular/cli </w:t>
+      </w:r>
+      <w:r>
+        <w:sym w:font="Wingdings" w:char="F0E0"/>
+      </w:r>
+      <w:r>
+        <w:t xml:space="preserve"> pour installer toutes les commandes angular.</w:t>
+      </w:r>
+    </w:p>
+    <w:p>
+      <w:r>
+        <w:t>Ng new</w:t>
+      </w:r>
+      <w:r>
+        <w:t xml:space="preserve"> -monApp</w:t>
+      </w:r>
+      <w:r>
+        <w:t xml:space="preserve"> </w:t>
+      </w:r>
+      <w:r>
+        <w:sym w:font="Wingdings" w:char="F0E0"/>
+      </w:r>
+      <w:r>
+        <w:t xml:space="preserve"> démarrer une appli</w:t>
+      </w:r>
+      <w:r>
+        <w:t xml:space="preserve"> (page 10 du poly quoi)</w:t>
+      </w:r>
+      <w:r>
+        <w:br/>
+      </w:r>
+    </w:p>
+    <w:p>
+      <w:r>
+        <w:t>Url de base : 4200</w:t>
+      </w:r>
+    </w:p>
+    <w:p/>
+    <w:p>
+      <w:pPr>
+        <w:pStyle w:val="Titre2"/>
+      </w:pPr>
+      <w:r>
+        <w:t>Ode.war à installer</w:t>
+      </w:r>
+    </w:p>
+    <w:p>
+      <w:r>
+        <w:t>Pour pouvoir faire tourner un bail.</w:t>
+      </w:r>
+    </w:p>
+    <w:p>
+      <w:r>
+        <w:drawing>
+          <wp:inline distT="0" distB="0" distL="0" distR="0" wp14:anchorId="06F9CCF5" wp14:editId="0A195156">
+            <wp:extent cx="4370119" cy="2065594"/>
+            <wp:effectExtent l="0" t="0" r="0" b="0"/>
+            <wp:docPr id="38" name="Image 38"/>
+            <wp:cNvGraphicFramePr>
+              <a:graphicFrameLocks xmlns:a="http://schemas.openxmlformats.org/drawingml/2006/main" noChangeAspect="1"/>
+            </wp:cNvGraphicFramePr>
+            <a:graphic xmlns:a="http://schemas.openxmlformats.org/drawingml/2006/main">
+              <a:graphicData uri="http://schemas.openxmlformats.org/drawingml/2006/picture">
+                <pic:pic xmlns:pic="http://schemas.openxmlformats.org/drawingml/2006/picture">
+                  <pic:nvPicPr>
+                    <pic:cNvPr id="1" name=""/>
+                    <pic:cNvPicPr/>
+                  </pic:nvPicPr>
+                  <pic:blipFill>
+                    <a:blip r:embed="rId45"/>
+                    <a:stretch>
+                      <a:fillRect/>
+                    </a:stretch>
+                  </pic:blipFill>
+                  <pic:spPr>
+                    <a:xfrm>
+                      <a:off x="0" y="0"/>
+                      <a:ext cx="4381369" cy="2070911"/>
+                    </a:xfrm>
+                    <a:prstGeom prst="rect">
+                      <a:avLst/>
+                    </a:prstGeom>
+                  </pic:spPr>
+                </pic:pic>
+              </a:graphicData>
+            </a:graphic>
+          </wp:inline>
+        </w:drawing>
+      </w:r>
+    </w:p>
+    <w:p/>
+    <w:p>
+      <w:r>
+        <w:t>Pour le faire marcher avec Tomcat, il faut que le ode.war soit dans un rep d'un tomcat normal,</w:t>
+      </w:r>
+      <w:r>
+        <w:br/>
+        <w:t>Donc on le met dans notre webapps de notre tomcat.</w:t>
+      </w:r>
       <w:bookmarkStart w:id="14" w:name="_GoBack"/>
       <w:bookmarkEnd w:id="14"/>
     </w:p>
+    <w:p>
+      <w:r>
+        <w:drawing>
+          <wp:inline distT="0" distB="0" distL="0" distR="0" wp14:anchorId="53921F87" wp14:editId="00FBB16E">
+            <wp:extent cx="4420217" cy="2610214"/>
+            <wp:effectExtent l="0" t="0" r="0" b="0"/>
+            <wp:docPr id="39" name="Image 39"/>
+            <wp:cNvGraphicFramePr>
+              <a:graphicFrameLocks xmlns:a="http://schemas.openxmlformats.org/drawingml/2006/main" noChangeAspect="1"/>
+            </wp:cNvGraphicFramePr>
+            <a:graphic xmlns:a="http://schemas.openxmlformats.org/drawingml/2006/main">
+              <a:graphicData uri="http://schemas.openxmlformats.org/drawingml/2006/picture">
+                <pic:pic xmlns:pic="http://schemas.openxmlformats.org/drawingml/2006/picture">
+                  <pic:nvPicPr>
+                    <pic:cNvPr id="1" name=""/>
+                    <pic:cNvPicPr/>
+                  </pic:nvPicPr>
+                  <pic:blipFill>
+                    <a:blip r:embed="rId46"/>
+                    <a:stretch>
+                      <a:fillRect/>
+                    </a:stretch>
+                  </pic:blipFill>
+                  <pic:spPr>
+                    <a:xfrm>
+                      <a:off x="0" y="0"/>
+                      <a:ext cx="4420217" cy="2610214"/>
+                    </a:xfrm>
+                    <a:prstGeom prst="rect">
+                      <a:avLst/>
+                    </a:prstGeom>
+                  </pic:spPr>
+                </pic:pic>
+              </a:graphicData>
+            </a:graphic>
+          </wp:inline>
+        </w:drawing>
+      </w:r>
+    </w:p>
     <w:sectPr>
-      <w:footerReference w:type="default" r:id="rId40"/>
+      <w:footerReference w:type="default" r:id="rId47"/>
       <w:pgSz w:w="11906" w:h="16838"/>
       <w:pgMar w:top="1417" w:right="1417" w:bottom="1417" w:left="1417" w:header="708" w:footer="708" w:gutter="0"/>
       <w:cols w:space="708"/>
@@ -5442,7 +5352,7 @@
 </file>
 
 <file path=customXml/itemProps1.xml><?xml version="1.0" encoding="utf-8"?>
-<ds:datastoreItem xmlns:ds="http://schemas.openxmlformats.org/officeDocument/2006/customXml" ds:itemID="{D9AA4574-23AA-4208-8455-964097304120}">
+<ds:datastoreItem xmlns:ds="http://schemas.openxmlformats.org/officeDocument/2006/customXml" ds:itemID="{51829FDF-A866-4330-AD2B-6BAEF6CB9015}">
   <ds:schemaRefs>
     <ds:schemaRef ds:uri="http://schemas.openxmlformats.org/officeDocument/2006/bibliography"/>
   </ds:schemaRefs>

</xml_diff>